<commit_message>
Agregando animaciones de Mixamo
</commit_message>
<xml_diff>
--- a/Manual_Usuario.docx
+++ b/Manual_Usuario.docx
@@ -4,18 +4,17 @@
   <w:body>
     <w:sdt>
       <w:sdtPr>
+        <w:rPr>
+          <w:rFonts w:eastAsiaTheme="minorHAnsi"/>
+          <w:lang w:eastAsia="en-US"/>
+        </w:rPr>
         <w:id w:val="926306721"/>
         <w:docPartObj>
           <w:docPartGallery w:val="Cover Pages"/>
           <w:docPartUnique/>
         </w:docPartObj>
       </w:sdtPr>
-      <w:sdtEndPr>
-        <w:rPr>
-          <w:rFonts w:eastAsiaTheme="minorHAnsi"/>
-          <w:lang w:eastAsia="en-US"/>
-        </w:rPr>
-      </w:sdtEndPr>
+      <w:sdtEndPr/>
       <w:sdtContent>
         <w:p>
           <w:pPr>
@@ -154,6 +153,7 @@
                                       <w:calendar w:val="gregorian"/>
                                     </w:date>
                                   </w:sdtPr>
+                                  <w:sdtEndPr/>
                                   <w:sdtContent>
                                     <w:p>
                                       <w:pPr>
@@ -3466,6 +3466,7 @@
                                 <w:calendar w:val="gregorian"/>
                               </w:date>
                             </w:sdtPr>
+                            <w:sdtEndPr/>
                             <w:sdtContent>
                               <w:p>
                                 <w:pPr>
@@ -3691,6 +3692,7 @@
                                     <w:dataBinding w:prefixMappings="xmlns:ns0='http://purl.org/dc/elements/1.1/' xmlns:ns1='http://schemas.openxmlformats.org/package/2006/metadata/core-properties' " w:xpath="/ns1:coreProperties[1]/ns0:title[1]" w:storeItemID="{6C3C8BC8-F283-45AE-878A-BAB7291924A1}"/>
                                     <w:text/>
                                   </w:sdtPr>
+                                  <w:sdtEndPr/>
                                   <w:sdtContent>
                                     <w:r>
                                       <w:rPr>
@@ -3726,6 +3728,7 @@
                                     <w:dataBinding w:prefixMappings="xmlns:ns0='http://purl.org/dc/elements/1.1/' xmlns:ns1='http://schemas.openxmlformats.org/package/2006/metadata/core-properties' " w:xpath="/ns1:coreProperties[1]/ns0:subject[1]" w:storeItemID="{6C3C8BC8-F283-45AE-878A-BAB7291924A1}"/>
                                     <w:text/>
                                   </w:sdtPr>
+                                  <w:sdtEndPr/>
                                   <w:sdtContent>
                                     <w:r>
                                       <w:rPr>
@@ -3790,6 +3793,7 @@
                               <w:dataBinding w:prefixMappings="xmlns:ns0='http://purl.org/dc/elements/1.1/' xmlns:ns1='http://schemas.openxmlformats.org/package/2006/metadata/core-properties' " w:xpath="/ns1:coreProperties[1]/ns0:title[1]" w:storeItemID="{6C3C8BC8-F283-45AE-878A-BAB7291924A1}"/>
                               <w:text/>
                             </w:sdtPr>
+                            <w:sdtEndPr/>
                             <w:sdtContent>
                               <w:r>
                                 <w:rPr>
@@ -3825,6 +3829,7 @@
                               <w:dataBinding w:prefixMappings="xmlns:ns0='http://purl.org/dc/elements/1.1/' xmlns:ns1='http://schemas.openxmlformats.org/package/2006/metadata/core-properties' " w:xpath="/ns1:coreProperties[1]/ns0:subject[1]" w:storeItemID="{6C3C8BC8-F283-45AE-878A-BAB7291924A1}"/>
                               <w:text/>
                             </w:sdtPr>
+                            <w:sdtEndPr/>
                             <w:sdtContent>
                               <w:r>
                                 <w:rPr>
@@ -4060,6 +4065,2227 @@
     <w:p/>
     <w:p/>
     <w:p/>
+    <w:p/>
+    <w:p>
+      <w:pPr>
+        <w:rPr>
+          <w:rFonts w:ascii="Arial Nova" w:hAnsi="Arial Nova"/>
+          <w:b/>
+          <w:bCs/>
+          <w:sz w:val="24"/>
+          <w:szCs w:val="24"/>
+        </w:rPr>
+      </w:pPr>
+      <w:r>
+        <w:rPr>
+          <w:rFonts w:ascii="Arial Nova" w:hAnsi="Arial Nova"/>
+          <w:b/>
+          <w:bCs/>
+          <w:sz w:val="24"/>
+          <w:szCs w:val="24"/>
+        </w:rPr>
+        <w:lastRenderedPageBreak/>
+        <w:t>Introducción</w:t>
+      </w:r>
+    </w:p>
+    <w:p>
+      <w:pPr>
+        <w:jc w:val="both"/>
+        <w:rPr>
+          <w:rFonts w:ascii="Arial Nova" w:hAnsi="Arial Nova"/>
+          <w:sz w:val="24"/>
+          <w:szCs w:val="24"/>
+        </w:rPr>
+      </w:pPr>
+      <w:r>
+        <w:rPr>
+          <w:rFonts w:ascii="Arial Nova" w:hAnsi="Arial Nova"/>
+          <w:sz w:val="24"/>
+          <w:szCs w:val="24"/>
+        </w:rPr>
+        <w:t xml:space="preserve">El presente documento explica de manera general </w:t>
+      </w:r>
+      <w:r>
+        <w:rPr>
+          <w:rFonts w:ascii="Arial Nova" w:hAnsi="Arial Nova"/>
+          <w:sz w:val="24"/>
+          <w:szCs w:val="24"/>
+        </w:rPr>
+        <w:t>los elementos que conforman el proyecto de Computación Gráfica e Interacción Humano Computadora del semestre 2022-1. Siga las instrucciones aquí mostradas para un correcto funcionamiento.</w:t>
+      </w:r>
+    </w:p>
+    <w:p>
+      <w:pPr>
+        <w:jc w:val="both"/>
+        <w:rPr>
+          <w:rFonts w:ascii="Arial Nova" w:hAnsi="Arial Nova"/>
+          <w:sz w:val="24"/>
+          <w:szCs w:val="24"/>
+        </w:rPr>
+      </w:pPr>
+      <w:r>
+        <w:rPr>
+          <w:rFonts w:ascii="Arial Nova" w:hAnsi="Arial Nova"/>
+          <w:sz w:val="24"/>
+          <w:szCs w:val="24"/>
+        </w:rPr>
+        <w:t>Antes de ejecutar el proyecto en Visual Studio, asegúrese que tiene las configuraciones necesarias para hacerlo, para ello consulte el documento de “</w:t>
+      </w:r>
+      <w:r>
+        <w:rPr>
+          <w:rFonts w:ascii="Arial Nova" w:hAnsi="Arial Nova"/>
+          <w:b/>
+          <w:bCs/>
+          <w:sz w:val="24"/>
+          <w:szCs w:val="24"/>
+        </w:rPr>
+        <w:t>Configuración.pdf</w:t>
+      </w:r>
+      <w:r>
+        <w:rPr>
+          <w:rFonts w:ascii="Arial Nova" w:hAnsi="Arial Nova"/>
+          <w:sz w:val="24"/>
+          <w:szCs w:val="24"/>
+        </w:rPr>
+        <w:t>” situado en la carpeta raíz del proyecto.</w:t>
+      </w:r>
+    </w:p>
+    <w:p>
+      <w:pPr>
+        <w:jc w:val="both"/>
+        <w:rPr>
+          <w:rFonts w:ascii="Arial Nova" w:hAnsi="Arial Nova"/>
+        </w:rPr>
+      </w:pPr>
+      <w:r>
+        <w:rPr>
+          <w:rFonts w:ascii="Arial Nova" w:hAnsi="Arial Nova"/>
+          <w:sz w:val="24"/>
+          <w:szCs w:val="24"/>
+        </w:rPr>
+        <w:t>Si se tienen ya las configuraciones hechas en clase sólo agregue</w:t>
+      </w:r>
+      <w:r>
+        <w:rPr>
+          <w:rFonts w:ascii="Arial Nova" w:hAnsi="Arial Nova"/>
+          <w:sz w:val="24"/>
+          <w:szCs w:val="24"/>
+        </w:rPr>
+        <w:t>,</w:t>
+      </w:r>
+      <w:r>
+        <w:rPr>
+          <w:rFonts w:ascii="Arial Nova" w:hAnsi="Arial Nova"/>
+          <w:sz w:val="24"/>
+          <w:szCs w:val="24"/>
+        </w:rPr>
+        <w:t xml:space="preserve"> en Vinculador -&gt; Entrada -&gt; Dependencias adicionales, la línea </w:t>
+      </w:r>
+      <w:r>
+        <w:rPr>
+          <w:rFonts w:ascii="Arial Nova" w:hAnsi="Arial Nova"/>
+          <w:b/>
+          <w:bCs/>
+        </w:rPr>
+        <w:t>Winmm.lib;</w:t>
+      </w:r>
+      <w:r>
+        <w:rPr>
+          <w:rFonts w:ascii="Arial Nova" w:hAnsi="Arial Nova"/>
+          <w:b/>
+          <w:bCs/>
+        </w:rPr>
+        <w:t xml:space="preserve"> </w:t>
+      </w:r>
+      <w:r>
+        <w:rPr>
+          <w:rFonts w:ascii="Arial Nova" w:hAnsi="Arial Nova"/>
+        </w:rPr>
+        <w:t>para poder ejecutar un audio de fondo.</w:t>
+      </w:r>
+      <w:r>
+        <w:rPr>
+          <w:rFonts w:ascii="Arial Nova" w:hAnsi="Arial Nova"/>
+        </w:rPr>
+        <w:t xml:space="preserve"> </w:t>
+      </w:r>
+    </w:p>
+    <w:p>
+      <w:pPr>
+        <w:jc w:val="both"/>
+        <w:rPr>
+          <w:rFonts w:ascii="Arial Nova" w:hAnsi="Arial Nova"/>
+          <w:sz w:val="24"/>
+          <w:szCs w:val="24"/>
+        </w:rPr>
+      </w:pPr>
+      <w:r>
+        <w:rPr>
+          <w:rFonts w:ascii="Arial Nova" w:hAnsi="Arial Nova"/>
+          <w:sz w:val="24"/>
+          <w:szCs w:val="24"/>
+        </w:rPr>
+        <w:t>Para visualizar el cronograma de actividades planteado al inicio del proyecto, abra el archivo “</w:t>
+      </w:r>
+      <w:r>
+        <w:rPr>
+          <w:rFonts w:ascii="Arial Nova" w:hAnsi="Arial Nova"/>
+          <w:b/>
+          <w:bCs/>
+          <w:sz w:val="24"/>
+          <w:szCs w:val="24"/>
+        </w:rPr>
+        <w:t>Cronograma_Actividades.pdf</w:t>
+      </w:r>
+      <w:r>
+        <w:rPr>
+          <w:rFonts w:ascii="Arial Nova" w:hAnsi="Arial Nova"/>
+          <w:sz w:val="24"/>
+          <w:szCs w:val="24"/>
+        </w:rPr>
+        <w:t>” situado en la carpeta raíz del proyecto.</w:t>
+      </w:r>
+    </w:p>
+    <w:p>
+      <w:pPr>
+        <w:jc w:val="both"/>
+        <w:rPr>
+          <w:rFonts w:ascii="Arial Nova" w:hAnsi="Arial Nova"/>
+          <w:sz w:val="24"/>
+          <w:szCs w:val="24"/>
+        </w:rPr>
+      </w:pPr>
+      <w:r>
+        <w:rPr>
+          <w:rFonts w:ascii="Arial Nova" w:hAnsi="Arial Nova"/>
+          <w:sz w:val="24"/>
+          <w:szCs w:val="24"/>
+        </w:rPr>
+        <w:t>Si desea revisar el estudio técnico realizado para determinar el costo del proyecto, abra el archivo “</w:t>
+      </w:r>
+      <w:r>
+        <w:rPr>
+          <w:rFonts w:ascii="Arial Nova" w:hAnsi="Arial Nova"/>
+          <w:b/>
+          <w:bCs/>
+          <w:sz w:val="24"/>
+          <w:szCs w:val="24"/>
+        </w:rPr>
+        <w:t>Precio_Proyecto.pdf</w:t>
+      </w:r>
+      <w:r>
+        <w:rPr>
+          <w:rFonts w:ascii="Arial Nova" w:hAnsi="Arial Nova"/>
+          <w:sz w:val="24"/>
+          <w:szCs w:val="24"/>
+        </w:rPr>
+        <w:t>” situado en la carpeta raíz del proyecto.</w:t>
+      </w:r>
+    </w:p>
+    <w:p>
+      <w:pPr>
+        <w:jc w:val="both"/>
+        <w:rPr>
+          <w:rFonts w:ascii="Arial Nova" w:hAnsi="Arial Nova"/>
+          <w:sz w:val="24"/>
+          <w:szCs w:val="24"/>
+        </w:rPr>
+      </w:pPr>
+    </w:p>
+    <w:p>
+      <w:pPr>
+        <w:jc w:val="both"/>
+        <w:rPr>
+          <w:rFonts w:ascii="Arial Nova" w:hAnsi="Arial Nova"/>
+          <w:b/>
+          <w:bCs/>
+          <w:sz w:val="24"/>
+          <w:szCs w:val="24"/>
+        </w:rPr>
+      </w:pPr>
+      <w:r>
+        <w:rPr>
+          <w:rFonts w:ascii="Arial Nova" w:hAnsi="Arial Nova"/>
+          <w:b/>
+          <w:bCs/>
+          <w:sz w:val="24"/>
+          <w:szCs w:val="24"/>
+        </w:rPr>
+        <w:t>Desarrollo</w:t>
+      </w:r>
+    </w:p>
+    <w:p>
+      <w:pPr>
+        <w:rPr>
+          <w:rFonts w:ascii="Arial Nova" w:hAnsi="Arial Nova"/>
+          <w:b/>
+          <w:bCs/>
+          <w:sz w:val="24"/>
+          <w:szCs w:val="24"/>
+        </w:rPr>
+      </w:pPr>
+      <w:r>
+        <w:rPr>
+          <w:rFonts w:ascii="Arial Nova" w:hAnsi="Arial Nova"/>
+          <w:b/>
+          <w:bCs/>
+          <w:sz w:val="24"/>
+          <w:szCs w:val="24"/>
+        </w:rPr>
+        <w:t xml:space="preserve">Funcionamiento </w:t>
+      </w:r>
+      <w:r>
+        <w:rPr>
+          <w:rFonts w:ascii="Arial Nova" w:hAnsi="Arial Nova"/>
+          <w:b/>
+          <w:bCs/>
+          <w:sz w:val="24"/>
+          <w:szCs w:val="24"/>
+        </w:rPr>
+        <w:t xml:space="preserve">de </w:t>
+      </w:r>
+      <w:r>
+        <w:rPr>
+          <w:rFonts w:ascii="Arial Nova" w:hAnsi="Arial Nova"/>
+          <w:b/>
+          <w:bCs/>
+          <w:sz w:val="24"/>
+          <w:szCs w:val="24"/>
+        </w:rPr>
+        <w:t>t</w:t>
+      </w:r>
+      <w:r>
+        <w:rPr>
+          <w:rFonts w:ascii="Arial Nova" w:hAnsi="Arial Nova"/>
+          <w:b/>
+          <w:bCs/>
+          <w:sz w:val="24"/>
+          <w:szCs w:val="24"/>
+        </w:rPr>
+        <w:t>eclas</w:t>
+      </w:r>
+    </w:p>
+    <w:p>
+      <w:pPr>
+        <w:rPr>
+          <w:rFonts w:ascii="Arial Nova" w:hAnsi="Arial Nova"/>
+          <w:sz w:val="24"/>
+          <w:szCs w:val="24"/>
+        </w:rPr>
+      </w:pPr>
+      <w:r>
+        <w:rPr>
+          <w:rFonts w:ascii="Arial Nova" w:hAnsi="Arial Nova"/>
+          <w:sz w:val="24"/>
+          <w:szCs w:val="24"/>
+        </w:rPr>
+        <w:t>Para mover la cámara sintética a través del escenario se utilizaron las siguientes teclas:</w:t>
+      </w:r>
+    </w:p>
+    <w:p>
+      <w:pPr>
+        <w:jc w:val="center"/>
+        <w:rPr>
+          <w:rFonts w:ascii="Arial Nova" w:hAnsi="Arial Nova"/>
+          <w:sz w:val="24"/>
+          <w:szCs w:val="24"/>
+        </w:rPr>
+      </w:pPr>
+      <w:r>
+        <w:rPr>
+          <w:noProof/>
+        </w:rPr>
+        <w:drawing>
+          <wp:inline distT="0" distB="0" distL="0" distR="0" wp14:anchorId="54048799" wp14:editId="036F5E58">
+            <wp:extent cx="4714875" cy="2160584"/>
+            <wp:effectExtent l="0" t="0" r="0" b="0"/>
+            <wp:docPr id="11" name="Imagen 11" descr="Ilustración de Icono Del Botón Wasd En Estilo Plano Ilustración Vectorial  De Teclado Sobre Fondo Aislado Blanco Concepto De Negocio De Cybersport y  más Vectores Libres de Derechos de Teclado de ordenador -"/>
+            <wp:cNvGraphicFramePr>
+              <a:graphicFrameLocks xmlns:a="http://schemas.openxmlformats.org/drawingml/2006/main" noChangeAspect="1"/>
+            </wp:cNvGraphicFramePr>
+            <a:graphic xmlns:a="http://schemas.openxmlformats.org/drawingml/2006/main">
+              <a:graphicData uri="http://schemas.openxmlformats.org/drawingml/2006/picture">
+                <pic:pic xmlns:pic="http://schemas.openxmlformats.org/drawingml/2006/picture">
+                  <pic:nvPicPr>
+                    <pic:cNvPr id="0" name="Picture 1" descr="Ilustración de Icono Del Botón Wasd En Estilo Plano Ilustración Vectorial  De Teclado Sobre Fondo Aislado Blanco Concepto De Negocio De Cybersport y  más Vectores Libres de Derechos de Teclado de ordenador -"/>
+                    <pic:cNvPicPr>
+                      <a:picLocks noChangeAspect="1" noChangeArrowheads="1"/>
+                    </pic:cNvPicPr>
+                  </pic:nvPicPr>
+                  <pic:blipFill rotWithShape="1">
+                    <a:blip r:embed="rId6">
+                      <a:extLst>
+                        <a:ext uri="{28A0092B-C50C-407E-A947-70E740481C1C}">
+                          <a14:useLocalDpi xmlns:a14="http://schemas.microsoft.com/office/drawing/2010/main" val="0"/>
+                        </a:ext>
+                      </a:extLst>
+                    </a:blip>
+                    <a:srcRect t="27495" b="26680"/>
+                    <a:stretch/>
+                  </pic:blipFill>
+                  <pic:spPr bwMode="auto">
+                    <a:xfrm>
+                      <a:off x="0" y="0"/>
+                      <a:ext cx="4750309" cy="2176821"/>
+                    </a:xfrm>
+                    <a:prstGeom prst="rect">
+                      <a:avLst/>
+                    </a:prstGeom>
+                    <a:noFill/>
+                    <a:ln>
+                      <a:noFill/>
+                    </a:ln>
+                    <a:extLst>
+                      <a:ext uri="{53640926-AAD7-44D8-BBD7-CCE9431645EC}">
+                        <a14:shadowObscured xmlns:a14="http://schemas.microsoft.com/office/drawing/2010/main"/>
+                      </a:ext>
+                    </a:extLst>
+                  </pic:spPr>
+                </pic:pic>
+              </a:graphicData>
+            </a:graphic>
+          </wp:inline>
+        </w:drawing>
+      </w:r>
+    </w:p>
+    <w:tbl>
+      <w:tblPr>
+        <w:tblStyle w:val="Tablaconcuadrcula"/>
+        <w:tblW w:w="0" w:type="auto"/>
+        <w:tblLook w:val="04A0" w:firstRow="1" w:lastRow="0" w:firstColumn="1" w:lastColumn="0" w:noHBand="0" w:noVBand="1"/>
+      </w:tblPr>
+      <w:tblGrid>
+        <w:gridCol w:w="4414"/>
+        <w:gridCol w:w="4414"/>
+      </w:tblGrid>
+      <w:tr>
+        <w:tc>
+          <w:tcPr>
+            <w:tcW w:w="4414" w:type="dxa"/>
+          </w:tcPr>
+          <w:p>
+            <w:pPr>
+              <w:jc w:val="center"/>
+              <w:rPr>
+                <w:rFonts w:ascii="Arial Nova" w:hAnsi="Arial Nova"/>
+                <w:b/>
+                <w:bCs/>
+                <w:sz w:val="24"/>
+                <w:szCs w:val="24"/>
+              </w:rPr>
+            </w:pPr>
+            <w:r>
+              <w:rPr>
+                <w:rFonts w:ascii="Arial Nova" w:hAnsi="Arial Nova"/>
+                <w:b/>
+                <w:bCs/>
+                <w:sz w:val="24"/>
+                <w:szCs w:val="24"/>
+              </w:rPr>
+              <w:t>Tecla</w:t>
+            </w:r>
+          </w:p>
+        </w:tc>
+        <w:tc>
+          <w:tcPr>
+            <w:tcW w:w="4414" w:type="dxa"/>
+          </w:tcPr>
+          <w:p>
+            <w:pPr>
+              <w:jc w:val="center"/>
+              <w:rPr>
+                <w:rFonts w:ascii="Arial Nova" w:hAnsi="Arial Nova"/>
+                <w:b/>
+                <w:bCs/>
+                <w:sz w:val="24"/>
+                <w:szCs w:val="24"/>
+              </w:rPr>
+            </w:pPr>
+            <w:r>
+              <w:rPr>
+                <w:rFonts w:ascii="Arial Nova" w:hAnsi="Arial Nova"/>
+                <w:b/>
+                <w:bCs/>
+                <w:sz w:val="24"/>
+                <w:szCs w:val="24"/>
+              </w:rPr>
+              <w:t>Función</w:t>
+            </w:r>
+          </w:p>
+        </w:tc>
+      </w:tr>
+      <w:tr>
+        <w:tc>
+          <w:tcPr>
+            <w:tcW w:w="4414" w:type="dxa"/>
+          </w:tcPr>
+          <w:p>
+            <w:pPr>
+              <w:jc w:val="center"/>
+              <w:rPr>
+                <w:rFonts w:ascii="Arial Nova" w:hAnsi="Arial Nova"/>
+                <w:sz w:val="24"/>
+                <w:szCs w:val="24"/>
+              </w:rPr>
+            </w:pPr>
+            <w:r>
+              <w:rPr>
+                <w:rFonts w:ascii="Arial Nova" w:hAnsi="Arial Nova"/>
+                <w:sz w:val="24"/>
+                <w:szCs w:val="24"/>
+              </w:rPr>
+              <w:t>W</w:t>
+            </w:r>
+          </w:p>
+        </w:tc>
+        <w:tc>
+          <w:tcPr>
+            <w:tcW w:w="4414" w:type="dxa"/>
+          </w:tcPr>
+          <w:p>
+            <w:pPr>
+              <w:jc w:val="center"/>
+              <w:rPr>
+                <w:rFonts w:ascii="Arial Nova" w:hAnsi="Arial Nova"/>
+                <w:sz w:val="24"/>
+                <w:szCs w:val="24"/>
+              </w:rPr>
+            </w:pPr>
+            <w:r>
+              <w:rPr>
+                <w:rFonts w:ascii="Arial Nova" w:hAnsi="Arial Nova"/>
+                <w:sz w:val="24"/>
+                <w:szCs w:val="24"/>
+              </w:rPr>
+              <w:t>es para moverse hacia adelante</w:t>
+            </w:r>
+          </w:p>
+        </w:tc>
+      </w:tr>
+      <w:tr>
+        <w:tc>
+          <w:tcPr>
+            <w:tcW w:w="4414" w:type="dxa"/>
+          </w:tcPr>
+          <w:p>
+            <w:pPr>
+              <w:jc w:val="center"/>
+              <w:rPr>
+                <w:rFonts w:ascii="Arial Nova" w:hAnsi="Arial Nova"/>
+                <w:sz w:val="24"/>
+                <w:szCs w:val="24"/>
+              </w:rPr>
+            </w:pPr>
+            <w:r>
+              <w:rPr>
+                <w:rFonts w:ascii="Arial Nova" w:hAnsi="Arial Nova"/>
+                <w:sz w:val="24"/>
+                <w:szCs w:val="24"/>
+              </w:rPr>
+              <w:t>A</w:t>
+            </w:r>
+          </w:p>
+        </w:tc>
+        <w:tc>
+          <w:tcPr>
+            <w:tcW w:w="4414" w:type="dxa"/>
+          </w:tcPr>
+          <w:p>
+            <w:pPr>
+              <w:jc w:val="center"/>
+              <w:rPr>
+                <w:rFonts w:ascii="Arial Nova" w:hAnsi="Arial Nova"/>
+                <w:sz w:val="24"/>
+                <w:szCs w:val="24"/>
+              </w:rPr>
+            </w:pPr>
+            <w:r>
+              <w:rPr>
+                <w:rFonts w:ascii="Arial Nova" w:hAnsi="Arial Nova"/>
+                <w:sz w:val="24"/>
+                <w:szCs w:val="24"/>
+              </w:rPr>
+              <w:t>es para moverse hacia a</w:t>
+            </w:r>
+            <w:r>
+              <w:rPr>
+                <w:rFonts w:ascii="Arial Nova" w:hAnsi="Arial Nova"/>
+                <w:sz w:val="24"/>
+                <w:szCs w:val="24"/>
+              </w:rPr>
+              <w:t>trás</w:t>
+            </w:r>
+          </w:p>
+        </w:tc>
+      </w:tr>
+      <w:tr>
+        <w:tc>
+          <w:tcPr>
+            <w:tcW w:w="4414" w:type="dxa"/>
+          </w:tcPr>
+          <w:p>
+            <w:pPr>
+              <w:jc w:val="center"/>
+              <w:rPr>
+                <w:rFonts w:ascii="Arial Nova" w:hAnsi="Arial Nova"/>
+                <w:sz w:val="24"/>
+                <w:szCs w:val="24"/>
+              </w:rPr>
+            </w:pPr>
+            <w:r>
+              <w:rPr>
+                <w:rFonts w:ascii="Arial Nova" w:hAnsi="Arial Nova"/>
+                <w:sz w:val="24"/>
+                <w:szCs w:val="24"/>
+              </w:rPr>
+              <w:t>S</w:t>
+            </w:r>
+          </w:p>
+        </w:tc>
+        <w:tc>
+          <w:tcPr>
+            <w:tcW w:w="4414" w:type="dxa"/>
+          </w:tcPr>
+          <w:p>
+            <w:pPr>
+              <w:jc w:val="center"/>
+              <w:rPr>
+                <w:rFonts w:ascii="Arial Nova" w:hAnsi="Arial Nova"/>
+                <w:sz w:val="24"/>
+                <w:szCs w:val="24"/>
+              </w:rPr>
+            </w:pPr>
+            <w:r>
+              <w:rPr>
+                <w:rFonts w:ascii="Arial Nova" w:hAnsi="Arial Nova"/>
+                <w:sz w:val="24"/>
+                <w:szCs w:val="24"/>
+              </w:rPr>
+              <w:t xml:space="preserve">es para moverse hacia </w:t>
+            </w:r>
+            <w:r>
+              <w:rPr>
+                <w:rFonts w:ascii="Arial Nova" w:hAnsi="Arial Nova"/>
+                <w:sz w:val="24"/>
+                <w:szCs w:val="24"/>
+              </w:rPr>
+              <w:t>la izquierda</w:t>
+            </w:r>
+          </w:p>
+        </w:tc>
+      </w:tr>
+      <w:tr>
+        <w:tc>
+          <w:tcPr>
+            <w:tcW w:w="4414" w:type="dxa"/>
+          </w:tcPr>
+          <w:p>
+            <w:pPr>
+              <w:jc w:val="center"/>
+              <w:rPr>
+                <w:rFonts w:ascii="Arial Nova" w:hAnsi="Arial Nova"/>
+                <w:sz w:val="24"/>
+                <w:szCs w:val="24"/>
+              </w:rPr>
+            </w:pPr>
+            <w:r>
+              <w:rPr>
+                <w:rFonts w:ascii="Arial Nova" w:hAnsi="Arial Nova"/>
+                <w:sz w:val="24"/>
+                <w:szCs w:val="24"/>
+              </w:rPr>
+              <w:t>D</w:t>
+            </w:r>
+          </w:p>
+        </w:tc>
+        <w:tc>
+          <w:tcPr>
+            <w:tcW w:w="4414" w:type="dxa"/>
+          </w:tcPr>
+          <w:p>
+            <w:pPr>
+              <w:jc w:val="center"/>
+              <w:rPr>
+                <w:rFonts w:ascii="Arial Nova" w:hAnsi="Arial Nova"/>
+                <w:sz w:val="24"/>
+                <w:szCs w:val="24"/>
+              </w:rPr>
+            </w:pPr>
+            <w:r>
+              <w:rPr>
+                <w:rFonts w:ascii="Arial Nova" w:hAnsi="Arial Nova"/>
+                <w:sz w:val="24"/>
+                <w:szCs w:val="24"/>
+              </w:rPr>
+              <w:t xml:space="preserve">es para moverse hacia </w:t>
+            </w:r>
+            <w:r>
+              <w:rPr>
+                <w:rFonts w:ascii="Arial Nova" w:hAnsi="Arial Nova"/>
+                <w:sz w:val="24"/>
+                <w:szCs w:val="24"/>
+              </w:rPr>
+              <w:t>la derecha</w:t>
+            </w:r>
+          </w:p>
+        </w:tc>
+      </w:tr>
+    </w:tbl>
+    <w:p>
+      <w:pPr>
+        <w:jc w:val="both"/>
+        <w:rPr>
+          <w:rFonts w:ascii="Arial Nova" w:hAnsi="Arial Nova"/>
+          <w:sz w:val="24"/>
+          <w:szCs w:val="24"/>
+        </w:rPr>
+      </w:pPr>
+      <w:r>
+        <w:rPr>
+          <w:rFonts w:ascii="Arial Nova" w:hAnsi="Arial Nova"/>
+          <w:sz w:val="24"/>
+          <w:szCs w:val="24"/>
+        </w:rPr>
+        <w:t xml:space="preserve">La </w:t>
+      </w:r>
+      <w:r>
+        <w:rPr>
+          <w:rFonts w:ascii="Arial Nova" w:hAnsi="Arial Nova"/>
+          <w:sz w:val="24"/>
+          <w:szCs w:val="24"/>
+        </w:rPr>
+        <w:t>rotación de la cámara</w:t>
+      </w:r>
+      <w:r>
+        <w:rPr>
+          <w:rFonts w:ascii="Arial Nova" w:hAnsi="Arial Nova"/>
+          <w:sz w:val="24"/>
+          <w:szCs w:val="24"/>
+        </w:rPr>
+        <w:t xml:space="preserve"> </w:t>
+      </w:r>
+      <w:r>
+        <w:rPr>
+          <w:rFonts w:ascii="Arial Nova" w:hAnsi="Arial Nova"/>
+          <w:sz w:val="24"/>
+          <w:szCs w:val="24"/>
+        </w:rPr>
+        <w:t xml:space="preserve">sintética </w:t>
+      </w:r>
+      <w:r>
+        <w:rPr>
+          <w:rFonts w:ascii="Arial Nova" w:hAnsi="Arial Nova"/>
+          <w:sz w:val="24"/>
+          <w:szCs w:val="24"/>
+        </w:rPr>
+        <w:t>se</w:t>
+      </w:r>
+      <w:r>
+        <w:rPr>
+          <w:rFonts w:ascii="Arial Nova" w:hAnsi="Arial Nova"/>
+          <w:sz w:val="24"/>
+          <w:szCs w:val="24"/>
+        </w:rPr>
+        <w:t>rá definida por</w:t>
+      </w:r>
+      <w:r>
+        <w:rPr>
+          <w:rFonts w:ascii="Arial Nova" w:hAnsi="Arial Nova"/>
+          <w:sz w:val="24"/>
+          <w:szCs w:val="24"/>
+        </w:rPr>
+        <w:t xml:space="preserve"> el movimiento del ratón</w:t>
+      </w:r>
+      <w:r>
+        <w:rPr>
+          <w:rFonts w:ascii="Arial Nova" w:hAnsi="Arial Nova"/>
+          <w:sz w:val="24"/>
+          <w:szCs w:val="24"/>
+        </w:rPr>
+        <w:t>.</w:t>
+      </w:r>
+    </w:p>
+    <w:p>
+      <w:pPr>
+        <w:jc w:val="both"/>
+        <w:rPr>
+          <w:rFonts w:ascii="Arial Nova" w:hAnsi="Arial Nova"/>
+          <w:sz w:val="24"/>
+          <w:szCs w:val="24"/>
+        </w:rPr>
+      </w:pPr>
+      <w:r>
+        <w:rPr>
+          <w:rFonts w:ascii="Arial Nova" w:hAnsi="Arial Nova"/>
+          <w:sz w:val="24"/>
+          <w:szCs w:val="24"/>
+        </w:rPr>
+        <w:lastRenderedPageBreak/>
+        <w:t>Para el caso de las animaciones y el audio, se designaron las siguientes teclas:</w:t>
+      </w:r>
+    </w:p>
+    <w:tbl>
+      <w:tblPr>
+        <w:tblStyle w:val="Tablaconcuadrcula"/>
+        <w:tblW w:w="0" w:type="auto"/>
+        <w:tblLook w:val="04A0" w:firstRow="1" w:lastRow="0" w:firstColumn="1" w:lastColumn="0" w:noHBand="0" w:noVBand="1"/>
+      </w:tblPr>
+      <w:tblGrid>
+        <w:gridCol w:w="4414"/>
+        <w:gridCol w:w="4414"/>
+      </w:tblGrid>
+      <w:tr>
+        <w:tc>
+          <w:tcPr>
+            <w:tcW w:w="4414" w:type="dxa"/>
+          </w:tcPr>
+          <w:p>
+            <w:pPr>
+              <w:jc w:val="center"/>
+              <w:rPr>
+                <w:rFonts w:ascii="Arial Nova" w:hAnsi="Arial Nova"/>
+                <w:b/>
+                <w:bCs/>
+                <w:sz w:val="24"/>
+                <w:szCs w:val="24"/>
+              </w:rPr>
+            </w:pPr>
+            <w:r>
+              <w:rPr>
+                <w:rFonts w:ascii="Arial Nova" w:hAnsi="Arial Nova"/>
+                <w:b/>
+                <w:bCs/>
+                <w:sz w:val="24"/>
+                <w:szCs w:val="24"/>
+              </w:rPr>
+              <w:t>Tecla</w:t>
+            </w:r>
+          </w:p>
+        </w:tc>
+        <w:tc>
+          <w:tcPr>
+            <w:tcW w:w="4414" w:type="dxa"/>
+          </w:tcPr>
+          <w:p>
+            <w:pPr>
+              <w:jc w:val="center"/>
+              <w:rPr>
+                <w:rFonts w:ascii="Arial Nova" w:hAnsi="Arial Nova"/>
+                <w:b/>
+                <w:bCs/>
+                <w:sz w:val="24"/>
+                <w:szCs w:val="24"/>
+              </w:rPr>
+            </w:pPr>
+            <w:r>
+              <w:rPr>
+                <w:rFonts w:ascii="Arial Nova" w:hAnsi="Arial Nova"/>
+                <w:b/>
+                <w:bCs/>
+                <w:sz w:val="24"/>
+                <w:szCs w:val="24"/>
+              </w:rPr>
+              <w:t>Función</w:t>
+            </w:r>
+          </w:p>
+        </w:tc>
+      </w:tr>
+      <w:tr>
+        <w:tc>
+          <w:tcPr>
+            <w:tcW w:w="4414" w:type="dxa"/>
+          </w:tcPr>
+          <w:p>
+            <w:pPr>
+              <w:jc w:val="center"/>
+              <w:rPr>
+                <w:rFonts w:ascii="Arial Nova" w:hAnsi="Arial Nova"/>
+                <w:sz w:val="24"/>
+                <w:szCs w:val="24"/>
+              </w:rPr>
+            </w:pPr>
+            <w:r>
+              <w:rPr>
+                <w:rFonts w:ascii="Arial Nova" w:hAnsi="Arial Nova"/>
+                <w:sz w:val="24"/>
+                <w:szCs w:val="24"/>
+              </w:rPr>
+              <w:t>1</w:t>
+            </w:r>
+          </w:p>
+        </w:tc>
+        <w:tc>
+          <w:tcPr>
+            <w:tcW w:w="4414" w:type="dxa"/>
+          </w:tcPr>
+          <w:p>
+            <w:pPr>
+              <w:jc w:val="center"/>
+              <w:rPr>
+                <w:rFonts w:ascii="Arial Nova" w:hAnsi="Arial Nova"/>
+                <w:sz w:val="24"/>
+                <w:szCs w:val="24"/>
+              </w:rPr>
+            </w:pPr>
+            <w:r>
+              <w:rPr>
+                <w:rFonts w:ascii="Arial Nova" w:hAnsi="Arial Nova"/>
+                <w:sz w:val="24"/>
+                <w:szCs w:val="24"/>
+              </w:rPr>
+              <w:t>Reproduce el audio de fondo</w:t>
+            </w:r>
+          </w:p>
+        </w:tc>
+      </w:tr>
+      <w:tr>
+        <w:tc>
+          <w:tcPr>
+            <w:tcW w:w="4414" w:type="dxa"/>
+          </w:tcPr>
+          <w:p>
+            <w:pPr>
+              <w:jc w:val="center"/>
+              <w:rPr>
+                <w:rFonts w:ascii="Arial Nova" w:hAnsi="Arial Nova"/>
+                <w:sz w:val="24"/>
+                <w:szCs w:val="24"/>
+              </w:rPr>
+            </w:pPr>
+          </w:p>
+        </w:tc>
+        <w:tc>
+          <w:tcPr>
+            <w:tcW w:w="4414" w:type="dxa"/>
+          </w:tcPr>
+          <w:p>
+            <w:pPr>
+              <w:jc w:val="center"/>
+              <w:rPr>
+                <w:rFonts w:ascii="Arial Nova" w:hAnsi="Arial Nova"/>
+                <w:sz w:val="24"/>
+                <w:szCs w:val="24"/>
+              </w:rPr>
+            </w:pPr>
+          </w:p>
+        </w:tc>
+      </w:tr>
+      <w:tr>
+        <w:tc>
+          <w:tcPr>
+            <w:tcW w:w="4414" w:type="dxa"/>
+          </w:tcPr>
+          <w:p>
+            <w:pPr>
+              <w:jc w:val="center"/>
+              <w:rPr>
+                <w:rFonts w:ascii="Arial Nova" w:hAnsi="Arial Nova"/>
+                <w:sz w:val="24"/>
+                <w:szCs w:val="24"/>
+              </w:rPr>
+            </w:pPr>
+          </w:p>
+        </w:tc>
+        <w:tc>
+          <w:tcPr>
+            <w:tcW w:w="4414" w:type="dxa"/>
+          </w:tcPr>
+          <w:p>
+            <w:pPr>
+              <w:jc w:val="center"/>
+              <w:rPr>
+                <w:rFonts w:ascii="Arial Nova" w:hAnsi="Arial Nova"/>
+                <w:sz w:val="24"/>
+                <w:szCs w:val="24"/>
+              </w:rPr>
+            </w:pPr>
+          </w:p>
+        </w:tc>
+      </w:tr>
+      <w:tr>
+        <w:tc>
+          <w:tcPr>
+            <w:tcW w:w="4414" w:type="dxa"/>
+          </w:tcPr>
+          <w:p>
+            <w:pPr>
+              <w:jc w:val="center"/>
+              <w:rPr>
+                <w:rFonts w:ascii="Arial Nova" w:hAnsi="Arial Nova"/>
+                <w:sz w:val="24"/>
+                <w:szCs w:val="24"/>
+              </w:rPr>
+            </w:pPr>
+          </w:p>
+        </w:tc>
+        <w:tc>
+          <w:tcPr>
+            <w:tcW w:w="4414" w:type="dxa"/>
+          </w:tcPr>
+          <w:p>
+            <w:pPr>
+              <w:jc w:val="center"/>
+              <w:rPr>
+                <w:rFonts w:ascii="Arial Nova" w:hAnsi="Arial Nova"/>
+                <w:sz w:val="24"/>
+                <w:szCs w:val="24"/>
+              </w:rPr>
+            </w:pPr>
+          </w:p>
+        </w:tc>
+      </w:tr>
+    </w:tbl>
+    <w:p>
+      <w:pPr>
+        <w:jc w:val="both"/>
+        <w:rPr>
+          <w:rFonts w:ascii="Arial Nova" w:hAnsi="Arial Nova"/>
+          <w:sz w:val="24"/>
+          <w:szCs w:val="24"/>
+        </w:rPr>
+      </w:pPr>
+    </w:p>
+    <w:p>
+      <w:pPr>
+        <w:rPr>
+          <w:rFonts w:ascii="Arial Nova" w:hAnsi="Arial Nova"/>
+          <w:b/>
+          <w:bCs/>
+          <w:sz w:val="24"/>
+          <w:szCs w:val="24"/>
+        </w:rPr>
+      </w:pPr>
+      <w:r>
+        <w:rPr>
+          <w:rFonts w:ascii="Arial Nova" w:hAnsi="Arial Nova"/>
+          <w:b/>
+          <w:bCs/>
+          <w:sz w:val="24"/>
+          <w:szCs w:val="24"/>
+        </w:rPr>
+        <w:t>Actividades individuales y comentarios</w:t>
+      </w:r>
+    </w:p>
+    <w:p>
+      <w:pPr>
+        <w:rPr>
+          <w:rFonts w:ascii="Arial Nova" w:hAnsi="Arial Nova"/>
+          <w:sz w:val="24"/>
+          <w:szCs w:val="24"/>
+        </w:rPr>
+      </w:pPr>
+      <w:r>
+        <w:rPr>
+          <w:rFonts w:ascii="Arial Nova" w:hAnsi="Arial Nova"/>
+          <w:sz w:val="24"/>
+          <w:szCs w:val="24"/>
+        </w:rPr>
+        <w:t>Hernández Zamora José Enrique</w:t>
+      </w:r>
+    </w:p>
+    <w:p>
+      <w:pPr>
+        <w:rPr>
+          <w:rFonts w:ascii="Arial Nova" w:hAnsi="Arial Nova"/>
+          <w:sz w:val="24"/>
+          <w:szCs w:val="24"/>
+        </w:rPr>
+      </w:pPr>
+      <w:r>
+        <w:rPr>
+          <w:rFonts w:ascii="Arial Nova" w:hAnsi="Arial Nova"/>
+          <w:sz w:val="24"/>
+          <w:szCs w:val="24"/>
+        </w:rPr>
+        <w:t>Jiménez Gutiérrez Miguel</w:t>
+      </w:r>
+    </w:p>
+    <w:p>
+      <w:pPr>
+        <w:rPr>
+          <w:rFonts w:ascii="Arial Nova" w:hAnsi="Arial Nova"/>
+          <w:sz w:val="24"/>
+          <w:szCs w:val="24"/>
+        </w:rPr>
+      </w:pPr>
+      <w:r>
+        <w:rPr>
+          <w:rFonts w:ascii="Arial Nova" w:hAnsi="Arial Nova"/>
+          <w:sz w:val="24"/>
+          <w:szCs w:val="24"/>
+        </w:rPr>
+        <w:t xml:space="preserve">Martínez </w:t>
+      </w:r>
+      <w:proofErr w:type="spellStart"/>
+      <w:r>
+        <w:rPr>
+          <w:rFonts w:ascii="Arial Nova" w:hAnsi="Arial Nova"/>
+          <w:sz w:val="24"/>
+          <w:szCs w:val="24"/>
+        </w:rPr>
+        <w:t>Ortíz</w:t>
+      </w:r>
+      <w:proofErr w:type="spellEnd"/>
+      <w:r>
+        <w:rPr>
+          <w:rFonts w:ascii="Arial Nova" w:hAnsi="Arial Nova"/>
+          <w:sz w:val="24"/>
+          <w:szCs w:val="24"/>
+        </w:rPr>
+        <w:t xml:space="preserve"> Carlos Daniel</w:t>
+      </w:r>
+    </w:p>
+    <w:p>
+      <w:pPr>
+        <w:rPr>
+          <w:rFonts w:ascii="Arial Nova" w:hAnsi="Arial Nova"/>
+          <w:sz w:val="24"/>
+          <w:szCs w:val="24"/>
+        </w:rPr>
+      </w:pPr>
+    </w:p>
+    <w:p>
+      <w:pPr>
+        <w:rPr>
+          <w:rFonts w:ascii="Arial Nova" w:hAnsi="Arial Nova"/>
+          <w:b/>
+          <w:bCs/>
+          <w:sz w:val="24"/>
+          <w:szCs w:val="24"/>
+        </w:rPr>
+      </w:pPr>
+      <w:r>
+        <w:rPr>
+          <w:rFonts w:ascii="Arial Nova" w:hAnsi="Arial Nova"/>
+          <w:b/>
+          <w:bCs/>
+          <w:sz w:val="24"/>
+          <w:szCs w:val="24"/>
+        </w:rPr>
+        <w:t>Capturas de cada elemento</w:t>
+      </w:r>
+    </w:p>
+    <w:p>
+      <w:pPr>
+        <w:rPr>
+          <w:rFonts w:ascii="Arial Nova" w:hAnsi="Arial Nova"/>
+          <w:b/>
+          <w:bCs/>
+          <w:sz w:val="24"/>
+          <w:szCs w:val="24"/>
+        </w:rPr>
+      </w:pPr>
+      <w:r>
+        <w:rPr>
+          <w:rFonts w:ascii="Arial Nova" w:hAnsi="Arial Nova"/>
+          <w:b/>
+          <w:bCs/>
+          <w:sz w:val="24"/>
+          <w:szCs w:val="24"/>
+        </w:rPr>
+        <w:t xml:space="preserve">Capturas del proyecto </w:t>
+      </w:r>
+    </w:p>
+    <w:p>
+      <w:pPr>
+        <w:rPr>
+          <w:rFonts w:ascii="Arial Nova" w:hAnsi="Arial Nova"/>
+          <w:b/>
+          <w:bCs/>
+          <w:sz w:val="24"/>
+          <w:szCs w:val="24"/>
+        </w:rPr>
+      </w:pPr>
+    </w:p>
+    <w:p>
+      <w:pPr>
+        <w:rPr>
+          <w:rFonts w:ascii="Arial Nova" w:hAnsi="Arial Nova"/>
+          <w:b/>
+          <w:bCs/>
+          <w:sz w:val="24"/>
+          <w:szCs w:val="24"/>
+        </w:rPr>
+      </w:pPr>
+      <w:r>
+        <w:rPr>
+          <w:rFonts w:ascii="Arial Nova" w:hAnsi="Arial Nova"/>
+          <w:b/>
+          <w:bCs/>
+          <w:sz w:val="24"/>
+          <w:szCs w:val="24"/>
+        </w:rPr>
+        <w:t>Modelos descargados de internet</w:t>
+      </w:r>
+    </w:p>
+    <w:p>
+      <w:pPr>
+        <w:pStyle w:val="NormalWeb"/>
+        <w:spacing w:before="0" w:beforeAutospacing="0" w:after="0" w:afterAutospacing="0" w:line="276" w:lineRule="auto"/>
+        <w:ind w:left="720" w:hanging="720"/>
+      </w:pPr>
+      <w:proofErr w:type="spellStart"/>
+      <w:r>
+        <w:t>karwanit</w:t>
+      </w:r>
+      <w:proofErr w:type="spellEnd"/>
+      <w:r>
+        <w:t xml:space="preserve">. </w:t>
+      </w:r>
+      <w:r>
+        <w:rPr>
+          <w:lang w:val="en-US"/>
+        </w:rPr>
+        <w:t xml:space="preserve">(2015, 8 </w:t>
+      </w:r>
+      <w:proofErr w:type="spellStart"/>
+      <w:r>
+        <w:rPr>
+          <w:lang w:val="en-US"/>
+        </w:rPr>
+        <w:t>diciembre</w:t>
+      </w:r>
+      <w:proofErr w:type="spellEnd"/>
+      <w:r>
+        <w:rPr>
+          <w:lang w:val="en-US"/>
+        </w:rPr>
+        <w:t xml:space="preserve">). </w:t>
+      </w:r>
+      <w:r>
+        <w:rPr>
+          <w:i/>
+          <w:iCs/>
+          <w:lang w:val="en-US"/>
+        </w:rPr>
+        <w:t>Simple Tunnel Free 3D Model - .</w:t>
+      </w:r>
+      <w:proofErr w:type="spellStart"/>
+      <w:r>
+        <w:rPr>
+          <w:i/>
+          <w:iCs/>
+          <w:lang w:val="en-US"/>
+        </w:rPr>
+        <w:t>fbx</w:t>
+      </w:r>
+      <w:proofErr w:type="spellEnd"/>
+      <w:r>
+        <w:rPr>
+          <w:i/>
+          <w:iCs/>
+          <w:lang w:val="en-US"/>
+        </w:rPr>
+        <w:t xml:space="preserve"> - Free3D</w:t>
+      </w:r>
+      <w:r>
+        <w:rPr>
+          <w:lang w:val="en-US"/>
+        </w:rPr>
+        <w:t xml:space="preserve">. </w:t>
+      </w:r>
+      <w:r>
+        <w:t xml:space="preserve">Free 3D. Recuperado 23 de noviembre de 2021, de </w:t>
+      </w:r>
+      <w:hyperlink r:id="rId7" w:history="1">
+        <w:r>
+          <w:rPr>
+            <w:rStyle w:val="Hipervnculo"/>
+          </w:rPr>
+          <w:t>https://free3d.com/3d-model/simple-tunnel-53934.html</w:t>
+        </w:r>
+      </w:hyperlink>
+      <w:r>
+        <w:t xml:space="preserve"> Licencia de uso personal. </w:t>
+      </w:r>
+      <w:proofErr w:type="spellStart"/>
+      <w:r>
+        <w:t>Tunel</w:t>
+      </w:r>
+      <w:proofErr w:type="spellEnd"/>
+    </w:p>
+    <w:p>
+      <w:pPr>
+        <w:rPr>
+          <w:rFonts w:ascii="Arial Nova" w:hAnsi="Arial Nova"/>
+          <w:b/>
+          <w:bCs/>
+          <w:sz w:val="24"/>
+          <w:szCs w:val="24"/>
+        </w:rPr>
+      </w:pPr>
+    </w:p>
+    <w:p>
+      <w:pPr>
+        <w:pStyle w:val="NormalWeb"/>
+        <w:spacing w:before="0" w:beforeAutospacing="0" w:after="0" w:afterAutospacing="0" w:line="276" w:lineRule="auto"/>
+        <w:ind w:left="720" w:hanging="720"/>
+      </w:pPr>
+      <w:r>
+        <w:t xml:space="preserve">PRVC. </w:t>
+      </w:r>
+      <w:r>
+        <w:t xml:space="preserve">(2013, 2 marzo). </w:t>
+      </w:r>
+      <w:r>
+        <w:rPr>
+          <w:i/>
+          <w:iCs/>
+        </w:rPr>
+        <w:t xml:space="preserve">free 3ds </w:t>
+      </w:r>
+      <w:proofErr w:type="spellStart"/>
+      <w:r>
+        <w:rPr>
+          <w:i/>
+          <w:iCs/>
+        </w:rPr>
+        <w:t>model</w:t>
+      </w:r>
+      <w:proofErr w:type="spellEnd"/>
+      <w:r>
+        <w:rPr>
+          <w:i/>
+          <w:iCs/>
+        </w:rPr>
+        <w:t xml:space="preserve"> </w:t>
+      </w:r>
+      <w:proofErr w:type="spellStart"/>
+      <w:r>
+        <w:rPr>
+          <w:i/>
+          <w:iCs/>
+        </w:rPr>
+        <w:t>tracks</w:t>
+      </w:r>
+      <w:proofErr w:type="spellEnd"/>
+      <w:r>
+        <w:rPr>
+          <w:i/>
+          <w:iCs/>
+        </w:rPr>
+        <w:t xml:space="preserve"> </w:t>
+      </w:r>
+      <w:proofErr w:type="spellStart"/>
+      <w:r>
+        <w:rPr>
+          <w:i/>
+          <w:iCs/>
+        </w:rPr>
+        <w:t>street</w:t>
+      </w:r>
+      <w:proofErr w:type="spellEnd"/>
+      <w:r>
+        <w:t xml:space="preserve">. </w:t>
+      </w:r>
+      <w:proofErr w:type="spellStart"/>
+      <w:r>
+        <w:t>TurboSquid</w:t>
+      </w:r>
+      <w:proofErr w:type="spellEnd"/>
+      <w:r>
+        <w:t xml:space="preserve">. Recuperado 23 de noviembre de 2021, de </w:t>
+      </w:r>
+      <w:hyperlink r:id="rId8" w:history="1">
+        <w:r>
+          <w:rPr>
+            <w:rStyle w:val="Hipervnculo"/>
+          </w:rPr>
+          <w:t>https://www.turbosquid.com/3d-models/free-3ds-model-tracks-street/727474</w:t>
+        </w:r>
+      </w:hyperlink>
+      <w:r>
+        <w:t xml:space="preserve"> Licencia </w:t>
+      </w:r>
+      <w:r>
+        <w:t>estándar</w:t>
+      </w:r>
+      <w:r>
+        <w:t>. Vías de tren.</w:t>
+      </w:r>
+    </w:p>
+    <w:p/>
+    <w:p>
+      <w:pPr>
+        <w:pStyle w:val="NormalWeb"/>
+        <w:spacing w:before="0" w:beforeAutospacing="0" w:after="0" w:afterAutospacing="0" w:line="276" w:lineRule="auto"/>
+        <w:ind w:left="720" w:hanging="720"/>
+      </w:pPr>
+      <w:proofErr w:type="spellStart"/>
+      <w:r>
+        <w:t>Hemppainen</w:t>
+      </w:r>
+      <w:proofErr w:type="spellEnd"/>
+      <w:r>
+        <w:t xml:space="preserve">. (2013, 9 diciembre). </w:t>
+      </w:r>
+      <w:r>
+        <w:rPr>
+          <w:i/>
+          <w:iCs/>
+        </w:rPr>
+        <w:t xml:space="preserve">3d </w:t>
+      </w:r>
+      <w:proofErr w:type="spellStart"/>
+      <w:r>
+        <w:rPr>
+          <w:i/>
+          <w:iCs/>
+        </w:rPr>
+        <w:t>spruce</w:t>
+      </w:r>
+      <w:proofErr w:type="spellEnd"/>
+      <w:r>
+        <w:rPr>
+          <w:i/>
+          <w:iCs/>
+        </w:rPr>
+        <w:t xml:space="preserve"> </w:t>
+      </w:r>
+      <w:proofErr w:type="spellStart"/>
+      <w:r>
+        <w:rPr>
+          <w:i/>
+          <w:iCs/>
+        </w:rPr>
+        <w:t>model</w:t>
+      </w:r>
+      <w:proofErr w:type="spellEnd"/>
+      <w:r>
+        <w:t xml:space="preserve">. </w:t>
+      </w:r>
+      <w:proofErr w:type="spellStart"/>
+      <w:r>
+        <w:t>TurboSquid</w:t>
+      </w:r>
+      <w:proofErr w:type="spellEnd"/>
+      <w:r>
+        <w:t xml:space="preserve">. Recuperado 23 de noviembre de 2021, de </w:t>
+      </w:r>
+      <w:hyperlink r:id="rId9" w:history="1">
+        <w:r>
+          <w:rPr>
+            <w:rStyle w:val="Hipervnculo"/>
+          </w:rPr>
+          <w:t>https://www.turbosquid.com/3d-models/3d-spruce-model/786246</w:t>
+        </w:r>
+      </w:hyperlink>
+      <w:r>
+        <w:t xml:space="preserve"> Licencia </w:t>
+      </w:r>
+      <w:r>
+        <w:t>estándar</w:t>
+      </w:r>
+      <w:r>
+        <w:t>. Pino</w:t>
+      </w:r>
+    </w:p>
+    <w:p>
+      <w:pPr>
+        <w:pStyle w:val="NormalWeb"/>
+        <w:spacing w:before="0" w:beforeAutospacing="0" w:after="0" w:afterAutospacing="0" w:line="276" w:lineRule="auto"/>
+        <w:ind w:left="720" w:hanging="720"/>
+      </w:pPr>
+    </w:p>
+    <w:p>
+      <w:pPr>
+        <w:pStyle w:val="NormalWeb"/>
+        <w:spacing w:before="0" w:beforeAutospacing="0" w:after="0" w:afterAutospacing="0" w:line="276" w:lineRule="auto"/>
+        <w:ind w:left="720" w:hanging="720"/>
+        <w:rPr>
+          <w:lang w:val="en-US"/>
+        </w:rPr>
+      </w:pPr>
+      <w:r>
+        <w:t xml:space="preserve">Valkeru32bits. (2019, 1 abril). </w:t>
+      </w:r>
+      <w:r>
+        <w:rPr>
+          <w:i/>
+          <w:iCs/>
+        </w:rPr>
+        <w:t xml:space="preserve">Free 3D </w:t>
+      </w:r>
+      <w:proofErr w:type="spellStart"/>
+      <w:r>
+        <w:rPr>
+          <w:i/>
+          <w:iCs/>
+        </w:rPr>
+        <w:t>canoe</w:t>
+      </w:r>
+      <w:proofErr w:type="spellEnd"/>
+      <w:r>
+        <w:rPr>
+          <w:i/>
+          <w:iCs/>
+        </w:rPr>
+        <w:t xml:space="preserve"> </w:t>
+      </w:r>
+      <w:proofErr w:type="spellStart"/>
+      <w:r>
+        <w:rPr>
+          <w:i/>
+          <w:iCs/>
+        </w:rPr>
+        <w:t>rowing</w:t>
+      </w:r>
+      <w:proofErr w:type="spellEnd"/>
+      <w:r>
+        <w:rPr>
+          <w:i/>
+          <w:iCs/>
+        </w:rPr>
+        <w:t xml:space="preserve"> - </w:t>
+      </w:r>
+      <w:proofErr w:type="spellStart"/>
+      <w:r>
+        <w:rPr>
+          <w:i/>
+          <w:iCs/>
+        </w:rPr>
+        <w:t>TurboSquid</w:t>
+      </w:r>
+      <w:proofErr w:type="spellEnd"/>
+      <w:r>
+        <w:rPr>
+          <w:i/>
+          <w:iCs/>
+        </w:rPr>
+        <w:t xml:space="preserve"> 1393215</w:t>
+      </w:r>
+      <w:r>
+        <w:t xml:space="preserve">. </w:t>
+      </w:r>
+      <w:proofErr w:type="spellStart"/>
+      <w:r>
+        <w:t>TurboSquid</w:t>
+      </w:r>
+      <w:proofErr w:type="spellEnd"/>
+      <w:r>
+        <w:t xml:space="preserve">. Recuperado 23 de noviembre de 2021, de </w:t>
+      </w:r>
+      <w:hyperlink r:id="rId10" w:history="1">
+        <w:r>
+          <w:rPr>
+            <w:rStyle w:val="Hipervnculo"/>
+          </w:rPr>
+          <w:t>https://www.turbosquid.com/3d-models/3d-canoe-rowing-1393215</w:t>
+        </w:r>
+      </w:hyperlink>
+      <w:r>
+        <w:t xml:space="preserve"> Licencia </w:t>
+      </w:r>
+      <w:r>
+        <w:t>estándar</w:t>
+      </w:r>
+      <w:r>
+        <w:t xml:space="preserve">. </w:t>
+      </w:r>
+      <w:r>
+        <w:rPr>
+          <w:lang w:val="en-US"/>
+        </w:rPr>
+        <w:t>Canoa</w:t>
+      </w:r>
+    </w:p>
+    <w:p>
+      <w:pPr>
+        <w:pStyle w:val="NormalWeb"/>
+        <w:spacing w:before="0" w:beforeAutospacing="0" w:after="0" w:afterAutospacing="0" w:line="276" w:lineRule="auto"/>
+        <w:ind w:left="720" w:hanging="720"/>
+        <w:rPr>
+          <w:lang w:val="en-US"/>
+        </w:rPr>
+      </w:pPr>
+    </w:p>
+    <w:p>
+      <w:pPr>
+        <w:pStyle w:val="NormalWeb"/>
+        <w:spacing w:before="0" w:beforeAutospacing="0" w:after="0" w:afterAutospacing="0" w:line="276" w:lineRule="auto"/>
+        <w:ind w:left="720" w:hanging="720"/>
+      </w:pPr>
+      <w:proofErr w:type="spellStart"/>
+      <w:r>
+        <w:rPr>
+          <w:lang w:val="en-US"/>
+        </w:rPr>
+        <w:t>kaangvl</w:t>
+      </w:r>
+      <w:proofErr w:type="spellEnd"/>
+      <w:r>
+        <w:rPr>
+          <w:lang w:val="en-US"/>
+        </w:rPr>
+        <w:t xml:space="preserve">. (2017, 1 </w:t>
+      </w:r>
+      <w:proofErr w:type="spellStart"/>
+      <w:r>
+        <w:rPr>
+          <w:lang w:val="en-US"/>
+        </w:rPr>
+        <w:t>junio</w:t>
+      </w:r>
+      <w:proofErr w:type="spellEnd"/>
+      <w:r>
+        <w:rPr>
+          <w:lang w:val="en-US"/>
+        </w:rPr>
+        <w:t xml:space="preserve">). </w:t>
+      </w:r>
+      <w:r>
+        <w:rPr>
+          <w:i/>
+          <w:iCs/>
+          <w:lang w:val="en-US"/>
+        </w:rPr>
+        <w:t>Fish (Low Poly) Free 3D Model - .3ds .obj .blend .</w:t>
+      </w:r>
+      <w:proofErr w:type="spellStart"/>
+      <w:r>
+        <w:rPr>
+          <w:i/>
+          <w:iCs/>
+          <w:lang w:val="en-US"/>
+        </w:rPr>
+        <w:t>mtl</w:t>
+      </w:r>
+      <w:proofErr w:type="spellEnd"/>
+      <w:r>
+        <w:rPr>
+          <w:i/>
+          <w:iCs/>
+          <w:lang w:val="en-US"/>
+        </w:rPr>
+        <w:t xml:space="preserve"> - Free3D</w:t>
+      </w:r>
+      <w:r>
+        <w:rPr>
+          <w:lang w:val="en-US"/>
+        </w:rPr>
+        <w:t xml:space="preserve">. </w:t>
+      </w:r>
+      <w:r>
+        <w:t xml:space="preserve">Free 3D. Recuperado 23 de noviembre de 2021, de </w:t>
+      </w:r>
+      <w:hyperlink r:id="rId11" w:history="1">
+        <w:r>
+          <w:rPr>
+            <w:rStyle w:val="Hipervnculo"/>
+          </w:rPr>
+          <w:t>https://free3d.com/3d-model/3d-fish-model-low-poly-63627.html</w:t>
+        </w:r>
+      </w:hyperlink>
+      <w:r>
+        <w:t xml:space="preserve"> Licencia de uso personal. Pez</w:t>
+      </w:r>
+    </w:p>
+    <w:p>
+      <w:pPr>
+        <w:pStyle w:val="NormalWeb"/>
+        <w:spacing w:before="0" w:beforeAutospacing="0" w:after="0" w:afterAutospacing="0" w:line="276" w:lineRule="auto"/>
+        <w:ind w:left="720" w:hanging="720"/>
+      </w:pPr>
+    </w:p>
+    <w:p>
+      <w:pPr>
+        <w:pStyle w:val="NormalWeb"/>
+        <w:spacing w:before="0" w:beforeAutospacing="0" w:after="0" w:afterAutospacing="0" w:line="276" w:lineRule="auto"/>
+        <w:ind w:left="720" w:hanging="720"/>
+      </w:pPr>
+      <w:proofErr w:type="spellStart"/>
+      <w:r>
+        <w:t>Indeedesign</w:t>
+      </w:r>
+      <w:proofErr w:type="spellEnd"/>
+      <w:r>
+        <w:t xml:space="preserve">. (2021, 6 abril). </w:t>
+      </w:r>
+      <w:r>
+        <w:rPr>
+          <w:i/>
+          <w:iCs/>
+        </w:rPr>
+        <w:t xml:space="preserve">Free </w:t>
+      </w:r>
+      <w:proofErr w:type="spellStart"/>
+      <w:r>
+        <w:rPr>
+          <w:i/>
+          <w:iCs/>
+        </w:rPr>
+        <w:t>BasketBall</w:t>
+      </w:r>
+      <w:proofErr w:type="spellEnd"/>
+      <w:r>
+        <w:rPr>
+          <w:i/>
+          <w:iCs/>
+        </w:rPr>
+        <w:t xml:space="preserve"> </w:t>
+      </w:r>
+      <w:proofErr w:type="spellStart"/>
+      <w:r>
+        <w:rPr>
+          <w:i/>
+          <w:iCs/>
+        </w:rPr>
+        <w:t>Board</w:t>
+      </w:r>
+      <w:proofErr w:type="spellEnd"/>
+      <w:r>
+        <w:rPr>
+          <w:i/>
+          <w:iCs/>
+        </w:rPr>
+        <w:t xml:space="preserve"> 3D - </w:t>
+      </w:r>
+      <w:proofErr w:type="spellStart"/>
+      <w:r>
+        <w:rPr>
+          <w:i/>
+          <w:iCs/>
+        </w:rPr>
+        <w:t>TurboSquid</w:t>
+      </w:r>
+      <w:proofErr w:type="spellEnd"/>
+      <w:r>
+        <w:rPr>
+          <w:i/>
+          <w:iCs/>
+        </w:rPr>
+        <w:t xml:space="preserve"> 1715520</w:t>
+      </w:r>
+      <w:r>
+        <w:t xml:space="preserve">. </w:t>
+      </w:r>
+      <w:proofErr w:type="spellStart"/>
+      <w:r>
+        <w:t>TurboSquid</w:t>
+      </w:r>
+      <w:proofErr w:type="spellEnd"/>
+      <w:r>
+        <w:t xml:space="preserve">. Recuperado 23 de noviembre de 2021, de </w:t>
+      </w:r>
+      <w:hyperlink r:id="rId12" w:history="1">
+        <w:r>
+          <w:rPr>
+            <w:rStyle w:val="Hipervnculo"/>
+          </w:rPr>
+          <w:t>https://www.turbosquid.com/3d-models/basketball-board-3d-1715520</w:t>
+        </w:r>
+      </w:hyperlink>
+      <w:r>
+        <w:t xml:space="preserve"> Licencia estándar. Canasta de baloncesto</w:t>
+      </w:r>
+    </w:p>
+    <w:p>
+      <w:pPr>
+        <w:pStyle w:val="NormalWeb"/>
+        <w:spacing w:before="0" w:beforeAutospacing="0" w:after="0" w:afterAutospacing="0" w:line="276" w:lineRule="auto"/>
+        <w:ind w:left="720" w:hanging="720"/>
+      </w:pPr>
+    </w:p>
+    <w:p>
+      <w:pPr>
+        <w:pStyle w:val="NormalWeb"/>
+        <w:spacing w:before="0" w:beforeAutospacing="0" w:after="0" w:afterAutospacing="0" w:line="276" w:lineRule="auto"/>
+        <w:ind w:left="720" w:hanging="720"/>
+      </w:pPr>
+      <w:proofErr w:type="spellStart"/>
+      <w:r>
+        <w:t>crabby</w:t>
+      </w:r>
+      <w:proofErr w:type="spellEnd"/>
+      <w:r>
+        <w:t xml:space="preserve">. (2014, 3 febrero). </w:t>
+      </w:r>
+      <w:proofErr w:type="spellStart"/>
+      <w:r>
+        <w:rPr>
+          <w:i/>
+          <w:iCs/>
+        </w:rPr>
+        <w:t>Fishing</w:t>
+      </w:r>
+      <w:proofErr w:type="spellEnd"/>
+      <w:r>
+        <w:rPr>
+          <w:i/>
+          <w:iCs/>
+        </w:rPr>
+        <w:t xml:space="preserve"> </w:t>
+      </w:r>
+      <w:proofErr w:type="spellStart"/>
+      <w:r>
+        <w:rPr>
+          <w:i/>
+          <w:iCs/>
+        </w:rPr>
+        <w:t>Rod</w:t>
+      </w:r>
+      <w:proofErr w:type="spellEnd"/>
+      <w:r>
+        <w:rPr>
+          <w:i/>
+          <w:iCs/>
+        </w:rPr>
+        <w:t xml:space="preserve"> Free 3D </w:t>
+      </w:r>
+      <w:proofErr w:type="spellStart"/>
+      <w:r>
+        <w:rPr>
+          <w:i/>
+          <w:iCs/>
+        </w:rPr>
+        <w:t>Model</w:t>
+      </w:r>
+      <w:proofErr w:type="spellEnd"/>
+      <w:r>
+        <w:rPr>
+          <w:i/>
+          <w:iCs/>
+        </w:rPr>
+        <w:t xml:space="preserve"> - .</w:t>
+      </w:r>
+      <w:proofErr w:type="spellStart"/>
+      <w:r>
+        <w:rPr>
+          <w:i/>
+          <w:iCs/>
+        </w:rPr>
+        <w:t>obj</w:t>
+      </w:r>
+      <w:proofErr w:type="spellEnd"/>
+      <w:r>
+        <w:rPr>
+          <w:i/>
+          <w:iCs/>
+        </w:rPr>
+        <w:t xml:space="preserve"> .</w:t>
+      </w:r>
+      <w:proofErr w:type="spellStart"/>
+      <w:r>
+        <w:rPr>
+          <w:i/>
+          <w:iCs/>
+        </w:rPr>
+        <w:t>mb</w:t>
+      </w:r>
+      <w:proofErr w:type="spellEnd"/>
+      <w:r>
+        <w:rPr>
+          <w:i/>
+          <w:iCs/>
+        </w:rPr>
+        <w:t xml:space="preserve"> .</w:t>
+      </w:r>
+      <w:proofErr w:type="spellStart"/>
+      <w:r>
+        <w:rPr>
+          <w:i/>
+          <w:iCs/>
+        </w:rPr>
+        <w:t>mtl</w:t>
+      </w:r>
+      <w:proofErr w:type="spellEnd"/>
+      <w:r>
+        <w:rPr>
+          <w:i/>
+          <w:iCs/>
+        </w:rPr>
+        <w:t xml:space="preserve"> - Free3D</w:t>
+      </w:r>
+      <w:r>
+        <w:t xml:space="preserve">. Free 3D. Recuperado 23 de noviembre de 2021, de </w:t>
+      </w:r>
+      <w:hyperlink r:id="rId13" w:history="1">
+        <w:r>
+          <w:rPr>
+            <w:rStyle w:val="Hipervnculo"/>
+          </w:rPr>
+          <w:t>https://free3d.com/3d-model/fishing-rod-92027.html</w:t>
+        </w:r>
+      </w:hyperlink>
+      <w:r>
+        <w:t xml:space="preserve"> Licencia de uso personal. Caña de pescar</w:t>
+      </w:r>
+    </w:p>
+    <w:p>
+      <w:pPr>
+        <w:pStyle w:val="NormalWeb"/>
+        <w:spacing w:before="0" w:beforeAutospacing="0" w:after="0" w:afterAutospacing="0" w:line="276" w:lineRule="auto"/>
+        <w:ind w:left="720" w:hanging="720"/>
+      </w:pPr>
+    </w:p>
+    <w:p>
+      <w:pPr>
+        <w:pStyle w:val="NormalWeb"/>
+        <w:spacing w:before="0" w:beforeAutospacing="0" w:after="0" w:afterAutospacing="0" w:line="276" w:lineRule="auto"/>
+        <w:ind w:left="720" w:hanging="720"/>
+      </w:pPr>
+      <w:r>
+        <w:t xml:space="preserve">3dsense. (2017, 31 marzo). </w:t>
+      </w:r>
+      <w:r>
+        <w:rPr>
+          <w:i/>
+          <w:iCs/>
+        </w:rPr>
+        <w:t xml:space="preserve">Free </w:t>
+      </w:r>
+      <w:proofErr w:type="spellStart"/>
+      <w:r>
+        <w:rPr>
+          <w:i/>
+          <w:iCs/>
+        </w:rPr>
+        <w:t>character</w:t>
+      </w:r>
+      <w:proofErr w:type="spellEnd"/>
+      <w:r>
+        <w:rPr>
+          <w:i/>
+          <w:iCs/>
+        </w:rPr>
+        <w:t xml:space="preserve"> lego 3D </w:t>
+      </w:r>
+      <w:proofErr w:type="spellStart"/>
+      <w:r>
+        <w:rPr>
+          <w:i/>
+          <w:iCs/>
+        </w:rPr>
+        <w:t>model</w:t>
+      </w:r>
+      <w:proofErr w:type="spellEnd"/>
+      <w:r>
+        <w:rPr>
+          <w:i/>
+          <w:iCs/>
+        </w:rPr>
+        <w:t xml:space="preserve"> | 1142295</w:t>
+      </w:r>
+      <w:r>
+        <w:t xml:space="preserve">. </w:t>
+      </w:r>
+      <w:proofErr w:type="spellStart"/>
+      <w:r>
+        <w:t>TurboSquid</w:t>
+      </w:r>
+      <w:proofErr w:type="spellEnd"/>
+      <w:r>
+        <w:t xml:space="preserve">. Recuperado 23 de noviembre de 2021, de </w:t>
+      </w:r>
+      <w:hyperlink r:id="rId14" w:history="1">
+        <w:r>
+          <w:rPr>
+            <w:rStyle w:val="Hipervnculo"/>
+          </w:rPr>
+          <w:t>https://www.turbosquid.com/3d-models/character-lego-3d-model-1142295</w:t>
+        </w:r>
+      </w:hyperlink>
+      <w:r>
+        <w:t xml:space="preserve"> Licencia estándar, restricciones de uso editorial. Pescador</w:t>
+      </w:r>
+    </w:p>
+    <w:p>
+      <w:pPr>
+        <w:pStyle w:val="NormalWeb"/>
+        <w:spacing w:before="0" w:beforeAutospacing="0" w:after="0" w:afterAutospacing="0" w:line="276" w:lineRule="auto"/>
+        <w:ind w:left="720" w:hanging="720"/>
+      </w:pPr>
+    </w:p>
+    <w:p>
+      <w:pPr>
+        <w:pStyle w:val="NormalWeb"/>
+        <w:spacing w:before="0" w:beforeAutospacing="0" w:after="0" w:afterAutospacing="0" w:line="276" w:lineRule="auto"/>
+        <w:ind w:left="720" w:hanging="720"/>
+      </w:pPr>
+      <w:proofErr w:type="spellStart"/>
+      <w:r>
+        <w:t>LonesomeDucky</w:t>
+      </w:r>
+      <w:proofErr w:type="spellEnd"/>
+      <w:r>
+        <w:t xml:space="preserve">. (2008, 1 octubre). </w:t>
+      </w:r>
+      <w:r>
+        <w:rPr>
+          <w:i/>
+          <w:iCs/>
+        </w:rPr>
+        <w:t xml:space="preserve">lego 3d </w:t>
+      </w:r>
+      <w:proofErr w:type="spellStart"/>
+      <w:r>
+        <w:rPr>
+          <w:i/>
+          <w:iCs/>
+        </w:rPr>
+        <w:t>model</w:t>
+      </w:r>
+      <w:proofErr w:type="spellEnd"/>
+      <w:r>
+        <w:t xml:space="preserve">. </w:t>
+      </w:r>
+      <w:proofErr w:type="spellStart"/>
+      <w:r>
+        <w:t>TurboSquid</w:t>
+      </w:r>
+      <w:proofErr w:type="spellEnd"/>
+      <w:r>
+        <w:t xml:space="preserve">. Recuperado 23 de noviembre de 2021, de </w:t>
+      </w:r>
+      <w:hyperlink r:id="rId15" w:history="1">
+        <w:r>
+          <w:rPr>
+            <w:rStyle w:val="Hipervnculo"/>
+          </w:rPr>
+          <w:t>https://www.turbosquid.com/3d-models/lego-3d-model/422994</w:t>
+        </w:r>
+      </w:hyperlink>
+      <w:r>
+        <w:t xml:space="preserve"> Licencia estándar, restricciones de uso editorial. Hombre</w:t>
+      </w:r>
+    </w:p>
+    <w:p>
+      <w:pPr>
+        <w:pStyle w:val="NormalWeb"/>
+        <w:spacing w:before="0" w:beforeAutospacing="0" w:after="0" w:afterAutospacing="0" w:line="276" w:lineRule="auto"/>
+        <w:ind w:left="720" w:hanging="720"/>
+      </w:pPr>
+    </w:p>
+    <w:p>
+      <w:pPr>
+        <w:pStyle w:val="NormalWeb"/>
+        <w:spacing w:before="0" w:beforeAutospacing="0" w:after="0" w:afterAutospacing="0" w:line="276" w:lineRule="auto"/>
+        <w:ind w:left="720" w:hanging="720"/>
+      </w:pPr>
+      <w:proofErr w:type="spellStart"/>
+      <w:r>
+        <w:t>Freepik</w:t>
+      </w:r>
+      <w:proofErr w:type="spellEnd"/>
+      <w:r>
+        <w:t xml:space="preserve">. (2019, 27 marzo). </w:t>
+      </w:r>
+      <w:r>
+        <w:rPr>
+          <w:i/>
+          <w:iCs/>
+        </w:rPr>
+        <w:t>Textura de agua en piscina para el fondo Foto Premium</w:t>
+      </w:r>
+      <w:r>
+        <w:t xml:space="preserve">. Recuperado 23 de noviembre de 2021, de </w:t>
+      </w:r>
+      <w:hyperlink r:id="rId16" w:history="1">
+        <w:r>
+          <w:rPr>
+            <w:rStyle w:val="Hipervnculo"/>
+          </w:rPr>
+          <w:t>https://www.freepik.es/fotos-premium/textura-agua-piscina-fondo_4193389.htm</w:t>
+        </w:r>
+      </w:hyperlink>
+      <w:r>
+        <w:t xml:space="preserve"> Licencia de uso personal. </w:t>
+      </w:r>
+    </w:p>
+    <w:p>
+      <w:pPr>
+        <w:pStyle w:val="NormalWeb"/>
+        <w:spacing w:before="0" w:beforeAutospacing="0" w:after="0" w:afterAutospacing="0" w:line="276" w:lineRule="auto"/>
+        <w:ind w:left="720" w:hanging="720"/>
+      </w:pPr>
+    </w:p>
+    <w:p>
+      <w:pPr>
+        <w:pStyle w:val="NormalWeb"/>
+        <w:spacing w:before="0" w:beforeAutospacing="0" w:after="0" w:afterAutospacing="0" w:line="276" w:lineRule="auto"/>
+        <w:ind w:left="720" w:hanging="720"/>
+      </w:pPr>
+      <w:proofErr w:type="spellStart"/>
+      <w:r>
+        <w:t>Pngtree</w:t>
+      </w:r>
+      <w:proofErr w:type="spellEnd"/>
+      <w:r>
+        <w:t xml:space="preserve">. (s. f.). </w:t>
+      </w:r>
+      <w:r>
+        <w:rPr>
+          <w:i/>
+          <w:iCs/>
+        </w:rPr>
+        <w:t>Textura De Hielo Fondo Azul Congelado</w:t>
+      </w:r>
+      <w:r>
+        <w:t xml:space="preserve">. Recuperado 23 de noviembre de 2021, de </w:t>
+      </w:r>
+      <w:hyperlink r:id="rId17" w:history="1">
+        <w:r>
+          <w:rPr>
+            <w:rStyle w:val="Hipervnculo"/>
+          </w:rPr>
+          <w:t>https://es.pngtree.com/freebackground/ice-texture-frozen-blue-background_1593584.html</w:t>
+        </w:r>
+      </w:hyperlink>
+      <w:r>
+        <w:t xml:space="preserve"> Licencia de uso personal.</w:t>
+      </w:r>
+    </w:p>
+    <w:p>
+      <w:pPr>
+        <w:pStyle w:val="NormalWeb"/>
+        <w:spacing w:before="0" w:beforeAutospacing="0" w:after="0" w:afterAutospacing="0" w:line="276" w:lineRule="auto"/>
+        <w:ind w:left="720" w:hanging="720"/>
+      </w:pPr>
+    </w:p>
+    <w:p>
+      <w:pPr>
+        <w:pStyle w:val="NormalWeb"/>
+        <w:spacing w:before="0" w:beforeAutospacing="0" w:after="0" w:afterAutospacing="0" w:line="276" w:lineRule="auto"/>
+        <w:ind w:left="720" w:hanging="720"/>
+      </w:pPr>
+      <w:proofErr w:type="spellStart"/>
+      <w:r>
+        <w:rPr>
+          <w:lang w:val="en-US"/>
+        </w:rPr>
+        <w:t>GameBanana</w:t>
+      </w:r>
+      <w:proofErr w:type="spellEnd"/>
+      <w:r>
+        <w:rPr>
+          <w:lang w:val="en-US"/>
+        </w:rPr>
+        <w:t xml:space="preserve">. (2018, 12 </w:t>
+      </w:r>
+      <w:proofErr w:type="spellStart"/>
+      <w:r>
+        <w:rPr>
+          <w:lang w:val="en-US"/>
+        </w:rPr>
+        <w:t>enero</w:t>
+      </w:r>
+      <w:proofErr w:type="spellEnd"/>
+      <w:r>
+        <w:rPr>
+          <w:lang w:val="en-US"/>
+        </w:rPr>
+        <w:t xml:space="preserve">). </w:t>
+      </w:r>
+      <w:proofErr w:type="spellStart"/>
+      <w:r>
+        <w:rPr>
+          <w:i/>
+          <w:iCs/>
+          <w:lang w:val="en-US"/>
+        </w:rPr>
+        <w:t>SnowRD</w:t>
+      </w:r>
+      <w:proofErr w:type="spellEnd"/>
+      <w:r>
+        <w:rPr>
+          <w:i/>
+          <w:iCs/>
+          <w:lang w:val="en-US"/>
+        </w:rPr>
+        <w:t xml:space="preserve"> [Counter-Strike 1.6] [Mods]</w:t>
+      </w:r>
+      <w:r>
+        <w:rPr>
+          <w:lang w:val="en-US"/>
+        </w:rPr>
+        <w:t xml:space="preserve">. </w:t>
+      </w:r>
+      <w:r>
+        <w:t xml:space="preserve">Recuperado 23 de noviembre de 2021, de </w:t>
+      </w:r>
+      <w:hyperlink r:id="rId18" w:history="1">
+        <w:r>
+          <w:rPr>
+            <w:rStyle w:val="Hipervnculo"/>
+          </w:rPr>
+          <w:t>https://gamebanana.com/mods/8219</w:t>
+        </w:r>
+      </w:hyperlink>
+      <w:r>
+        <w:t xml:space="preserve"> Licencia de uso personal. </w:t>
+      </w:r>
+      <w:proofErr w:type="spellStart"/>
+      <w:r>
+        <w:t>Skybox</w:t>
+      </w:r>
+      <w:proofErr w:type="spellEnd"/>
+    </w:p>
+    <w:p>
+      <w:pPr>
+        <w:pStyle w:val="NormalWeb"/>
+        <w:spacing w:before="0" w:beforeAutospacing="0" w:after="0" w:afterAutospacing="0" w:line="276" w:lineRule="auto"/>
+        <w:ind w:left="720" w:hanging="720"/>
+      </w:pPr>
+    </w:p>
+    <w:p>
+      <w:pPr>
+        <w:pStyle w:val="NormalWeb"/>
+        <w:spacing w:before="0" w:beforeAutospacing="0" w:after="0" w:afterAutospacing="0" w:line="276" w:lineRule="auto"/>
+        <w:ind w:left="720" w:hanging="720"/>
+      </w:pPr>
+    </w:p>
+    <w:p>
+      <w:pPr>
+        <w:rPr>
+          <w:rFonts w:ascii="Arial Nova" w:hAnsi="Arial Nova"/>
+          <w:sz w:val="24"/>
+          <w:szCs w:val="24"/>
+        </w:rPr>
+      </w:pPr>
+      <w:r>
+        <w:rPr>
+          <w:rFonts w:ascii="Arial Nova" w:hAnsi="Arial Nova"/>
+          <w:sz w:val="24"/>
+          <w:szCs w:val="24"/>
+        </w:rPr>
+        <w:t xml:space="preserve">Para más información sobre </w:t>
+      </w:r>
+      <w:r>
+        <w:rPr>
+          <w:rFonts w:ascii="Arial Nova" w:hAnsi="Arial Nova"/>
+          <w:sz w:val="24"/>
+          <w:szCs w:val="24"/>
+        </w:rPr>
+        <w:t xml:space="preserve">las </w:t>
+      </w:r>
+      <w:r>
+        <w:rPr>
+          <w:rFonts w:ascii="Arial Nova" w:hAnsi="Arial Nova"/>
+          <w:sz w:val="24"/>
+          <w:szCs w:val="24"/>
+        </w:rPr>
+        <w:t xml:space="preserve">licencias consulte </w:t>
+      </w:r>
+      <w:hyperlink r:id="rId19" w:history="1">
+        <w:r>
+          <w:rPr>
+            <w:rStyle w:val="Hipervnculo"/>
+            <w:rFonts w:ascii="Arial Nova" w:hAnsi="Arial Nova"/>
+            <w:sz w:val="24"/>
+            <w:szCs w:val="24"/>
+          </w:rPr>
+          <w:t>aquí</w:t>
+        </w:r>
+      </w:hyperlink>
+      <w:r>
+        <w:rPr>
+          <w:rFonts w:ascii="Arial Nova" w:hAnsi="Arial Nova"/>
+          <w:sz w:val="24"/>
+          <w:szCs w:val="24"/>
+        </w:rPr>
+        <w:t>.</w:t>
+      </w:r>
+    </w:p>
     <w:p/>
     <w:sectPr>
       <w:pgSz w:w="12240" w:h="15840"/>
@@ -4524,6 +6750,65 @@
       <w:lang w:eastAsia="es-MX"/>
     </w:rPr>
   </w:style>
+  <w:style w:type="paragraph" w:styleId="NormalWeb">
+    <w:name w:val="Normal (Web)"/>
+    <w:basedOn w:val="Normal"/>
+    <w:uiPriority w:val="99"/>
+    <w:semiHidden/>
+    <w:unhideWhenUsed/>
+    <w:rsid w:val="00D6717F"/>
+    <w:pPr>
+      <w:spacing w:before="100" w:beforeAutospacing="1" w:after="100" w:afterAutospacing="1" w:line="240" w:lineRule="auto"/>
+    </w:pPr>
+    <w:rPr>
+      <w:rFonts w:ascii="Times New Roman" w:eastAsia="Times New Roman" w:hAnsi="Times New Roman" w:cs="Times New Roman"/>
+      <w:sz w:val="24"/>
+      <w:szCs w:val="24"/>
+      <w:lang w:eastAsia="es-MX"/>
+    </w:rPr>
+  </w:style>
+  <w:style w:type="character" w:styleId="Hipervnculo">
+    <w:name w:val="Hyperlink"/>
+    <w:basedOn w:val="Fuentedeprrafopredeter"/>
+    <w:uiPriority w:val="99"/>
+    <w:unhideWhenUsed/>
+    <w:rsid w:val="0086760A"/>
+    <w:rPr>
+      <w:color w:val="0563C1" w:themeColor="hyperlink"/>
+      <w:u w:val="single"/>
+    </w:rPr>
+  </w:style>
+  <w:style w:type="character" w:styleId="Mencinsinresolver">
+    <w:name w:val="Unresolved Mention"/>
+    <w:basedOn w:val="Fuentedeprrafopredeter"/>
+    <w:uiPriority w:val="99"/>
+    <w:semiHidden/>
+    <w:unhideWhenUsed/>
+    <w:rsid w:val="0086760A"/>
+    <w:rPr>
+      <w:color w:val="605E5C"/>
+      <w:shd w:val="clear" w:color="auto" w:fill="E1DFDD"/>
+    </w:rPr>
+  </w:style>
+  <w:style w:type="table" w:styleId="Tablaconcuadrcula">
+    <w:name w:val="Table Grid"/>
+    <w:basedOn w:val="Tablanormal"/>
+    <w:uiPriority w:val="39"/>
+    <w:rsid w:val="00317968"/>
+    <w:pPr>
+      <w:spacing w:after="0" w:line="240" w:lineRule="auto"/>
+    </w:pPr>
+    <w:tblPr>
+      <w:tblBorders>
+        <w:top w:val="single" w:sz="4" w:space="0" w:color="auto"/>
+        <w:left w:val="single" w:sz="4" w:space="0" w:color="auto"/>
+        <w:bottom w:val="single" w:sz="4" w:space="0" w:color="auto"/>
+        <w:right w:val="single" w:sz="4" w:space="0" w:color="auto"/>
+        <w:insideH w:val="single" w:sz="4" w:space="0" w:color="auto"/>
+        <w:insideV w:val="single" w:sz="4" w:space="0" w:color="auto"/>
+      </w:tblBorders>
+    </w:tblPr>
+  </w:style>
 </w:styles>
 </file>
 

</xml_diff>

<commit_message>
Modificando código y documentación
</commit_message>
<xml_diff>
--- a/Manual_Usuario.docx
+++ b/Manual_Usuario.docx
@@ -4129,6 +4129,24 @@
           <w:sz w:val="24"/>
           <w:szCs w:val="24"/>
         </w:rPr>
+        <w:t>Para descargar el proyecto de Github ubíquese en la rama “main”, de click en el botón verde “code” y posteriormente en “Download ZIP”, espere a que descargue, puede demorar algunos minutos.</w:t>
+      </w:r>
+    </w:p>
+    <w:p>
+      <w:pPr>
+        <w:jc w:val="both"/>
+        <w:rPr>
+          <w:rFonts w:ascii="Arial Nova" w:hAnsi="Arial Nova"/>
+          <w:sz w:val="24"/>
+          <w:szCs w:val="24"/>
+        </w:rPr>
+      </w:pPr>
+      <w:r>
+        <w:rPr>
+          <w:rFonts w:ascii="Arial Nova" w:hAnsi="Arial Nova"/>
+          <w:sz w:val="24"/>
+          <w:szCs w:val="24"/>
+        </w:rPr>
         <w:t>Antes de ejecutar el proyecto en Visual Studio, asegúrese que tiene las configuraciones necesarias para hacerlo, para ello consulte el documento de “</w:t>
       </w:r>
       <w:r>
@@ -4582,6 +4600,7 @@
                 <w:sz w:val="24"/>
                 <w:szCs w:val="24"/>
               </w:rPr>
+              <w:lastRenderedPageBreak/>
               <w:t>A</w:t>
             </w:r>
           </w:p>
@@ -4605,15 +4624,7 @@
                 <w:sz w:val="24"/>
                 <w:szCs w:val="24"/>
               </w:rPr>
-              <w:t>es para moverse hacia a</w:t>
-            </w:r>
-            <w:r>
-              <w:rPr>
-                <w:rFonts w:ascii="Arial Nova" w:hAnsi="Arial Nova"/>
-                <w:sz w:val="24"/>
-                <w:szCs w:val="24"/>
-              </w:rPr>
-              <w:t>trás</w:t>
+              <w:t>es para moverse hacia atrás</w:t>
             </w:r>
           </w:p>
         </w:tc>
@@ -4661,15 +4672,7 @@
                 <w:sz w:val="24"/>
                 <w:szCs w:val="24"/>
               </w:rPr>
-              <w:t xml:space="preserve">es para moverse hacia </w:t>
-            </w:r>
-            <w:r>
-              <w:rPr>
-                <w:rFonts w:ascii="Arial Nova" w:hAnsi="Arial Nova"/>
-                <w:sz w:val="24"/>
-                <w:szCs w:val="24"/>
-              </w:rPr>
-              <w:t>la izquierda</w:t>
+              <w:t>es para moverse hacia la izquierda</w:t>
             </w:r>
           </w:p>
         </w:tc>
@@ -4717,15 +4720,7 @@
                 <w:sz w:val="24"/>
                 <w:szCs w:val="24"/>
               </w:rPr>
-              <w:t xml:space="preserve">es para moverse hacia </w:t>
-            </w:r>
-            <w:r>
-              <w:rPr>
-                <w:rFonts w:ascii="Arial Nova" w:hAnsi="Arial Nova"/>
-                <w:sz w:val="24"/>
-                <w:szCs w:val="24"/>
-              </w:rPr>
-              <w:t>la derecha</w:t>
+              <w:t>es para moverse hacia la derecha</w:t>
             </w:r>
           </w:p>
         </w:tc>
@@ -4820,7 +4815,6 @@
           <w:sz w:val="24"/>
           <w:szCs w:val="24"/>
         </w:rPr>
-        <w:lastRenderedPageBreak/>
         <w:t>Para el caso de las animaciones y el audio, se designaron las siguientes teclas:</w:t>
       </w:r>
     </w:p>
@@ -4933,7 +4927,7 @@
                 <w:sz w:val="24"/>
                 <w:szCs w:val="24"/>
               </w:rPr>
-              <w:t>Reproduce el audio de fondo</w:t>
+              <w:t>Carga la primera animación desde un archivo al código (Hombre jugando baloncesto)</w:t>
             </w:r>
           </w:p>
         </w:tc>
@@ -4952,6 +4946,14 @@
                 <w:szCs w:val="24"/>
               </w:rPr>
             </w:pPr>
+            <w:r>
+              <w:rPr>
+                <w:rFonts w:ascii="Arial Nova" w:hAnsi="Arial Nova"/>
+                <w:sz w:val="24"/>
+                <w:szCs w:val="24"/>
+              </w:rPr>
+              <w:t>2</w:t>
+            </w:r>
           </w:p>
         </w:tc>
         <w:tc>
@@ -4967,6 +4969,14 @@
                 <w:szCs w:val="24"/>
               </w:rPr>
             </w:pPr>
+            <w:r>
+              <w:rPr>
+                <w:rFonts w:ascii="Arial Nova" w:hAnsi="Arial Nova"/>
+                <w:sz w:val="24"/>
+                <w:szCs w:val="24"/>
+              </w:rPr>
+              <w:t>Reproduce la segunda animación (Hombre pescando)</w:t>
+            </w:r>
           </w:p>
         </w:tc>
       </w:tr>
@@ -4984,6 +4994,14 @@
                 <w:szCs w:val="24"/>
               </w:rPr>
             </w:pPr>
+            <w:r>
+              <w:rPr>
+                <w:rFonts w:ascii="Arial Nova" w:hAnsi="Arial Nova"/>
+                <w:sz w:val="24"/>
+                <w:szCs w:val="24"/>
+              </w:rPr>
+              <w:t>6</w:t>
+            </w:r>
           </w:p>
         </w:tc>
         <w:tc>
@@ -4999,6 +5017,14 @@
                 <w:szCs w:val="24"/>
               </w:rPr>
             </w:pPr>
+            <w:r>
+              <w:rPr>
+                <w:rFonts w:ascii="Arial Nova" w:hAnsi="Arial Nova"/>
+                <w:sz w:val="24"/>
+                <w:szCs w:val="24"/>
+              </w:rPr>
+              <w:t>Reproducir música de fondo</w:t>
+            </w:r>
           </w:p>
         </w:tc>
       </w:tr>
@@ -5016,6 +5042,14 @@
                 <w:szCs w:val="24"/>
               </w:rPr>
             </w:pPr>
+            <w:r>
+              <w:rPr>
+                <w:rFonts w:ascii="Arial Nova" w:hAnsi="Arial Nova"/>
+                <w:sz w:val="24"/>
+                <w:szCs w:val="24"/>
+              </w:rPr>
+              <w:t>7</w:t>
+            </w:r>
           </w:p>
         </w:tc>
         <w:tc>
@@ -5031,6 +5065,1031 @@
                 <w:szCs w:val="24"/>
               </w:rPr>
             </w:pPr>
+            <w:r>
+              <w:rPr>
+                <w:rFonts w:ascii="Arial Nova" w:hAnsi="Arial Nova"/>
+                <w:sz w:val="24"/>
+                <w:szCs w:val="24"/>
+              </w:rPr>
+              <w:t>Escribir un archivo a partir de arreglo de Key Frames guardado en ejecución</w:t>
+            </w:r>
+          </w:p>
+        </w:tc>
+      </w:tr>
+      <w:tr>
+        <w:tc>
+          <w:tcPr>
+            <w:tcW w:w="4414" w:type="dxa"/>
+          </w:tcPr>
+          <w:p>
+            <w:pPr>
+              <w:jc w:val="center"/>
+              <w:rPr>
+                <w:rFonts w:ascii="Arial Nova" w:hAnsi="Arial Nova"/>
+                <w:sz w:val="24"/>
+                <w:szCs w:val="24"/>
+              </w:rPr>
+            </w:pPr>
+            <w:r>
+              <w:rPr>
+                <w:rFonts w:ascii="Arial Nova" w:hAnsi="Arial Nova"/>
+                <w:sz w:val="24"/>
+                <w:szCs w:val="24"/>
+              </w:rPr>
+              <w:t>Y</w:t>
+            </w:r>
+          </w:p>
+        </w:tc>
+        <w:tc>
+          <w:tcPr>
+            <w:tcW w:w="4414" w:type="dxa"/>
+          </w:tcPr>
+          <w:p>
+            <w:pPr>
+              <w:jc w:val="center"/>
+              <w:rPr>
+                <w:rFonts w:ascii="Arial Nova" w:hAnsi="Arial Nova"/>
+                <w:sz w:val="24"/>
+                <w:szCs w:val="24"/>
+              </w:rPr>
+            </w:pPr>
+            <w:r>
+              <w:rPr>
+                <w:rFonts w:ascii="Arial Nova" w:hAnsi="Arial Nova"/>
+                <w:sz w:val="24"/>
+                <w:szCs w:val="24"/>
+              </w:rPr>
+              <w:t>Incrementar posición en Z</w:t>
+            </w:r>
+            <w:r>
+              <w:rPr>
+                <w:rFonts w:ascii="Arial Nova" w:hAnsi="Arial Nova"/>
+                <w:sz w:val="24"/>
+                <w:szCs w:val="24"/>
+              </w:rPr>
+              <w:t xml:space="preserve"> para modelo</w:t>
+            </w:r>
+          </w:p>
+        </w:tc>
+      </w:tr>
+      <w:tr>
+        <w:tc>
+          <w:tcPr>
+            <w:tcW w:w="4414" w:type="dxa"/>
+          </w:tcPr>
+          <w:p>
+            <w:pPr>
+              <w:jc w:val="center"/>
+              <w:rPr>
+                <w:rFonts w:ascii="Arial Nova" w:hAnsi="Arial Nova"/>
+                <w:sz w:val="24"/>
+                <w:szCs w:val="24"/>
+              </w:rPr>
+            </w:pPr>
+            <w:r>
+              <w:rPr>
+                <w:rFonts w:ascii="Arial Nova" w:hAnsi="Arial Nova"/>
+                <w:sz w:val="24"/>
+                <w:szCs w:val="24"/>
+              </w:rPr>
+              <w:t>H</w:t>
+            </w:r>
+          </w:p>
+        </w:tc>
+        <w:tc>
+          <w:tcPr>
+            <w:tcW w:w="4414" w:type="dxa"/>
+          </w:tcPr>
+          <w:p>
+            <w:pPr>
+              <w:jc w:val="center"/>
+              <w:rPr>
+                <w:rFonts w:ascii="Arial Nova" w:hAnsi="Arial Nova"/>
+                <w:sz w:val="24"/>
+                <w:szCs w:val="24"/>
+              </w:rPr>
+            </w:pPr>
+            <w:r>
+              <w:rPr>
+                <w:rFonts w:ascii="Arial Nova" w:hAnsi="Arial Nova"/>
+                <w:sz w:val="24"/>
+                <w:szCs w:val="24"/>
+              </w:rPr>
+              <w:t>Disminuir posición en Z</w:t>
+            </w:r>
+            <w:r>
+              <w:rPr>
+                <w:rFonts w:ascii="Arial Nova" w:hAnsi="Arial Nova"/>
+                <w:sz w:val="24"/>
+                <w:szCs w:val="24"/>
+              </w:rPr>
+              <w:t xml:space="preserve"> para modelo</w:t>
+            </w:r>
+          </w:p>
+        </w:tc>
+      </w:tr>
+      <w:tr>
+        <w:tc>
+          <w:tcPr>
+            <w:tcW w:w="4414" w:type="dxa"/>
+          </w:tcPr>
+          <w:p>
+            <w:pPr>
+              <w:jc w:val="center"/>
+              <w:rPr>
+                <w:rFonts w:ascii="Arial Nova" w:hAnsi="Arial Nova"/>
+                <w:sz w:val="24"/>
+                <w:szCs w:val="24"/>
+              </w:rPr>
+            </w:pPr>
+            <w:r>
+              <w:rPr>
+                <w:rFonts w:ascii="Arial Nova" w:hAnsi="Arial Nova"/>
+                <w:sz w:val="24"/>
+                <w:szCs w:val="24"/>
+              </w:rPr>
+              <w:t>G</w:t>
+            </w:r>
+          </w:p>
+        </w:tc>
+        <w:tc>
+          <w:tcPr>
+            <w:tcW w:w="4414" w:type="dxa"/>
+          </w:tcPr>
+          <w:p>
+            <w:pPr>
+              <w:jc w:val="center"/>
+              <w:rPr>
+                <w:rFonts w:ascii="Arial Nova" w:hAnsi="Arial Nova"/>
+                <w:sz w:val="24"/>
+                <w:szCs w:val="24"/>
+              </w:rPr>
+            </w:pPr>
+            <w:r>
+              <w:rPr>
+                <w:rFonts w:ascii="Arial Nova" w:hAnsi="Arial Nova"/>
+                <w:sz w:val="24"/>
+                <w:szCs w:val="24"/>
+              </w:rPr>
+              <w:t>Disminuir posición en X para modelo</w:t>
+            </w:r>
+          </w:p>
+        </w:tc>
+      </w:tr>
+      <w:tr>
+        <w:tc>
+          <w:tcPr>
+            <w:tcW w:w="4414" w:type="dxa"/>
+          </w:tcPr>
+          <w:p>
+            <w:pPr>
+              <w:jc w:val="center"/>
+              <w:rPr>
+                <w:rFonts w:ascii="Arial Nova" w:hAnsi="Arial Nova"/>
+                <w:sz w:val="24"/>
+                <w:szCs w:val="24"/>
+              </w:rPr>
+            </w:pPr>
+            <w:r>
+              <w:rPr>
+                <w:rFonts w:ascii="Arial Nova" w:hAnsi="Arial Nova"/>
+                <w:sz w:val="24"/>
+                <w:szCs w:val="24"/>
+              </w:rPr>
+              <w:t>J</w:t>
+            </w:r>
+          </w:p>
+        </w:tc>
+        <w:tc>
+          <w:tcPr>
+            <w:tcW w:w="4414" w:type="dxa"/>
+          </w:tcPr>
+          <w:p>
+            <w:pPr>
+              <w:jc w:val="center"/>
+              <w:rPr>
+                <w:rFonts w:ascii="Arial Nova" w:hAnsi="Arial Nova"/>
+                <w:sz w:val="24"/>
+                <w:szCs w:val="24"/>
+              </w:rPr>
+            </w:pPr>
+            <w:r>
+              <w:rPr>
+                <w:rFonts w:ascii="Arial Nova" w:hAnsi="Arial Nova"/>
+                <w:sz w:val="24"/>
+                <w:szCs w:val="24"/>
+              </w:rPr>
+              <w:t>Incrementar posición en X para modelo</w:t>
+            </w:r>
+          </w:p>
+        </w:tc>
+      </w:tr>
+      <w:tr>
+        <w:tc>
+          <w:tcPr>
+            <w:tcW w:w="4414" w:type="dxa"/>
+          </w:tcPr>
+          <w:p>
+            <w:pPr>
+              <w:jc w:val="center"/>
+              <w:rPr>
+                <w:rFonts w:ascii="Arial Nova" w:hAnsi="Arial Nova"/>
+                <w:sz w:val="24"/>
+                <w:szCs w:val="24"/>
+              </w:rPr>
+            </w:pPr>
+            <w:r>
+              <w:rPr>
+                <w:rFonts w:ascii="Arial Nova" w:hAnsi="Arial Nova"/>
+                <w:sz w:val="24"/>
+                <w:szCs w:val="24"/>
+              </w:rPr>
+              <w:t>U</w:t>
+            </w:r>
+          </w:p>
+        </w:tc>
+        <w:tc>
+          <w:tcPr>
+            <w:tcW w:w="4414" w:type="dxa"/>
+          </w:tcPr>
+          <w:p>
+            <w:pPr>
+              <w:jc w:val="center"/>
+              <w:rPr>
+                <w:rFonts w:ascii="Arial Nova" w:hAnsi="Arial Nova"/>
+                <w:sz w:val="24"/>
+                <w:szCs w:val="24"/>
+              </w:rPr>
+            </w:pPr>
+            <w:r>
+              <w:rPr>
+                <w:rFonts w:ascii="Arial Nova" w:hAnsi="Arial Nova"/>
+                <w:sz w:val="24"/>
+                <w:szCs w:val="24"/>
+              </w:rPr>
+              <w:t>Incrementar posición en Y para modelo</w:t>
+            </w:r>
+          </w:p>
+        </w:tc>
+      </w:tr>
+      <w:tr>
+        <w:tc>
+          <w:tcPr>
+            <w:tcW w:w="4414" w:type="dxa"/>
+          </w:tcPr>
+          <w:p>
+            <w:pPr>
+              <w:jc w:val="center"/>
+              <w:rPr>
+                <w:rFonts w:ascii="Arial Nova" w:hAnsi="Arial Nova"/>
+                <w:sz w:val="24"/>
+                <w:szCs w:val="24"/>
+              </w:rPr>
+            </w:pPr>
+            <w:r>
+              <w:rPr>
+                <w:rFonts w:ascii="Arial Nova" w:hAnsi="Arial Nova"/>
+                <w:sz w:val="24"/>
+                <w:szCs w:val="24"/>
+              </w:rPr>
+              <w:t>K</w:t>
+            </w:r>
+          </w:p>
+        </w:tc>
+        <w:tc>
+          <w:tcPr>
+            <w:tcW w:w="4414" w:type="dxa"/>
+          </w:tcPr>
+          <w:p>
+            <w:pPr>
+              <w:jc w:val="center"/>
+              <w:rPr>
+                <w:rFonts w:ascii="Arial Nova" w:hAnsi="Arial Nova"/>
+                <w:sz w:val="24"/>
+                <w:szCs w:val="24"/>
+              </w:rPr>
+            </w:pPr>
+            <w:r>
+              <w:rPr>
+                <w:rFonts w:ascii="Arial Nova" w:hAnsi="Arial Nova"/>
+                <w:sz w:val="24"/>
+                <w:szCs w:val="24"/>
+              </w:rPr>
+              <w:t>Disminuir posición en Y para modelo</w:t>
+            </w:r>
+          </w:p>
+        </w:tc>
+      </w:tr>
+      <w:tr>
+        <w:tc>
+          <w:tcPr>
+            <w:tcW w:w="4414" w:type="dxa"/>
+          </w:tcPr>
+          <w:p>
+            <w:pPr>
+              <w:jc w:val="center"/>
+              <w:rPr>
+                <w:rFonts w:ascii="Arial Nova" w:hAnsi="Arial Nova"/>
+                <w:sz w:val="24"/>
+                <w:szCs w:val="24"/>
+              </w:rPr>
+            </w:pPr>
+            <w:r>
+              <w:rPr>
+                <w:rFonts w:ascii="Arial Nova" w:hAnsi="Arial Nova"/>
+                <w:sz w:val="24"/>
+                <w:szCs w:val="24"/>
+              </w:rPr>
+              <w:t>ARRIBA</w:t>
+            </w:r>
+          </w:p>
+        </w:tc>
+        <w:tc>
+          <w:tcPr>
+            <w:tcW w:w="4414" w:type="dxa"/>
+          </w:tcPr>
+          <w:p>
+            <w:pPr>
+              <w:jc w:val="center"/>
+              <w:rPr>
+                <w:rFonts w:ascii="Arial Nova" w:hAnsi="Arial Nova"/>
+                <w:sz w:val="24"/>
+                <w:szCs w:val="24"/>
+              </w:rPr>
+            </w:pPr>
+            <w:r>
+              <w:rPr>
+                <w:rFonts w:ascii="Arial Nova" w:hAnsi="Arial Nova"/>
+                <w:sz w:val="24"/>
+                <w:szCs w:val="24"/>
+              </w:rPr>
+              <w:t>Incrementar posición en Z para modelo dos</w:t>
+            </w:r>
+          </w:p>
+        </w:tc>
+      </w:tr>
+      <w:tr>
+        <w:tc>
+          <w:tcPr>
+            <w:tcW w:w="4414" w:type="dxa"/>
+          </w:tcPr>
+          <w:p>
+            <w:pPr>
+              <w:jc w:val="center"/>
+              <w:rPr>
+                <w:rFonts w:ascii="Arial Nova" w:hAnsi="Arial Nova"/>
+                <w:sz w:val="24"/>
+                <w:szCs w:val="24"/>
+              </w:rPr>
+            </w:pPr>
+            <w:r>
+              <w:rPr>
+                <w:rFonts w:ascii="Arial Nova" w:hAnsi="Arial Nova"/>
+                <w:sz w:val="24"/>
+                <w:szCs w:val="24"/>
+              </w:rPr>
+              <w:t>ABAJO</w:t>
+            </w:r>
+          </w:p>
+        </w:tc>
+        <w:tc>
+          <w:tcPr>
+            <w:tcW w:w="4414" w:type="dxa"/>
+          </w:tcPr>
+          <w:p>
+            <w:pPr>
+              <w:jc w:val="center"/>
+              <w:rPr>
+                <w:rFonts w:ascii="Arial Nova" w:hAnsi="Arial Nova"/>
+                <w:sz w:val="24"/>
+                <w:szCs w:val="24"/>
+              </w:rPr>
+            </w:pPr>
+            <w:r>
+              <w:rPr>
+                <w:rFonts w:ascii="Arial Nova" w:hAnsi="Arial Nova"/>
+                <w:sz w:val="24"/>
+                <w:szCs w:val="24"/>
+              </w:rPr>
+              <w:t>Disminuir posición en Z para modelo dos</w:t>
+            </w:r>
+          </w:p>
+        </w:tc>
+      </w:tr>
+      <w:tr>
+        <w:tc>
+          <w:tcPr>
+            <w:tcW w:w="4414" w:type="dxa"/>
+          </w:tcPr>
+          <w:p>
+            <w:pPr>
+              <w:jc w:val="center"/>
+              <w:rPr>
+                <w:rFonts w:ascii="Arial Nova" w:hAnsi="Arial Nova"/>
+                <w:sz w:val="24"/>
+                <w:szCs w:val="24"/>
+              </w:rPr>
+            </w:pPr>
+            <w:r>
+              <w:rPr>
+                <w:rFonts w:ascii="Arial Nova" w:hAnsi="Arial Nova"/>
+                <w:sz w:val="24"/>
+                <w:szCs w:val="24"/>
+              </w:rPr>
+              <w:t>IZQUIERDA</w:t>
+            </w:r>
+          </w:p>
+        </w:tc>
+        <w:tc>
+          <w:tcPr>
+            <w:tcW w:w="4414" w:type="dxa"/>
+          </w:tcPr>
+          <w:p>
+            <w:pPr>
+              <w:jc w:val="center"/>
+              <w:rPr>
+                <w:rFonts w:ascii="Arial Nova" w:hAnsi="Arial Nova"/>
+                <w:sz w:val="24"/>
+                <w:szCs w:val="24"/>
+              </w:rPr>
+            </w:pPr>
+            <w:r>
+              <w:rPr>
+                <w:rFonts w:ascii="Arial Nova" w:hAnsi="Arial Nova"/>
+                <w:sz w:val="24"/>
+                <w:szCs w:val="24"/>
+              </w:rPr>
+              <w:t>Disminuir posición en X para modelo dos</w:t>
+            </w:r>
+          </w:p>
+        </w:tc>
+      </w:tr>
+      <w:tr>
+        <w:tc>
+          <w:tcPr>
+            <w:tcW w:w="4414" w:type="dxa"/>
+          </w:tcPr>
+          <w:p>
+            <w:pPr>
+              <w:jc w:val="center"/>
+              <w:rPr>
+                <w:rFonts w:ascii="Arial Nova" w:hAnsi="Arial Nova"/>
+                <w:sz w:val="24"/>
+                <w:szCs w:val="24"/>
+              </w:rPr>
+            </w:pPr>
+            <w:r>
+              <w:rPr>
+                <w:rFonts w:ascii="Arial Nova" w:hAnsi="Arial Nova"/>
+                <w:sz w:val="24"/>
+                <w:szCs w:val="24"/>
+              </w:rPr>
+              <w:t>DERECHA</w:t>
+            </w:r>
+          </w:p>
+        </w:tc>
+        <w:tc>
+          <w:tcPr>
+            <w:tcW w:w="4414" w:type="dxa"/>
+          </w:tcPr>
+          <w:p>
+            <w:pPr>
+              <w:jc w:val="center"/>
+              <w:rPr>
+                <w:rFonts w:ascii="Arial Nova" w:hAnsi="Arial Nova"/>
+                <w:sz w:val="24"/>
+                <w:szCs w:val="24"/>
+              </w:rPr>
+            </w:pPr>
+            <w:r>
+              <w:rPr>
+                <w:rFonts w:ascii="Arial Nova" w:hAnsi="Arial Nova"/>
+                <w:sz w:val="24"/>
+                <w:szCs w:val="24"/>
+              </w:rPr>
+              <w:t>Incrementar posición en X para modelo dos</w:t>
+            </w:r>
+          </w:p>
+        </w:tc>
+      </w:tr>
+      <w:tr>
+        <w:tc>
+          <w:tcPr>
+            <w:tcW w:w="4414" w:type="dxa"/>
+          </w:tcPr>
+          <w:p>
+            <w:pPr>
+              <w:jc w:val="center"/>
+              <w:rPr>
+                <w:rFonts w:ascii="Arial Nova" w:hAnsi="Arial Nova"/>
+                <w:sz w:val="24"/>
+                <w:szCs w:val="24"/>
+              </w:rPr>
+            </w:pPr>
+            <w:r>
+              <w:rPr>
+                <w:rFonts w:ascii="Arial Nova" w:hAnsi="Arial Nova"/>
+                <w:sz w:val="24"/>
+                <w:szCs w:val="24"/>
+              </w:rPr>
+              <w:t>O</w:t>
+            </w:r>
+          </w:p>
+        </w:tc>
+        <w:tc>
+          <w:tcPr>
+            <w:tcW w:w="4414" w:type="dxa"/>
+          </w:tcPr>
+          <w:p>
+            <w:pPr>
+              <w:jc w:val="center"/>
+              <w:rPr>
+                <w:rFonts w:ascii="Arial Nova" w:hAnsi="Arial Nova"/>
+                <w:sz w:val="24"/>
+                <w:szCs w:val="24"/>
+              </w:rPr>
+            </w:pPr>
+            <w:r>
+              <w:rPr>
+                <w:rFonts w:ascii="Arial Nova" w:hAnsi="Arial Nova"/>
+                <w:sz w:val="24"/>
+                <w:szCs w:val="24"/>
+              </w:rPr>
+              <w:t>Incrementar posición en Y para modelo dos</w:t>
+            </w:r>
+          </w:p>
+        </w:tc>
+      </w:tr>
+      <w:tr>
+        <w:tc>
+          <w:tcPr>
+            <w:tcW w:w="4414" w:type="dxa"/>
+          </w:tcPr>
+          <w:p>
+            <w:pPr>
+              <w:jc w:val="center"/>
+              <w:rPr>
+                <w:rFonts w:ascii="Arial Nova" w:hAnsi="Arial Nova"/>
+                <w:sz w:val="24"/>
+                <w:szCs w:val="24"/>
+              </w:rPr>
+            </w:pPr>
+            <w:r>
+              <w:rPr>
+                <w:rFonts w:ascii="Arial Nova" w:hAnsi="Arial Nova"/>
+                <w:sz w:val="24"/>
+                <w:szCs w:val="24"/>
+              </w:rPr>
+              <w:t>I</w:t>
+            </w:r>
+          </w:p>
+        </w:tc>
+        <w:tc>
+          <w:tcPr>
+            <w:tcW w:w="4414" w:type="dxa"/>
+          </w:tcPr>
+          <w:p>
+            <w:pPr>
+              <w:jc w:val="center"/>
+              <w:rPr>
+                <w:rFonts w:ascii="Arial Nova" w:hAnsi="Arial Nova"/>
+                <w:sz w:val="24"/>
+                <w:szCs w:val="24"/>
+              </w:rPr>
+            </w:pPr>
+            <w:r>
+              <w:rPr>
+                <w:rFonts w:ascii="Arial Nova" w:hAnsi="Arial Nova"/>
+                <w:sz w:val="24"/>
+                <w:szCs w:val="24"/>
+              </w:rPr>
+              <w:t>Disminuir posición en Y para modelo dos</w:t>
+            </w:r>
+          </w:p>
+        </w:tc>
+      </w:tr>
+      <w:tr>
+        <w:tc>
+          <w:tcPr>
+            <w:tcW w:w="4414" w:type="dxa"/>
+          </w:tcPr>
+          <w:p>
+            <w:pPr>
+              <w:jc w:val="center"/>
+              <w:rPr>
+                <w:rFonts w:ascii="Arial Nova" w:hAnsi="Arial Nova"/>
+                <w:sz w:val="24"/>
+                <w:szCs w:val="24"/>
+              </w:rPr>
+            </w:pPr>
+            <w:r>
+              <w:rPr>
+                <w:rFonts w:ascii="Arial Nova" w:hAnsi="Arial Nova"/>
+                <w:sz w:val="24"/>
+                <w:szCs w:val="24"/>
+              </w:rPr>
+              <w:t>B</w:t>
+            </w:r>
+          </w:p>
+        </w:tc>
+        <w:tc>
+          <w:tcPr>
+            <w:tcW w:w="4414" w:type="dxa"/>
+          </w:tcPr>
+          <w:p>
+            <w:pPr>
+              <w:jc w:val="center"/>
+              <w:rPr>
+                <w:rFonts w:ascii="Arial Nova" w:hAnsi="Arial Nova"/>
+                <w:sz w:val="24"/>
+                <w:szCs w:val="24"/>
+              </w:rPr>
+            </w:pPr>
+            <w:r>
+              <w:rPr>
+                <w:rFonts w:ascii="Arial Nova" w:hAnsi="Arial Nova"/>
+                <w:sz w:val="24"/>
+                <w:szCs w:val="24"/>
+              </w:rPr>
+              <w:t xml:space="preserve">Incrementar posición en giro </w:t>
+            </w:r>
+            <w:r>
+              <w:rPr>
+                <w:rFonts w:ascii="Arial Nova" w:hAnsi="Arial Nova"/>
+                <w:sz w:val="24"/>
+                <w:szCs w:val="24"/>
+              </w:rPr>
+              <w:t>t</w:t>
+            </w:r>
+            <w:r>
+              <w:rPr>
+                <w:rFonts w:ascii="Arial Nova" w:hAnsi="Arial Nova"/>
+                <w:sz w:val="24"/>
+                <w:szCs w:val="24"/>
+              </w:rPr>
+              <w:t>orso</w:t>
+            </w:r>
+          </w:p>
+        </w:tc>
+      </w:tr>
+      <w:tr>
+        <w:tc>
+          <w:tcPr>
+            <w:tcW w:w="4414" w:type="dxa"/>
+          </w:tcPr>
+          <w:p>
+            <w:pPr>
+              <w:jc w:val="center"/>
+              <w:rPr>
+                <w:rFonts w:ascii="Arial Nova" w:hAnsi="Arial Nova"/>
+                <w:sz w:val="24"/>
+                <w:szCs w:val="24"/>
+              </w:rPr>
+            </w:pPr>
+            <w:r>
+              <w:rPr>
+                <w:rFonts w:ascii="Arial Nova" w:hAnsi="Arial Nova"/>
+                <w:sz w:val="24"/>
+                <w:szCs w:val="24"/>
+              </w:rPr>
+              <w:t>V</w:t>
+            </w:r>
+          </w:p>
+        </w:tc>
+        <w:tc>
+          <w:tcPr>
+            <w:tcW w:w="4414" w:type="dxa"/>
+          </w:tcPr>
+          <w:p>
+            <w:pPr>
+              <w:jc w:val="center"/>
+              <w:rPr>
+                <w:rFonts w:ascii="Arial Nova" w:hAnsi="Arial Nova"/>
+                <w:sz w:val="24"/>
+                <w:szCs w:val="24"/>
+              </w:rPr>
+            </w:pPr>
+            <w:r>
+              <w:rPr>
+                <w:rFonts w:ascii="Arial Nova" w:hAnsi="Arial Nova"/>
+                <w:sz w:val="24"/>
+                <w:szCs w:val="24"/>
+              </w:rPr>
+              <w:t xml:space="preserve">Disminuir posición en giro </w:t>
+            </w:r>
+            <w:r>
+              <w:rPr>
+                <w:rFonts w:ascii="Arial Nova" w:hAnsi="Arial Nova"/>
+                <w:sz w:val="24"/>
+                <w:szCs w:val="24"/>
+              </w:rPr>
+              <w:t>t</w:t>
+            </w:r>
+            <w:r>
+              <w:rPr>
+                <w:rFonts w:ascii="Arial Nova" w:hAnsi="Arial Nova"/>
+                <w:sz w:val="24"/>
+                <w:szCs w:val="24"/>
+              </w:rPr>
+              <w:t>orso</w:t>
+            </w:r>
+          </w:p>
+        </w:tc>
+      </w:tr>
+      <w:tr>
+        <w:tc>
+          <w:tcPr>
+            <w:tcW w:w="4414" w:type="dxa"/>
+          </w:tcPr>
+          <w:p>
+            <w:pPr>
+              <w:jc w:val="center"/>
+              <w:rPr>
+                <w:rFonts w:ascii="Arial Nova" w:hAnsi="Arial Nova"/>
+                <w:sz w:val="24"/>
+                <w:szCs w:val="24"/>
+              </w:rPr>
+            </w:pPr>
+            <w:r>
+              <w:rPr>
+                <w:rFonts w:ascii="Arial Nova" w:hAnsi="Arial Nova"/>
+                <w:sz w:val="24"/>
+                <w:szCs w:val="24"/>
+              </w:rPr>
+              <w:t>N</w:t>
+            </w:r>
+          </w:p>
+        </w:tc>
+        <w:tc>
+          <w:tcPr>
+            <w:tcW w:w="4414" w:type="dxa"/>
+          </w:tcPr>
+          <w:p>
+            <w:pPr>
+              <w:jc w:val="center"/>
+              <w:rPr>
+                <w:rFonts w:ascii="Arial Nova" w:hAnsi="Arial Nova"/>
+                <w:sz w:val="24"/>
+                <w:szCs w:val="24"/>
+              </w:rPr>
+            </w:pPr>
+            <w:r>
+              <w:rPr>
+                <w:rFonts w:ascii="Arial Nova" w:hAnsi="Arial Nova"/>
+                <w:sz w:val="24"/>
+                <w:szCs w:val="24"/>
+              </w:rPr>
+              <w:t xml:space="preserve">Disminuir posición en </w:t>
+            </w:r>
+            <w:r>
+              <w:rPr>
+                <w:rFonts w:ascii="Arial Nova" w:hAnsi="Arial Nova"/>
+                <w:sz w:val="24"/>
+                <w:szCs w:val="24"/>
+              </w:rPr>
+              <w:t>rotar brazo derecho</w:t>
+            </w:r>
+          </w:p>
+        </w:tc>
+      </w:tr>
+      <w:tr>
+        <w:tc>
+          <w:tcPr>
+            <w:tcW w:w="4414" w:type="dxa"/>
+          </w:tcPr>
+          <w:p>
+            <w:pPr>
+              <w:jc w:val="center"/>
+              <w:rPr>
+                <w:rFonts w:ascii="Arial Nova" w:hAnsi="Arial Nova"/>
+                <w:sz w:val="24"/>
+                <w:szCs w:val="24"/>
+              </w:rPr>
+            </w:pPr>
+            <w:r>
+              <w:rPr>
+                <w:rFonts w:ascii="Arial Nova" w:hAnsi="Arial Nova"/>
+                <w:sz w:val="24"/>
+                <w:szCs w:val="24"/>
+              </w:rPr>
+              <w:t>M</w:t>
+            </w:r>
+          </w:p>
+        </w:tc>
+        <w:tc>
+          <w:tcPr>
+            <w:tcW w:w="4414" w:type="dxa"/>
+          </w:tcPr>
+          <w:p>
+            <w:pPr>
+              <w:jc w:val="center"/>
+              <w:rPr>
+                <w:rFonts w:ascii="Arial Nova" w:hAnsi="Arial Nova"/>
+                <w:sz w:val="24"/>
+                <w:szCs w:val="24"/>
+              </w:rPr>
+            </w:pPr>
+            <w:r>
+              <w:rPr>
+                <w:rFonts w:ascii="Arial Nova" w:hAnsi="Arial Nova"/>
+                <w:sz w:val="24"/>
+                <w:szCs w:val="24"/>
+              </w:rPr>
+              <w:t>Incrementar posición en rotar brazo derecho</w:t>
+            </w:r>
+          </w:p>
+        </w:tc>
+      </w:tr>
+      <w:tr>
+        <w:tc>
+          <w:tcPr>
+            <w:tcW w:w="4414" w:type="dxa"/>
+          </w:tcPr>
+          <w:p>
+            <w:pPr>
+              <w:jc w:val="center"/>
+              <w:rPr>
+                <w:rFonts w:ascii="Arial Nova" w:hAnsi="Arial Nova"/>
+                <w:sz w:val="24"/>
+                <w:szCs w:val="24"/>
+              </w:rPr>
+            </w:pPr>
+            <w:r>
+              <w:rPr>
+                <w:rFonts w:ascii="Arial Nova" w:hAnsi="Arial Nova"/>
+                <w:sz w:val="24"/>
+                <w:szCs w:val="24"/>
+              </w:rPr>
+              <w:t>X</w:t>
+            </w:r>
+          </w:p>
+        </w:tc>
+        <w:tc>
+          <w:tcPr>
+            <w:tcW w:w="4414" w:type="dxa"/>
+          </w:tcPr>
+          <w:p>
+            <w:pPr>
+              <w:jc w:val="center"/>
+              <w:rPr>
+                <w:rFonts w:ascii="Arial Nova" w:hAnsi="Arial Nova"/>
+                <w:sz w:val="24"/>
+                <w:szCs w:val="24"/>
+              </w:rPr>
+            </w:pPr>
+            <w:r>
+              <w:rPr>
+                <w:rFonts w:ascii="Arial Nova" w:hAnsi="Arial Nova"/>
+                <w:sz w:val="24"/>
+                <w:szCs w:val="24"/>
+              </w:rPr>
+              <w:t>Disminuir posición en rotar brazo izquierdo</w:t>
+            </w:r>
+          </w:p>
+        </w:tc>
+      </w:tr>
+      <w:tr>
+        <w:tc>
+          <w:tcPr>
+            <w:tcW w:w="4414" w:type="dxa"/>
+          </w:tcPr>
+          <w:p>
+            <w:pPr>
+              <w:jc w:val="center"/>
+              <w:rPr>
+                <w:rFonts w:ascii="Arial Nova" w:hAnsi="Arial Nova"/>
+                <w:sz w:val="24"/>
+                <w:szCs w:val="24"/>
+              </w:rPr>
+            </w:pPr>
+            <w:r>
+              <w:rPr>
+                <w:rFonts w:ascii="Arial Nova" w:hAnsi="Arial Nova"/>
+                <w:sz w:val="24"/>
+                <w:szCs w:val="24"/>
+              </w:rPr>
+              <w:t>C</w:t>
+            </w:r>
+          </w:p>
+        </w:tc>
+        <w:tc>
+          <w:tcPr>
+            <w:tcW w:w="4414" w:type="dxa"/>
+          </w:tcPr>
+          <w:p>
+            <w:pPr>
+              <w:jc w:val="center"/>
+              <w:rPr>
+                <w:rFonts w:ascii="Arial Nova" w:hAnsi="Arial Nova"/>
+                <w:sz w:val="24"/>
+                <w:szCs w:val="24"/>
+              </w:rPr>
+            </w:pPr>
+            <w:r>
+              <w:rPr>
+                <w:rFonts w:ascii="Arial Nova" w:hAnsi="Arial Nova"/>
+                <w:sz w:val="24"/>
+                <w:szCs w:val="24"/>
+              </w:rPr>
+              <w:t>Incrementar posición en rotar brazo izquierdo</w:t>
+            </w:r>
+          </w:p>
+        </w:tc>
+      </w:tr>
+      <w:tr>
+        <w:tc>
+          <w:tcPr>
+            <w:tcW w:w="4414" w:type="dxa"/>
+          </w:tcPr>
+          <w:p>
+            <w:pPr>
+              <w:jc w:val="center"/>
+              <w:rPr>
+                <w:rFonts w:ascii="Arial Nova" w:hAnsi="Arial Nova"/>
+                <w:sz w:val="24"/>
+                <w:szCs w:val="24"/>
+              </w:rPr>
+            </w:pPr>
+            <w:r>
+              <w:rPr>
+                <w:rFonts w:ascii="Arial Nova" w:hAnsi="Arial Nova"/>
+                <w:sz w:val="24"/>
+                <w:szCs w:val="24"/>
+              </w:rPr>
+              <w:lastRenderedPageBreak/>
+              <w:t>L</w:t>
+            </w:r>
+          </w:p>
+        </w:tc>
+        <w:tc>
+          <w:tcPr>
+            <w:tcW w:w="4414" w:type="dxa"/>
+          </w:tcPr>
+          <w:p>
+            <w:pPr>
+              <w:jc w:val="center"/>
+              <w:rPr>
+                <w:rFonts w:ascii="Arial Nova" w:hAnsi="Arial Nova"/>
+                <w:sz w:val="24"/>
+                <w:szCs w:val="24"/>
+              </w:rPr>
+            </w:pPr>
+            <w:r>
+              <w:rPr>
+                <w:rFonts w:ascii="Arial Nova" w:hAnsi="Arial Nova"/>
+                <w:sz w:val="24"/>
+                <w:szCs w:val="24"/>
+              </w:rPr>
+              <w:t xml:space="preserve">Guarda un Key Frame </w:t>
+            </w:r>
+          </w:p>
+        </w:tc>
+      </w:tr>
+      <w:tr>
+        <w:tc>
+          <w:tcPr>
+            <w:tcW w:w="4414" w:type="dxa"/>
+          </w:tcPr>
+          <w:p>
+            <w:pPr>
+              <w:jc w:val="center"/>
+              <w:rPr>
+                <w:rFonts w:ascii="Arial Nova" w:hAnsi="Arial Nova"/>
+                <w:sz w:val="24"/>
+                <w:szCs w:val="24"/>
+              </w:rPr>
+            </w:pPr>
+            <w:r>
+              <w:rPr>
+                <w:rFonts w:ascii="Arial Nova" w:hAnsi="Arial Nova"/>
+                <w:sz w:val="24"/>
+                <w:szCs w:val="24"/>
+              </w:rPr>
+              <w:t>P</w:t>
+            </w:r>
+          </w:p>
+        </w:tc>
+        <w:tc>
+          <w:tcPr>
+            <w:tcW w:w="4414" w:type="dxa"/>
+          </w:tcPr>
+          <w:p>
+            <w:pPr>
+              <w:jc w:val="center"/>
+              <w:rPr>
+                <w:rFonts w:ascii="Arial Nova" w:hAnsi="Arial Nova"/>
+                <w:sz w:val="24"/>
+                <w:szCs w:val="24"/>
+              </w:rPr>
+            </w:pPr>
+            <w:r>
+              <w:rPr>
+                <w:rFonts w:ascii="Arial Nova" w:hAnsi="Arial Nova"/>
+                <w:sz w:val="24"/>
+                <w:szCs w:val="24"/>
+              </w:rPr>
+              <w:t>Reproduce la animación cargada en el arreglo de Key Frames</w:t>
+            </w:r>
           </w:p>
         </w:tc>
       </w:tr>
@@ -5114,25 +6173,7 @@
           <w:sz w:val="24"/>
           <w:szCs w:val="24"/>
         </w:rPr>
-        <w:t xml:space="preserve">Martínez </w:t>
-      </w:r>
-      <w:proofErr w:type="spellStart"/>
-      <w:r>
-        <w:rPr>
-          <w:rFonts w:ascii="Arial Nova" w:hAnsi="Arial Nova"/>
-          <w:sz w:val="24"/>
-          <w:szCs w:val="24"/>
-        </w:rPr>
-        <w:t>Ortíz</w:t>
-      </w:r>
-      <w:proofErr w:type="spellEnd"/>
-      <w:r>
-        <w:rPr>
-          <w:rFonts w:ascii="Arial Nova" w:hAnsi="Arial Nova"/>
-          <w:sz w:val="24"/>
-          <w:szCs w:val="24"/>
-        </w:rPr>
-        <w:t xml:space="preserve"> Carlos Daniel</w:t>
+        <w:t>Martínez Ortíz Carlos Daniel</w:t>
       </w:r>
     </w:p>
     <w:p>
@@ -5224,33 +6265,17 @@
         <w:spacing w:before="0" w:beforeAutospacing="0" w:after="0" w:afterAutospacing="0" w:line="276" w:lineRule="auto"/>
         <w:ind w:left="720" w:hanging="720"/>
       </w:pPr>
-      <w:proofErr w:type="spellStart"/>
-      <w:r>
-        <w:t>karwanit</w:t>
-      </w:r>
-      <w:proofErr w:type="spellEnd"/>
-      <w:r>
-        <w:t xml:space="preserve">. </w:t>
-      </w:r>
       <w:r>
         <w:rPr>
           <w:lang w:val="en-US"/>
         </w:rPr>
-        <w:t xml:space="preserve">(2015, 8 </w:t>
-      </w:r>
-      <w:proofErr w:type="spellStart"/>
+        <w:t xml:space="preserve">karwanit. </w:t>
+      </w:r>
       <w:r>
         <w:rPr>
           <w:lang w:val="en-US"/>
         </w:rPr>
-        <w:t>diciembre</w:t>
-      </w:r>
-      <w:proofErr w:type="spellEnd"/>
-      <w:r>
-        <w:rPr>
-          <w:lang w:val="en-US"/>
-        </w:rPr>
-        <w:t xml:space="preserve">). </w:t>
+        <w:t xml:space="preserve">(2015, 8 diciembre). </w:t>
       </w:r>
       <w:r>
         <w:rPr>
@@ -5258,25 +6283,7 @@
           <w:iCs/>
           <w:lang w:val="en-US"/>
         </w:rPr>
-        <w:t>Simple Tunnel Free 3D Model - .</w:t>
-      </w:r>
-      <w:proofErr w:type="spellStart"/>
-      <w:r>
-        <w:rPr>
-          <w:i/>
-          <w:iCs/>
-          <w:lang w:val="en-US"/>
-        </w:rPr>
-        <w:t>fbx</w:t>
-      </w:r>
-      <w:proofErr w:type="spellEnd"/>
-      <w:r>
-        <w:rPr>
-          <w:i/>
-          <w:iCs/>
-          <w:lang w:val="en-US"/>
-        </w:rPr>
-        <w:t xml:space="preserve"> - Free3D</w:t>
+        <w:t>Simple Tunnel Free 3D Model - .fbx - Free3D</w:t>
       </w:r>
       <w:r>
         <w:rPr>
@@ -5296,13 +6303,8 @@
         </w:r>
       </w:hyperlink>
       <w:r>
-        <w:t xml:space="preserve"> Licencia de uso personal. </w:t>
-      </w:r>
-      <w:proofErr w:type="spellStart"/>
-      <w:r>
-        <w:t>Tunel</w:t>
-      </w:r>
-      <w:proofErr w:type="spellEnd"/>
+        <w:t xml:space="preserve"> Licencia de uso personal. Tunel</w:t>
+      </w:r>
     </w:p>
     <w:p>
       <w:pPr>
@@ -5332,59 +6334,13 @@
           <w:i/>
           <w:iCs/>
         </w:rPr>
-        <w:t xml:space="preserve">free 3ds </w:t>
-      </w:r>
-      <w:proofErr w:type="spellStart"/>
-      <w:r>
-        <w:rPr>
-          <w:i/>
-          <w:iCs/>
-        </w:rPr>
-        <w:t>model</w:t>
-      </w:r>
-      <w:proofErr w:type="spellEnd"/>
-      <w:r>
-        <w:rPr>
-          <w:i/>
-          <w:iCs/>
-        </w:rPr>
-        <w:t xml:space="preserve"> </w:t>
-      </w:r>
-      <w:proofErr w:type="spellStart"/>
-      <w:r>
-        <w:rPr>
-          <w:i/>
-          <w:iCs/>
-        </w:rPr>
-        <w:t>tracks</w:t>
-      </w:r>
-      <w:proofErr w:type="spellEnd"/>
-      <w:r>
-        <w:rPr>
-          <w:i/>
-          <w:iCs/>
-        </w:rPr>
-        <w:t xml:space="preserve"> </w:t>
-      </w:r>
-      <w:proofErr w:type="spellStart"/>
-      <w:r>
-        <w:rPr>
-          <w:i/>
-          <w:iCs/>
-        </w:rPr>
-        <w:t>street</w:t>
-      </w:r>
-      <w:proofErr w:type="spellEnd"/>
+        <w:t>free 3ds model tracks street</w:t>
+      </w:r>
       <w:r>
         <w:t xml:space="preserve">. </w:t>
       </w:r>
-      <w:proofErr w:type="spellStart"/>
-      <w:r>
-        <w:t>TurboSquid</w:t>
-      </w:r>
-      <w:proofErr w:type="spellEnd"/>
-      <w:r>
-        <w:t xml:space="preserve">. Recuperado 23 de noviembre de 2021, de </w:t>
+      <w:r>
+        <w:t xml:space="preserve">TurboSquid. Recuperado 23 de noviembre de 2021, de </w:t>
       </w:r>
       <w:hyperlink r:id="rId8" w:history="1">
         <w:r>
@@ -5411,56 +6367,18 @@
         <w:spacing w:before="0" w:beforeAutospacing="0" w:after="0" w:afterAutospacing="0" w:line="276" w:lineRule="auto"/>
         <w:ind w:left="720" w:hanging="720"/>
       </w:pPr>
-      <w:proofErr w:type="spellStart"/>
-      <w:r>
-        <w:t>Hemppainen</w:t>
-      </w:r>
-      <w:proofErr w:type="spellEnd"/>
-      <w:r>
-        <w:t xml:space="preserve">. (2013, 9 diciembre). </w:t>
+      <w:r>
+        <w:t xml:space="preserve">Hemppainen. (2013, 9 diciembre). </w:t>
       </w:r>
       <w:r>
         <w:rPr>
           <w:i/>
           <w:iCs/>
         </w:rPr>
-        <w:t xml:space="preserve">3d </w:t>
-      </w:r>
-      <w:proofErr w:type="spellStart"/>
-      <w:r>
-        <w:rPr>
-          <w:i/>
-          <w:iCs/>
-        </w:rPr>
-        <w:t>spruce</w:t>
-      </w:r>
-      <w:proofErr w:type="spellEnd"/>
-      <w:r>
-        <w:rPr>
-          <w:i/>
-          <w:iCs/>
-        </w:rPr>
-        <w:t xml:space="preserve"> </w:t>
-      </w:r>
-      <w:proofErr w:type="spellStart"/>
-      <w:r>
-        <w:rPr>
-          <w:i/>
-          <w:iCs/>
-        </w:rPr>
-        <w:t>model</w:t>
-      </w:r>
-      <w:proofErr w:type="spellEnd"/>
-      <w:r>
-        <w:t xml:space="preserve">. </w:t>
-      </w:r>
-      <w:proofErr w:type="spellStart"/>
-      <w:r>
-        <w:t>TurboSquid</w:t>
-      </w:r>
-      <w:proofErr w:type="spellEnd"/>
-      <w:r>
-        <w:t xml:space="preserve">. Recuperado 23 de noviembre de 2021, de </w:t>
+        <w:t>3d spruce model</w:t>
+      </w:r>
+      <w:r>
+        <w:t xml:space="preserve">. TurboSquid. Recuperado 23 de noviembre de 2021, de </w:t>
       </w:r>
       <w:hyperlink r:id="rId9" w:history="1">
         <w:r>
@@ -5504,66 +6422,13 @@
           <w:i/>
           <w:iCs/>
         </w:rPr>
-        <w:t xml:space="preserve">Free 3D </w:t>
-      </w:r>
-      <w:proofErr w:type="spellStart"/>
-      <w:r>
-        <w:rPr>
-          <w:i/>
-          <w:iCs/>
-        </w:rPr>
-        <w:t>canoe</w:t>
-      </w:r>
-      <w:proofErr w:type="spellEnd"/>
-      <w:r>
-        <w:rPr>
-          <w:i/>
-          <w:iCs/>
-        </w:rPr>
-        <w:t xml:space="preserve"> </w:t>
-      </w:r>
-      <w:proofErr w:type="spellStart"/>
-      <w:r>
-        <w:rPr>
-          <w:i/>
-          <w:iCs/>
-        </w:rPr>
-        <w:t>rowing</w:t>
-      </w:r>
-      <w:proofErr w:type="spellEnd"/>
-      <w:r>
-        <w:rPr>
-          <w:i/>
-          <w:iCs/>
-        </w:rPr>
-        <w:t xml:space="preserve"> - </w:t>
-      </w:r>
-      <w:proofErr w:type="spellStart"/>
-      <w:r>
-        <w:rPr>
-          <w:i/>
-          <w:iCs/>
-        </w:rPr>
-        <w:t>TurboSquid</w:t>
-      </w:r>
-      <w:proofErr w:type="spellEnd"/>
-      <w:r>
-        <w:rPr>
-          <w:i/>
-          <w:iCs/>
-        </w:rPr>
-        <w:t xml:space="preserve"> 1393215</w:t>
+        <w:t>Free 3D canoe rowing - TurboSquid 1393215</w:t>
       </w:r>
       <w:r>
         <w:t xml:space="preserve">. </w:t>
       </w:r>
-      <w:proofErr w:type="spellStart"/>
-      <w:r>
-        <w:t>TurboSquid</w:t>
-      </w:r>
-      <w:proofErr w:type="spellEnd"/>
-      <w:r>
-        <w:t xml:space="preserve">. Recuperado 23 de noviembre de 2021, de </w:t>
+      <w:r>
+        <w:t xml:space="preserve">TurboSquid. Recuperado 23 de noviembre de 2021, de </w:t>
       </w:r>
       <w:hyperlink r:id="rId10" w:history="1">
         <w:r>
@@ -5605,33 +6470,11 @@
         <w:spacing w:before="0" w:beforeAutospacing="0" w:after="0" w:afterAutospacing="0" w:line="276" w:lineRule="auto"/>
         <w:ind w:left="720" w:hanging="720"/>
       </w:pPr>
-      <w:proofErr w:type="spellStart"/>
       <w:r>
         <w:rPr>
           <w:lang w:val="en-US"/>
         </w:rPr>
-        <w:t>kaangvl</w:t>
-      </w:r>
-      <w:proofErr w:type="spellEnd"/>
-      <w:r>
-        <w:rPr>
-          <w:lang w:val="en-US"/>
-        </w:rPr>
-        <w:t xml:space="preserve">. (2017, 1 </w:t>
-      </w:r>
-      <w:proofErr w:type="spellStart"/>
-      <w:r>
-        <w:rPr>
-          <w:lang w:val="en-US"/>
-        </w:rPr>
-        <w:t>junio</w:t>
-      </w:r>
-      <w:proofErr w:type="spellEnd"/>
-      <w:r>
-        <w:rPr>
-          <w:lang w:val="en-US"/>
-        </w:rPr>
-        <w:t xml:space="preserve">). </w:t>
+        <w:t xml:space="preserve">kaangvl. (2017, 1 junio). </w:t>
       </w:r>
       <w:r>
         <w:rPr>
@@ -5639,25 +6482,7 @@
           <w:iCs/>
           <w:lang w:val="en-US"/>
         </w:rPr>
-        <w:t>Fish (Low Poly) Free 3D Model - .3ds .obj .blend .</w:t>
-      </w:r>
-      <w:proofErr w:type="spellStart"/>
-      <w:r>
-        <w:rPr>
-          <w:i/>
-          <w:iCs/>
-          <w:lang w:val="en-US"/>
-        </w:rPr>
-        <w:t>mtl</w:t>
-      </w:r>
-      <w:proofErr w:type="spellEnd"/>
-      <w:r>
-        <w:rPr>
-          <w:i/>
-          <w:iCs/>
-          <w:lang w:val="en-US"/>
-        </w:rPr>
-        <w:t xml:space="preserve"> - Free3D</w:t>
+        <w:t>Fish (Low Poly) Free 3D Model - .3ds .obj .blend .mtl - Free3D</w:t>
       </w:r>
       <w:r>
         <w:rPr>
@@ -5693,79 +6518,21 @@
         <w:spacing w:before="0" w:beforeAutospacing="0" w:after="0" w:afterAutospacing="0" w:line="276" w:lineRule="auto"/>
         <w:ind w:left="720" w:hanging="720"/>
       </w:pPr>
-      <w:proofErr w:type="spellStart"/>
-      <w:r>
-        <w:t>Indeedesign</w:t>
-      </w:r>
-      <w:proofErr w:type="spellEnd"/>
-      <w:r>
-        <w:t xml:space="preserve">. (2021, 6 abril). </w:t>
+      <w:r>
+        <w:t xml:space="preserve">Indeedesign. (2021, 6 abril). </w:t>
       </w:r>
       <w:r>
         <w:rPr>
           <w:i/>
           <w:iCs/>
         </w:rPr>
-        <w:t xml:space="preserve">Free </w:t>
-      </w:r>
-      <w:proofErr w:type="spellStart"/>
-      <w:r>
-        <w:rPr>
-          <w:i/>
-          <w:iCs/>
-        </w:rPr>
-        <w:t>BasketBall</w:t>
-      </w:r>
-      <w:proofErr w:type="spellEnd"/>
-      <w:r>
-        <w:rPr>
-          <w:i/>
-          <w:iCs/>
-        </w:rPr>
-        <w:t xml:space="preserve"> </w:t>
-      </w:r>
-      <w:proofErr w:type="spellStart"/>
-      <w:r>
-        <w:rPr>
-          <w:i/>
-          <w:iCs/>
-        </w:rPr>
-        <w:t>Board</w:t>
-      </w:r>
-      <w:proofErr w:type="spellEnd"/>
-      <w:r>
-        <w:rPr>
-          <w:i/>
-          <w:iCs/>
-        </w:rPr>
-        <w:t xml:space="preserve"> 3D - </w:t>
-      </w:r>
-      <w:proofErr w:type="spellStart"/>
-      <w:r>
-        <w:rPr>
-          <w:i/>
-          <w:iCs/>
-        </w:rPr>
-        <w:t>TurboSquid</w:t>
-      </w:r>
-      <w:proofErr w:type="spellEnd"/>
-      <w:r>
-        <w:rPr>
-          <w:i/>
-          <w:iCs/>
-        </w:rPr>
-        <w:t xml:space="preserve"> 1715520</w:t>
+        <w:t>Free BasketBall Board 3D - TurboSquid 1715520</w:t>
       </w:r>
       <w:r>
         <w:t xml:space="preserve">. </w:t>
       </w:r>
-      <w:proofErr w:type="spellStart"/>
-      <w:r>
-        <w:t>TurboSquid</w:t>
-      </w:r>
-      <w:proofErr w:type="spellEnd"/>
-      <w:r>
-        <w:t xml:space="preserve">. Recuperado 23 de noviembre de 2021, de </w:t>
+      <w:r>
+        <w:t xml:space="preserve">TurboSquid. Recuperado 23 de noviembre de 2021, de </w:t>
       </w:r>
       <w:hyperlink r:id="rId12" w:history="1">
         <w:r>
@@ -5792,112 +6559,28 @@
         <w:spacing w:before="0" w:beforeAutospacing="0" w:after="0" w:afterAutospacing="0" w:line="276" w:lineRule="auto"/>
         <w:ind w:left="720" w:hanging="720"/>
       </w:pPr>
-      <w:proofErr w:type="spellStart"/>
-      <w:r>
-        <w:t>crabby</w:t>
-      </w:r>
-      <w:proofErr w:type="spellEnd"/>
-      <w:r>
-        <w:t xml:space="preserve">. (2014, 3 febrero). </w:t>
-      </w:r>
-      <w:proofErr w:type="spellStart"/>
+      <w:r>
+        <w:rPr>
+          <w:lang w:val="en-US"/>
+        </w:rPr>
+        <w:t xml:space="preserve">crabby. (2014, 3 febrero). </w:t>
+      </w:r>
       <w:r>
         <w:rPr>
           <w:i/>
           <w:iCs/>
-        </w:rPr>
-        <w:t>Fishing</w:t>
-      </w:r>
-      <w:proofErr w:type="spellEnd"/>
-      <w:r>
-        <w:rPr>
-          <w:i/>
-          <w:iCs/>
-        </w:rPr>
-        <w:t xml:space="preserve"> </w:t>
-      </w:r>
-      <w:proofErr w:type="spellStart"/>
-      <w:r>
-        <w:rPr>
-          <w:i/>
-          <w:iCs/>
-        </w:rPr>
-        <w:t>Rod</w:t>
-      </w:r>
-      <w:proofErr w:type="spellEnd"/>
-      <w:r>
-        <w:rPr>
-          <w:i/>
-          <w:iCs/>
-        </w:rPr>
-        <w:t xml:space="preserve"> Free 3D </w:t>
-      </w:r>
-      <w:proofErr w:type="spellStart"/>
-      <w:r>
-        <w:rPr>
-          <w:i/>
-          <w:iCs/>
-        </w:rPr>
-        <w:t>Model</w:t>
-      </w:r>
-      <w:proofErr w:type="spellEnd"/>
-      <w:r>
-        <w:rPr>
-          <w:i/>
-          <w:iCs/>
-        </w:rPr>
-        <w:t xml:space="preserve"> - .</w:t>
-      </w:r>
-      <w:proofErr w:type="spellStart"/>
-      <w:r>
-        <w:rPr>
-          <w:i/>
-          <w:iCs/>
-        </w:rPr>
-        <w:t>obj</w:t>
-      </w:r>
-      <w:proofErr w:type="spellEnd"/>
-      <w:r>
-        <w:rPr>
-          <w:i/>
-          <w:iCs/>
-        </w:rPr>
-        <w:t xml:space="preserve"> .</w:t>
-      </w:r>
-      <w:proofErr w:type="spellStart"/>
-      <w:r>
-        <w:rPr>
-          <w:i/>
-          <w:iCs/>
-        </w:rPr>
-        <w:t>mb</w:t>
-      </w:r>
-      <w:proofErr w:type="spellEnd"/>
-      <w:r>
-        <w:rPr>
-          <w:i/>
-          <w:iCs/>
-        </w:rPr>
-        <w:t xml:space="preserve"> .</w:t>
-      </w:r>
-      <w:proofErr w:type="spellStart"/>
-      <w:r>
-        <w:rPr>
-          <w:i/>
-          <w:iCs/>
-        </w:rPr>
-        <w:t>mtl</w:t>
-      </w:r>
-      <w:proofErr w:type="spellEnd"/>
-      <w:r>
-        <w:rPr>
-          <w:i/>
-          <w:iCs/>
-        </w:rPr>
-        <w:t xml:space="preserve"> - Free3D</w:t>
-      </w:r>
-      <w:r>
-        <w:t xml:space="preserve">. Free 3D. Recuperado 23 de noviembre de 2021, de </w:t>
+          <w:lang w:val="en-US"/>
+        </w:rPr>
+        <w:t>Fishing Rod Free 3D Model - .obj .mb .mtl - Free3D</w:t>
+      </w:r>
+      <w:r>
+        <w:rPr>
+          <w:lang w:val="en-US"/>
+        </w:rPr>
+        <w:t xml:space="preserve">. </w:t>
+      </w:r>
+      <w:r>
+        <w:t xml:space="preserve">Free 3D. Recuperado 23 de noviembre de 2021, de </w:t>
       </w:r>
       <w:hyperlink r:id="rId13" w:history="1">
         <w:r>
@@ -5932,50 +6615,10 @@
           <w:i/>
           <w:iCs/>
         </w:rPr>
-        <w:t xml:space="preserve">Free </w:t>
-      </w:r>
-      <w:proofErr w:type="spellStart"/>
-      <w:r>
-        <w:rPr>
-          <w:i/>
-          <w:iCs/>
-        </w:rPr>
-        <w:t>character</w:t>
-      </w:r>
-      <w:proofErr w:type="spellEnd"/>
-      <w:r>
-        <w:rPr>
-          <w:i/>
-          <w:iCs/>
-        </w:rPr>
-        <w:t xml:space="preserve"> lego 3D </w:t>
-      </w:r>
-      <w:proofErr w:type="spellStart"/>
-      <w:r>
-        <w:rPr>
-          <w:i/>
-          <w:iCs/>
-        </w:rPr>
-        <w:t>model</w:t>
-      </w:r>
-      <w:proofErr w:type="spellEnd"/>
-      <w:r>
-        <w:rPr>
-          <w:i/>
-          <w:iCs/>
-        </w:rPr>
-        <w:t xml:space="preserve"> | 1142295</w:t>
-      </w:r>
-      <w:r>
-        <w:t xml:space="preserve">. </w:t>
-      </w:r>
-      <w:proofErr w:type="spellStart"/>
-      <w:r>
-        <w:t>TurboSquid</w:t>
-      </w:r>
-      <w:proofErr w:type="spellEnd"/>
-      <w:r>
-        <w:t xml:space="preserve">. Recuperado 23 de noviembre de 2021, de </w:t>
+        <w:t>Free character lego 3D model | 1142295</w:t>
+      </w:r>
+      <w:r>
+        <w:t xml:space="preserve">. TurboSquid. Recuperado 23 de noviembre de 2021, de </w:t>
       </w:r>
       <w:hyperlink r:id="rId14" w:history="1">
         <w:r>
@@ -6002,40 +6645,18 @@
         <w:spacing w:before="0" w:beforeAutospacing="0" w:after="0" w:afterAutospacing="0" w:line="276" w:lineRule="auto"/>
         <w:ind w:left="720" w:hanging="720"/>
       </w:pPr>
-      <w:proofErr w:type="spellStart"/>
-      <w:r>
-        <w:t>LonesomeDucky</w:t>
-      </w:r>
-      <w:proofErr w:type="spellEnd"/>
-      <w:r>
-        <w:t xml:space="preserve">. (2008, 1 octubre). </w:t>
+      <w:r>
+        <w:t xml:space="preserve">LonesomeDucky. (2008, 1 octubre). </w:t>
       </w:r>
       <w:r>
         <w:rPr>
           <w:i/>
           <w:iCs/>
         </w:rPr>
-        <w:t xml:space="preserve">lego 3d </w:t>
-      </w:r>
-      <w:proofErr w:type="spellStart"/>
-      <w:r>
-        <w:rPr>
-          <w:i/>
-          <w:iCs/>
-        </w:rPr>
-        <w:t>model</w:t>
-      </w:r>
-      <w:proofErr w:type="spellEnd"/>
-      <w:r>
-        <w:t xml:space="preserve">. </w:t>
-      </w:r>
-      <w:proofErr w:type="spellStart"/>
-      <w:r>
-        <w:t>TurboSquid</w:t>
-      </w:r>
-      <w:proofErr w:type="spellEnd"/>
-      <w:r>
-        <w:t xml:space="preserve">. Recuperado 23 de noviembre de 2021, de </w:t>
+        <w:t>lego 3d model</w:t>
+      </w:r>
+      <w:r>
+        <w:t xml:space="preserve">. TurboSquid. Recuperado 23 de noviembre de 2021, de </w:t>
       </w:r>
       <w:hyperlink r:id="rId15" w:history="1">
         <w:r>
@@ -6062,13 +6683,8 @@
         <w:spacing w:before="0" w:beforeAutospacing="0" w:after="0" w:afterAutospacing="0" w:line="276" w:lineRule="auto"/>
         <w:ind w:left="720" w:hanging="720"/>
       </w:pPr>
-      <w:proofErr w:type="spellStart"/>
-      <w:r>
-        <w:t>Freepik</w:t>
-      </w:r>
-      <w:proofErr w:type="spellEnd"/>
-      <w:r>
-        <w:t xml:space="preserve">. (2019, 27 marzo). </w:t>
+      <w:r>
+        <w:t xml:space="preserve">Freepik. (2019, 27 marzo). </w:t>
       </w:r>
       <w:r>
         <w:rPr>
@@ -6105,13 +6721,8 @@
         <w:spacing w:before="0" w:beforeAutospacing="0" w:after="0" w:afterAutospacing="0" w:line="276" w:lineRule="auto"/>
         <w:ind w:left="720" w:hanging="720"/>
       </w:pPr>
-      <w:proofErr w:type="spellStart"/>
-      <w:r>
-        <w:t>Pngtree</w:t>
-      </w:r>
-      <w:proofErr w:type="spellEnd"/>
-      <w:r>
-        <w:t xml:space="preserve">. (s. f.). </w:t>
+      <w:r>
+        <w:t xml:space="preserve">Pngtree. (s. f.). </w:t>
       </w:r>
       <w:r>
         <w:rPr>
@@ -6148,51 +6759,19 @@
         <w:spacing w:before="0" w:beforeAutospacing="0" w:after="0" w:afterAutospacing="0" w:line="276" w:lineRule="auto"/>
         <w:ind w:left="720" w:hanging="720"/>
       </w:pPr>
-      <w:proofErr w:type="spellStart"/>
       <w:r>
         <w:rPr>
           <w:lang w:val="en-US"/>
         </w:rPr>
-        <w:t>GameBanana</w:t>
-      </w:r>
-      <w:proofErr w:type="spellEnd"/>
-      <w:r>
-        <w:rPr>
-          <w:lang w:val="en-US"/>
-        </w:rPr>
-        <w:t xml:space="preserve">. (2018, 12 </w:t>
-      </w:r>
-      <w:proofErr w:type="spellStart"/>
-      <w:r>
-        <w:rPr>
-          <w:lang w:val="en-US"/>
-        </w:rPr>
-        <w:t>enero</w:t>
-      </w:r>
-      <w:proofErr w:type="spellEnd"/>
-      <w:r>
-        <w:rPr>
-          <w:lang w:val="en-US"/>
-        </w:rPr>
-        <w:t xml:space="preserve">). </w:t>
-      </w:r>
-      <w:proofErr w:type="spellStart"/>
+        <w:t xml:space="preserve">GameBanana. (2018, 12 enero). </w:t>
+      </w:r>
       <w:r>
         <w:rPr>
           <w:i/>
           <w:iCs/>
           <w:lang w:val="en-US"/>
         </w:rPr>
-        <w:t>SnowRD</w:t>
-      </w:r>
-      <w:proofErr w:type="spellEnd"/>
-      <w:r>
-        <w:rPr>
-          <w:i/>
-          <w:iCs/>
-          <w:lang w:val="en-US"/>
-        </w:rPr>
-        <w:t xml:space="preserve"> [Counter-Strike 1.6] [Mods]</w:t>
+        <w:t>SnowRD [Counter-Strike 1.6] [Mods]</w:t>
       </w:r>
       <w:r>
         <w:rPr>
@@ -6212,13 +6791,8 @@
         </w:r>
       </w:hyperlink>
       <w:r>
-        <w:t xml:space="preserve"> Licencia de uso personal. </w:t>
-      </w:r>
-      <w:proofErr w:type="spellStart"/>
-      <w:r>
-        <w:t>Skybox</w:t>
-      </w:r>
-      <w:proofErr w:type="spellEnd"/>
+        <w:t xml:space="preserve"> Licencia de uso personal. Skybox</w:t>
+      </w:r>
     </w:p>
     <w:p>
       <w:pPr>
@@ -6229,13 +6803,276 @@
     </w:p>
     <w:p>
       <w:pPr>
-        <w:pStyle w:val="NormalWeb"/>
-        <w:spacing w:before="0" w:beforeAutospacing="0" w:after="0" w:afterAutospacing="0" w:line="276" w:lineRule="auto"/>
+        <w:spacing w:after="0" w:line="276" w:lineRule="auto"/>
         <w:ind w:left="720" w:hanging="720"/>
+        <w:rPr>
+          <w:rFonts w:ascii="Times New Roman" w:eastAsia="Times New Roman" w:hAnsi="Times New Roman" w:cs="Times New Roman"/>
+          <w:sz w:val="24"/>
+          <w:szCs w:val="24"/>
+          <w:lang w:eastAsia="es-MX"/>
+        </w:rPr>
+      </w:pPr>
+      <w:r>
+        <w:rPr>
+          <w:rFonts w:ascii="Times New Roman" w:eastAsia="Times New Roman" w:hAnsi="Times New Roman" w:cs="Times New Roman"/>
+          <w:sz w:val="24"/>
+          <w:szCs w:val="24"/>
+          <w:lang w:eastAsia="es-MX"/>
+        </w:rPr>
+        <w:t xml:space="preserve">Mixamo. (s. f.). </w:t>
+      </w:r>
+      <w:r>
+        <w:rPr>
+          <w:rFonts w:ascii="Times New Roman" w:eastAsia="Times New Roman" w:hAnsi="Times New Roman" w:cs="Times New Roman"/>
+          <w:i/>
+          <w:iCs/>
+          <w:sz w:val="24"/>
+          <w:szCs w:val="24"/>
+          <w:lang w:eastAsia="es-MX"/>
+        </w:rPr>
+        <w:t>Dance Animations</w:t>
+      </w:r>
+      <w:r>
+        <w:rPr>
+          <w:rFonts w:ascii="Times New Roman" w:eastAsia="Times New Roman" w:hAnsi="Times New Roman" w:cs="Times New Roman"/>
+          <w:sz w:val="24"/>
+          <w:szCs w:val="24"/>
+          <w:lang w:eastAsia="es-MX"/>
+        </w:rPr>
+        <w:t xml:space="preserve">. </w:t>
+      </w:r>
+      <w:r>
+        <w:rPr>
+          <w:rFonts w:ascii="Times New Roman" w:eastAsia="Times New Roman" w:hAnsi="Times New Roman" w:cs="Times New Roman"/>
+          <w:sz w:val="24"/>
+          <w:szCs w:val="24"/>
+          <w:lang w:eastAsia="es-MX"/>
+        </w:rPr>
+        <w:t xml:space="preserve">Recuperado 25 de noviembre de 2021, de </w:t>
+      </w:r>
+      <w:hyperlink r:id="rId19" w:anchor="/?genres=Dance&amp;page=1&amp;query=" w:history="1">
+        <w:r>
+          <w:rPr>
+            <w:rStyle w:val="Hipervnculo"/>
+            <w:rFonts w:ascii="Times New Roman" w:eastAsia="Times New Roman" w:hAnsi="Times New Roman" w:cs="Times New Roman"/>
+            <w:sz w:val="24"/>
+            <w:szCs w:val="24"/>
+            <w:lang w:eastAsia="es-MX"/>
+          </w:rPr>
+          <w:t>https://www.mixamo.com/#/?genres=Dance&amp;page=1&amp;query=</w:t>
+        </w:r>
+      </w:hyperlink>
+      <w:r>
+        <w:rPr>
+          <w:rFonts w:ascii="Times New Roman" w:eastAsia="Times New Roman" w:hAnsi="Times New Roman" w:cs="Times New Roman"/>
+          <w:sz w:val="24"/>
+          <w:szCs w:val="24"/>
+          <w:lang w:eastAsia="es-MX"/>
+        </w:rPr>
+        <w:t xml:space="preserve"> Licencia de uso académico. Animaciones</w:t>
+      </w:r>
+    </w:p>
+    <w:p>
+      <w:pPr>
+        <w:spacing w:after="0" w:line="276" w:lineRule="auto"/>
+        <w:ind w:left="720" w:hanging="720"/>
+        <w:rPr>
+          <w:rFonts w:ascii="Times New Roman" w:eastAsia="Times New Roman" w:hAnsi="Times New Roman" w:cs="Times New Roman"/>
+          <w:sz w:val="24"/>
+          <w:szCs w:val="24"/>
+          <w:lang w:eastAsia="es-MX"/>
+        </w:rPr>
       </w:pPr>
     </w:p>
     <w:p>
       <w:pPr>
+        <w:spacing w:after="0" w:line="276" w:lineRule="auto"/>
+        <w:ind w:left="720" w:hanging="720"/>
+        <w:rPr>
+          <w:rFonts w:ascii="Times New Roman" w:eastAsia="Times New Roman" w:hAnsi="Times New Roman" w:cs="Times New Roman"/>
+          <w:sz w:val="24"/>
+          <w:szCs w:val="24"/>
+          <w:lang w:val="en-US" w:eastAsia="es-MX"/>
+        </w:rPr>
+      </w:pPr>
+      <w:r>
+        <w:rPr>
+          <w:rFonts w:ascii="Times New Roman" w:eastAsia="Times New Roman" w:hAnsi="Times New Roman" w:cs="Times New Roman"/>
+          <w:sz w:val="24"/>
+          <w:szCs w:val="24"/>
+          <w:lang w:val="en-US" w:eastAsia="es-MX"/>
+        </w:rPr>
+        <w:t xml:space="preserve">thelegendenordique. (2018, 7 octubre). </w:t>
+      </w:r>
+      <w:r>
+        <w:rPr>
+          <w:rFonts w:ascii="Times New Roman" w:eastAsia="Times New Roman" w:hAnsi="Times New Roman" w:cs="Times New Roman"/>
+          <w:i/>
+          <w:iCs/>
+          <w:sz w:val="24"/>
+          <w:szCs w:val="24"/>
+          <w:lang w:val="en-US" w:eastAsia="es-MX"/>
+        </w:rPr>
+        <w:t>Low Poly Fire camp Free 3D Model - .fbx - Free3D</w:t>
+      </w:r>
+      <w:r>
+        <w:rPr>
+          <w:rFonts w:ascii="Times New Roman" w:eastAsia="Times New Roman" w:hAnsi="Times New Roman" w:cs="Times New Roman"/>
+          <w:sz w:val="24"/>
+          <w:szCs w:val="24"/>
+          <w:lang w:val="en-US" w:eastAsia="es-MX"/>
+        </w:rPr>
+        <w:t xml:space="preserve">. </w:t>
+      </w:r>
+      <w:r>
+        <w:rPr>
+          <w:rFonts w:ascii="Times New Roman" w:eastAsia="Times New Roman" w:hAnsi="Times New Roman" w:cs="Times New Roman"/>
+          <w:sz w:val="24"/>
+          <w:szCs w:val="24"/>
+          <w:lang w:eastAsia="es-MX"/>
+        </w:rPr>
+        <w:t xml:space="preserve">Free3D. Recuperado 25 de noviembre de 2021, de </w:t>
+      </w:r>
+      <w:hyperlink r:id="rId20" w:history="1">
+        <w:r>
+          <w:rPr>
+            <w:rStyle w:val="Hipervnculo"/>
+            <w:rFonts w:ascii="Times New Roman" w:eastAsia="Times New Roman" w:hAnsi="Times New Roman" w:cs="Times New Roman"/>
+            <w:sz w:val="24"/>
+            <w:szCs w:val="24"/>
+            <w:lang w:eastAsia="es-MX"/>
+          </w:rPr>
+          <w:t>https://free3d.com/3d-model/low-poly-fire-camp-182212.html</w:t>
+        </w:r>
+      </w:hyperlink>
+      <w:r>
+        <w:rPr>
+          <w:rFonts w:ascii="Times New Roman" w:eastAsia="Times New Roman" w:hAnsi="Times New Roman" w:cs="Times New Roman"/>
+          <w:sz w:val="24"/>
+          <w:szCs w:val="24"/>
+          <w:lang w:eastAsia="es-MX"/>
+        </w:rPr>
+        <w:t xml:space="preserve"> Licencia de uso personal. </w:t>
+      </w:r>
+      <w:r>
+        <w:rPr>
+          <w:rFonts w:ascii="Times New Roman" w:eastAsia="Times New Roman" w:hAnsi="Times New Roman" w:cs="Times New Roman"/>
+          <w:sz w:val="24"/>
+          <w:szCs w:val="24"/>
+          <w:lang w:val="en-US" w:eastAsia="es-MX"/>
+        </w:rPr>
+        <w:t>Fogata</w:t>
+      </w:r>
+    </w:p>
+    <w:p>
+      <w:pPr>
+        <w:spacing w:after="0" w:line="276" w:lineRule="auto"/>
+        <w:ind w:left="720" w:hanging="720"/>
+        <w:rPr>
+          <w:rFonts w:ascii="Times New Roman" w:eastAsia="Times New Roman" w:hAnsi="Times New Roman" w:cs="Times New Roman"/>
+          <w:sz w:val="24"/>
+          <w:szCs w:val="24"/>
+          <w:lang w:val="en-US" w:eastAsia="es-MX"/>
+        </w:rPr>
+      </w:pPr>
+    </w:p>
+    <w:p>
+      <w:pPr>
+        <w:spacing w:after="0" w:line="276" w:lineRule="auto"/>
+        <w:ind w:left="720" w:hanging="720"/>
+        <w:rPr>
+          <w:rFonts w:ascii="Times New Roman" w:eastAsia="Times New Roman" w:hAnsi="Times New Roman" w:cs="Times New Roman"/>
+          <w:sz w:val="24"/>
+          <w:szCs w:val="24"/>
+          <w:lang w:eastAsia="es-MX"/>
+        </w:rPr>
+      </w:pPr>
+      <w:r>
+        <w:rPr>
+          <w:rFonts w:ascii="Times New Roman" w:eastAsia="Times New Roman" w:hAnsi="Times New Roman" w:cs="Times New Roman"/>
+          <w:sz w:val="24"/>
+          <w:szCs w:val="24"/>
+          <w:lang w:val="en-US" w:eastAsia="es-MX"/>
+        </w:rPr>
+        <w:t xml:space="preserve">Max_aka_NOBODY. (2004, 7 diciembre). </w:t>
+      </w:r>
+      <w:r>
+        <w:rPr>
+          <w:rFonts w:ascii="Times New Roman" w:eastAsia="Times New Roman" w:hAnsi="Times New Roman" w:cs="Times New Roman"/>
+          <w:i/>
+          <w:iCs/>
+          <w:sz w:val="24"/>
+          <w:szCs w:val="24"/>
+          <w:lang w:val="en-US" w:eastAsia="es-MX"/>
+        </w:rPr>
+        <w:t>Texture JPEG rock earth dirt</w:t>
+      </w:r>
+      <w:r>
+        <w:rPr>
+          <w:rFonts w:ascii="Times New Roman" w:eastAsia="Times New Roman" w:hAnsi="Times New Roman" w:cs="Times New Roman"/>
+          <w:sz w:val="24"/>
+          <w:szCs w:val="24"/>
+          <w:lang w:val="en-US" w:eastAsia="es-MX"/>
+        </w:rPr>
+        <w:t xml:space="preserve">. </w:t>
+      </w:r>
+      <w:r>
+        <w:rPr>
+          <w:rFonts w:ascii="Times New Roman" w:eastAsia="Times New Roman" w:hAnsi="Times New Roman" w:cs="Times New Roman"/>
+          <w:sz w:val="24"/>
+          <w:szCs w:val="24"/>
+          <w:lang w:eastAsia="es-MX"/>
+        </w:rPr>
+        <w:t xml:space="preserve">TurboSquid. Recuperado 25 de noviembre de 2021, de </w:t>
+      </w:r>
+      <w:hyperlink r:id="rId21" w:history="1">
+        <w:r>
+          <w:rPr>
+            <w:rStyle w:val="Hipervnculo"/>
+            <w:rFonts w:ascii="Times New Roman" w:eastAsia="Times New Roman" w:hAnsi="Times New Roman" w:cs="Times New Roman"/>
+            <w:sz w:val="24"/>
+            <w:szCs w:val="24"/>
+            <w:lang w:eastAsia="es-MX"/>
+          </w:rPr>
+          <w:t>https://www.turbosquid.com/FullPreview/Index.cfm/ID/248534</w:t>
+        </w:r>
+      </w:hyperlink>
+      <w:r>
+        <w:rPr>
+          <w:rFonts w:ascii="Times New Roman" w:eastAsia="Times New Roman" w:hAnsi="Times New Roman" w:cs="Times New Roman"/>
+          <w:sz w:val="24"/>
+          <w:szCs w:val="24"/>
+          <w:lang w:eastAsia="es-MX"/>
+        </w:rPr>
+        <w:t xml:space="preserve"> Licencia libre de derechos. Textura de tierra</w:t>
+      </w:r>
+    </w:p>
+    <w:p>
+      <w:pPr>
+        <w:spacing w:after="0" w:line="276" w:lineRule="auto"/>
+        <w:ind w:left="720" w:hanging="720"/>
+        <w:rPr>
+          <w:rFonts w:ascii="Times New Roman" w:eastAsia="Times New Roman" w:hAnsi="Times New Roman" w:cs="Times New Roman"/>
+          <w:sz w:val="24"/>
+          <w:szCs w:val="24"/>
+          <w:lang w:eastAsia="es-MX"/>
+        </w:rPr>
+      </w:pPr>
+    </w:p>
+    <w:p>
+      <w:pPr>
+        <w:spacing w:after="0" w:line="360" w:lineRule="auto"/>
+        <w:ind w:left="720" w:hanging="720"/>
+        <w:rPr>
+          <w:rFonts w:ascii="Times New Roman" w:eastAsia="Times New Roman" w:hAnsi="Times New Roman" w:cs="Times New Roman"/>
+          <w:sz w:val="24"/>
+          <w:szCs w:val="24"/>
+          <w:lang w:eastAsia="es-MX"/>
+        </w:rPr>
+      </w:pPr>
+    </w:p>
+    <w:p>
+      <w:pPr>
         <w:rPr>
           <w:rFonts w:ascii="Arial Nova" w:hAnsi="Arial Nova"/>
           <w:sz w:val="24"/>
@@ -6266,7 +7103,7 @@
         </w:rPr>
         <w:t xml:space="preserve">licencias consulte </w:t>
       </w:r>
-      <w:hyperlink r:id="rId19" w:history="1">
+      <w:hyperlink r:id="rId22" w:history="1">
         <w:r>
           <w:rPr>
             <w:rStyle w:val="Hipervnculo"/>
@@ -6286,7 +7123,6 @@
         <w:t>.</w:t>
       </w:r>
     </w:p>
-    <w:p/>
     <w:sectPr>
       <w:pgSz w:w="12240" w:h="15840"/>
       <w:pgMar w:top="1417" w:right="1701" w:bottom="1417" w:left="1701" w:header="708" w:footer="708" w:gutter="0"/>

</xml_diff>

<commit_message>
Modificando documentación y ejecutable
</commit_message>
<xml_diff>
--- a/Manual_Usuario.docx
+++ b/Manual_Usuario.docx
@@ -4181,7 +4181,7 @@
           <w:sz w:val="24"/>
           <w:szCs w:val="24"/>
         </w:rPr>
-        <w:t>Si se tienen ya las configuraciones hechas en clase sólo agregue</w:t>
+        <w:t xml:space="preserve">Si se tienen ya las configuraciones </w:t>
       </w:r>
       <w:r>
         <w:rPr>
@@ -4189,6 +4189,22 @@
           <w:sz w:val="24"/>
           <w:szCs w:val="24"/>
         </w:rPr>
+        <w:t>que se realizaron</w:t>
+      </w:r>
+      <w:r>
+        <w:rPr>
+          <w:rFonts w:ascii="Arial Nova" w:hAnsi="Arial Nova"/>
+          <w:sz w:val="24"/>
+          <w:szCs w:val="24"/>
+        </w:rPr>
+        <w:t xml:space="preserve"> en clase</w:t>
+      </w:r>
+      <w:r>
+        <w:rPr>
+          <w:rFonts w:ascii="Arial Nova" w:hAnsi="Arial Nova"/>
+          <w:sz w:val="24"/>
+          <w:szCs w:val="24"/>
+        </w:rPr>
         <w:t>,</w:t>
       </w:r>
       <w:r>
@@ -4197,7 +4213,7 @@
           <w:sz w:val="24"/>
           <w:szCs w:val="24"/>
         </w:rPr>
-        <w:t xml:space="preserve"> en Vinculador -&gt; Entrada -&gt; Dependencias adicionales, la línea </w:t>
+        <w:t xml:space="preserve"> sólo agregue en Vinculador -&gt; Entrada -&gt; Dependencias adicionales, la línea </w:t>
       </w:r>
       <w:r>
         <w:rPr>
@@ -5000,6 +5016,54 @@
                 <w:sz w:val="24"/>
                 <w:szCs w:val="24"/>
               </w:rPr>
+              <w:t>3</w:t>
+            </w:r>
+          </w:p>
+        </w:tc>
+        <w:tc>
+          <w:tcPr>
+            <w:tcW w:w="4414" w:type="dxa"/>
+          </w:tcPr>
+          <w:p>
+            <w:pPr>
+              <w:jc w:val="center"/>
+              <w:rPr>
+                <w:rFonts w:ascii="Arial Nova" w:hAnsi="Arial Nova"/>
+                <w:sz w:val="24"/>
+                <w:szCs w:val="24"/>
+              </w:rPr>
+            </w:pPr>
+            <w:r>
+              <w:rPr>
+                <w:rFonts w:ascii="Arial Nova" w:hAnsi="Arial Nova"/>
+                <w:sz w:val="24"/>
+                <w:szCs w:val="24"/>
+              </w:rPr>
+              <w:t>Reproduce la tercera animación (Tren en movimiento)</w:t>
+            </w:r>
+          </w:p>
+        </w:tc>
+      </w:tr>
+      <w:tr>
+        <w:tc>
+          <w:tcPr>
+            <w:tcW w:w="4414" w:type="dxa"/>
+          </w:tcPr>
+          <w:p>
+            <w:pPr>
+              <w:jc w:val="center"/>
+              <w:rPr>
+                <w:rFonts w:ascii="Arial Nova" w:hAnsi="Arial Nova"/>
+                <w:sz w:val="24"/>
+                <w:szCs w:val="24"/>
+              </w:rPr>
+            </w:pPr>
+            <w:r>
+              <w:rPr>
+                <w:rFonts w:ascii="Arial Nova" w:hAnsi="Arial Nova"/>
+                <w:sz w:val="24"/>
+                <w:szCs w:val="24"/>
+              </w:rPr>
               <w:t>6</w:t>
             </w:r>
           </w:p>
@@ -5968,6 +6032,7 @@
                 <w:sz w:val="24"/>
                 <w:szCs w:val="24"/>
               </w:rPr>
+              <w:lastRenderedPageBreak/>
               <w:t>C</w:t>
             </w:r>
           </w:p>
@@ -6016,7 +6081,6 @@
                 <w:sz w:val="24"/>
                 <w:szCs w:val="24"/>
               </w:rPr>
-              <w:lastRenderedPageBreak/>
               <w:t>L</w:t>
             </w:r>
           </w:p>
@@ -6150,14 +6214,6 @@
           <w:szCs w:val="24"/>
         </w:rPr>
       </w:pPr>
-      <w:r>
-        <w:rPr>
-          <w:rFonts w:ascii="Arial Nova" w:hAnsi="Arial Nova"/>
-          <w:sz w:val="24"/>
-          <w:szCs w:val="24"/>
-        </w:rPr>
-        <w:t>Jiménez Gutiérrez Miguel</w:t>
-      </w:r>
     </w:p>
     <w:p>
       <w:pPr>
@@ -6173,7 +6229,7 @@
           <w:sz w:val="24"/>
           <w:szCs w:val="24"/>
         </w:rPr>
-        <w:t>Martínez Ortíz Carlos Daniel</w:t>
+        <w:t>Jiménez Gutiérrez Miguel</w:t>
       </w:r>
     </w:p>
     <w:p>
@@ -6184,48 +6240,6 @@
           <w:szCs w:val="24"/>
         </w:rPr>
       </w:pPr>
-    </w:p>
-    <w:p>
-      <w:pPr>
-        <w:rPr>
-          <w:rFonts w:ascii="Arial Nova" w:hAnsi="Arial Nova"/>
-          <w:b/>
-          <w:bCs/>
-          <w:sz w:val="24"/>
-          <w:szCs w:val="24"/>
-        </w:rPr>
-      </w:pPr>
-      <w:r>
-        <w:rPr>
-          <w:rFonts w:ascii="Arial Nova" w:hAnsi="Arial Nova"/>
-          <w:b/>
-          <w:bCs/>
-          <w:sz w:val="24"/>
-          <w:szCs w:val="24"/>
-        </w:rPr>
-        <w:t>Capturas de cada elemento</w:t>
-      </w:r>
-    </w:p>
-    <w:p>
-      <w:pPr>
-        <w:rPr>
-          <w:rFonts w:ascii="Arial Nova" w:hAnsi="Arial Nova"/>
-          <w:b/>
-          <w:bCs/>
-          <w:sz w:val="24"/>
-          <w:szCs w:val="24"/>
-        </w:rPr>
-      </w:pPr>
-      <w:r>
-        <w:rPr>
-          <w:rFonts w:ascii="Arial Nova" w:hAnsi="Arial Nova"/>
-          <w:b/>
-          <w:bCs/>
-          <w:sz w:val="24"/>
-          <w:szCs w:val="24"/>
-        </w:rPr>
-        <w:t xml:space="preserve">Capturas del proyecto </w:t>
-      </w:r>
     </w:p>
     <w:p>
       <w:pPr>
@@ -6266,9 +6280,6 @@
         <w:ind w:left="720" w:hanging="720"/>
       </w:pPr>
       <w:r>
-        <w:rPr>
-          <w:lang w:val="en-US"/>
-        </w:rPr>
         <w:t xml:space="preserve">karwanit. </w:t>
       </w:r>
       <w:r>
@@ -6560,23 +6571,16 @@
         <w:ind w:left="720" w:hanging="720"/>
       </w:pPr>
       <w:r>
-        <w:rPr>
-          <w:lang w:val="en-US"/>
-        </w:rPr>
         <w:t xml:space="preserve">crabby. (2014, 3 febrero). </w:t>
       </w:r>
       <w:r>
         <w:rPr>
           <w:i/>
           <w:iCs/>
-          <w:lang w:val="en-US"/>
         </w:rPr>
         <w:t>Fishing Rod Free 3D Model - .obj .mb .mtl - Free3D</w:t>
       </w:r>
       <w:r>
-        <w:rPr>
-          <w:lang w:val="en-US"/>
-        </w:rPr>
         <w:t xml:space="preserve">. </w:t>
       </w:r>
       <w:r>
@@ -6809,7 +6813,7 @@
           <w:rFonts w:ascii="Times New Roman" w:eastAsia="Times New Roman" w:hAnsi="Times New Roman" w:cs="Times New Roman"/>
           <w:sz w:val="24"/>
           <w:szCs w:val="24"/>
-          <w:lang w:eastAsia="es-MX"/>
+          <w:lang w:val="en-US" w:eastAsia="es-MX"/>
         </w:rPr>
       </w:pPr>
       <w:r>
@@ -6869,7 +6873,16 @@
           <w:szCs w:val="24"/>
           <w:lang w:eastAsia="es-MX"/>
         </w:rPr>
-        <w:t xml:space="preserve"> Licencia de uso académico. Animaciones</w:t>
+        <w:t xml:space="preserve"> Licencia de uso académico. </w:t>
+      </w:r>
+      <w:r>
+        <w:rPr>
+          <w:rFonts w:ascii="Times New Roman" w:eastAsia="Times New Roman" w:hAnsi="Times New Roman" w:cs="Times New Roman"/>
+          <w:sz w:val="24"/>
+          <w:szCs w:val="24"/>
+          <w:lang w:val="en-US" w:eastAsia="es-MX"/>
+        </w:rPr>
+        <w:t>Animaciones</w:t>
       </w:r>
     </w:p>
     <w:p>
@@ -6880,7 +6893,7 @@
           <w:rFonts w:ascii="Times New Roman" w:eastAsia="Times New Roman" w:hAnsi="Times New Roman" w:cs="Times New Roman"/>
           <w:sz w:val="24"/>
           <w:szCs w:val="24"/>
-          <w:lang w:eastAsia="es-MX"/>
+          <w:lang w:val="en-US" w:eastAsia="es-MX"/>
         </w:rPr>
       </w:pPr>
     </w:p>
@@ -7061,7 +7074,79 @@
     </w:p>
     <w:p>
       <w:pPr>
-        <w:spacing w:after="0" w:line="360" w:lineRule="auto"/>
+        <w:spacing w:after="0" w:line="276" w:lineRule="auto"/>
+        <w:ind w:left="720" w:hanging="720"/>
+        <w:rPr>
+          <w:rFonts w:ascii="Times New Roman" w:eastAsia="Times New Roman" w:hAnsi="Times New Roman" w:cs="Times New Roman"/>
+          <w:sz w:val="24"/>
+          <w:szCs w:val="24"/>
+          <w:lang w:eastAsia="es-MX"/>
+        </w:rPr>
+      </w:pPr>
+      <w:r>
+        <w:rPr>
+          <w:rFonts w:ascii="Times New Roman" w:eastAsia="Times New Roman" w:hAnsi="Times New Roman" w:cs="Times New Roman"/>
+          <w:sz w:val="24"/>
+          <w:szCs w:val="24"/>
+          <w:lang w:val="en-US" w:eastAsia="es-MX"/>
+        </w:rPr>
+        <w:lastRenderedPageBreak/>
+        <w:t xml:space="preserve">printable_models. (2018, 25 julio). </w:t>
+      </w:r>
+      <w:r>
+        <w:rPr>
+          <w:rFonts w:ascii="Times New Roman" w:eastAsia="Times New Roman" w:hAnsi="Times New Roman" w:cs="Times New Roman"/>
+          <w:i/>
+          <w:iCs/>
+          <w:sz w:val="24"/>
+          <w:szCs w:val="24"/>
+          <w:lang w:val="en-US" w:eastAsia="es-MX"/>
+        </w:rPr>
+        <w:t>DinnerTable Free 3D Model - .obj .stl - Free3D</w:t>
+      </w:r>
+      <w:r>
+        <w:rPr>
+          <w:rFonts w:ascii="Times New Roman" w:eastAsia="Times New Roman" w:hAnsi="Times New Roman" w:cs="Times New Roman"/>
+          <w:sz w:val="24"/>
+          <w:szCs w:val="24"/>
+          <w:lang w:val="en-US" w:eastAsia="es-MX"/>
+        </w:rPr>
+        <w:t xml:space="preserve">. </w:t>
+      </w:r>
+      <w:r>
+        <w:rPr>
+          <w:rFonts w:ascii="Times New Roman" w:eastAsia="Times New Roman" w:hAnsi="Times New Roman" w:cs="Times New Roman"/>
+          <w:sz w:val="24"/>
+          <w:szCs w:val="24"/>
+          <w:lang w:eastAsia="es-MX"/>
+        </w:rPr>
+        <w:t xml:space="preserve">Free3D. Recuperado 25 de noviembre de 2021, de </w:t>
+      </w:r>
+      <w:hyperlink r:id="rId22" w:history="1">
+        <w:r>
+          <w:rPr>
+            <w:rStyle w:val="Hipervnculo"/>
+            <w:rFonts w:ascii="Times New Roman" w:eastAsia="Times New Roman" w:hAnsi="Times New Roman" w:cs="Times New Roman"/>
+            <w:sz w:val="24"/>
+            <w:szCs w:val="24"/>
+            <w:lang w:eastAsia="es-MX"/>
+          </w:rPr>
+          <w:t>https://free3d.com/3d-model/-dinnertable--349478.html</w:t>
+        </w:r>
+      </w:hyperlink>
+      <w:r>
+        <w:rPr>
+          <w:rFonts w:ascii="Times New Roman" w:eastAsia="Times New Roman" w:hAnsi="Times New Roman" w:cs="Times New Roman"/>
+          <w:sz w:val="24"/>
+          <w:szCs w:val="24"/>
+          <w:lang w:eastAsia="es-MX"/>
+        </w:rPr>
+        <w:t xml:space="preserve"> Licencia de uso personal. Mesa de comedor</w:t>
+      </w:r>
+    </w:p>
+    <w:p>
+      <w:pPr>
+        <w:spacing w:after="0" w:line="276" w:lineRule="auto"/>
         <w:ind w:left="720" w:hanging="720"/>
         <w:rPr>
           <w:rFonts w:ascii="Times New Roman" w:eastAsia="Times New Roman" w:hAnsi="Times New Roman" w:cs="Times New Roman"/>
@@ -7073,6 +7158,1646 @@
     </w:p>
     <w:p>
       <w:pPr>
+        <w:spacing w:after="0" w:line="276" w:lineRule="auto"/>
+        <w:ind w:left="720" w:hanging="720"/>
+        <w:rPr>
+          <w:rFonts w:ascii="Times New Roman" w:eastAsia="Times New Roman" w:hAnsi="Times New Roman" w:cs="Times New Roman"/>
+          <w:sz w:val="24"/>
+          <w:szCs w:val="24"/>
+          <w:lang w:eastAsia="es-MX"/>
+        </w:rPr>
+      </w:pPr>
+      <w:r>
+        <w:rPr>
+          <w:rFonts w:ascii="Times New Roman" w:eastAsia="Times New Roman" w:hAnsi="Times New Roman" w:cs="Times New Roman"/>
+          <w:sz w:val="24"/>
+          <w:szCs w:val="24"/>
+          <w:lang w:val="en-US" w:eastAsia="es-MX"/>
+        </w:rPr>
+        <w:t xml:space="preserve">printable_models. (2018, 25 julio). </w:t>
+      </w:r>
+      <w:r>
+        <w:rPr>
+          <w:rFonts w:ascii="Times New Roman" w:eastAsia="Times New Roman" w:hAnsi="Times New Roman" w:cs="Times New Roman"/>
+          <w:i/>
+          <w:iCs/>
+          <w:sz w:val="24"/>
+          <w:szCs w:val="24"/>
+          <w:lang w:val="en-US" w:eastAsia="es-MX"/>
+        </w:rPr>
+        <w:t>Armless Dinner Chair v2 Free 3D Model - .obj .stl - Free3D</w:t>
+      </w:r>
+      <w:r>
+        <w:rPr>
+          <w:rFonts w:ascii="Times New Roman" w:eastAsia="Times New Roman" w:hAnsi="Times New Roman" w:cs="Times New Roman"/>
+          <w:sz w:val="24"/>
+          <w:szCs w:val="24"/>
+          <w:lang w:val="en-US" w:eastAsia="es-MX"/>
+        </w:rPr>
+        <w:t xml:space="preserve">. </w:t>
+      </w:r>
+      <w:r>
+        <w:rPr>
+          <w:rFonts w:ascii="Times New Roman" w:eastAsia="Times New Roman" w:hAnsi="Times New Roman" w:cs="Times New Roman"/>
+          <w:sz w:val="24"/>
+          <w:szCs w:val="24"/>
+          <w:lang w:eastAsia="es-MX"/>
+        </w:rPr>
+        <w:t xml:space="preserve">Free3D. Recuperado 25 de noviembre de 2021, de </w:t>
+      </w:r>
+      <w:hyperlink r:id="rId23" w:history="1">
+        <w:r>
+          <w:rPr>
+            <w:rStyle w:val="Hipervnculo"/>
+            <w:rFonts w:ascii="Times New Roman" w:eastAsia="Times New Roman" w:hAnsi="Times New Roman" w:cs="Times New Roman"/>
+            <w:sz w:val="24"/>
+            <w:szCs w:val="24"/>
+            <w:lang w:eastAsia="es-MX"/>
+          </w:rPr>
+          <w:t>https://free3d.com/3d-model/-armless-dinner-chair-v2--309282.html</w:t>
+        </w:r>
+      </w:hyperlink>
+      <w:r>
+        <w:rPr>
+          <w:rFonts w:ascii="Times New Roman" w:eastAsia="Times New Roman" w:hAnsi="Times New Roman" w:cs="Times New Roman"/>
+          <w:sz w:val="24"/>
+          <w:szCs w:val="24"/>
+          <w:lang w:eastAsia="es-MX"/>
+        </w:rPr>
+        <w:t xml:space="preserve"> Licencia de uso personal. Silla de comedor</w:t>
+      </w:r>
+    </w:p>
+    <w:p>
+      <w:pPr>
+        <w:spacing w:after="0" w:line="276" w:lineRule="auto"/>
+        <w:ind w:left="720" w:hanging="720"/>
+        <w:rPr>
+          <w:rFonts w:ascii="Times New Roman" w:eastAsia="Times New Roman" w:hAnsi="Times New Roman" w:cs="Times New Roman"/>
+          <w:sz w:val="24"/>
+          <w:szCs w:val="24"/>
+          <w:lang w:eastAsia="es-MX"/>
+        </w:rPr>
+      </w:pPr>
+    </w:p>
+    <w:p>
+      <w:pPr>
+        <w:spacing w:after="0" w:line="276" w:lineRule="auto"/>
+        <w:ind w:left="720" w:hanging="720"/>
+        <w:rPr>
+          <w:rFonts w:ascii="Times New Roman" w:eastAsia="Times New Roman" w:hAnsi="Times New Roman" w:cs="Times New Roman"/>
+          <w:sz w:val="24"/>
+          <w:szCs w:val="24"/>
+          <w:lang w:eastAsia="es-MX"/>
+        </w:rPr>
+      </w:pPr>
+      <w:r>
+        <w:rPr>
+          <w:rFonts w:ascii="Times New Roman" w:eastAsia="Times New Roman" w:hAnsi="Times New Roman" w:cs="Times New Roman"/>
+          <w:sz w:val="24"/>
+          <w:szCs w:val="24"/>
+          <w:lang w:val="en-US" w:eastAsia="es-MX"/>
+        </w:rPr>
+        <w:t xml:space="preserve">printable_models. (2018b, septiembre 6). </w:t>
+      </w:r>
+      <w:r>
+        <w:rPr>
+          <w:rFonts w:ascii="Times New Roman" w:eastAsia="Times New Roman" w:hAnsi="Times New Roman" w:cs="Times New Roman"/>
+          <w:i/>
+          <w:iCs/>
+          <w:sz w:val="24"/>
+          <w:szCs w:val="24"/>
+          <w:lang w:val="en-US" w:eastAsia="es-MX"/>
+        </w:rPr>
+        <w:t>Christmas Tree v1 Free 3D Model - .obj .stl - Free3D</w:t>
+      </w:r>
+      <w:r>
+        <w:rPr>
+          <w:rFonts w:ascii="Times New Roman" w:eastAsia="Times New Roman" w:hAnsi="Times New Roman" w:cs="Times New Roman"/>
+          <w:sz w:val="24"/>
+          <w:szCs w:val="24"/>
+          <w:lang w:val="en-US" w:eastAsia="es-MX"/>
+        </w:rPr>
+        <w:t xml:space="preserve">. </w:t>
+      </w:r>
+      <w:r>
+        <w:rPr>
+          <w:rFonts w:ascii="Times New Roman" w:eastAsia="Times New Roman" w:hAnsi="Times New Roman" w:cs="Times New Roman"/>
+          <w:sz w:val="24"/>
+          <w:szCs w:val="24"/>
+          <w:lang w:eastAsia="es-MX"/>
+        </w:rPr>
+        <w:t xml:space="preserve">Free3D. Recuperado 25 de noviembre de 2021, de </w:t>
+      </w:r>
+      <w:hyperlink r:id="rId24" w:history="1">
+        <w:r>
+          <w:rPr>
+            <w:rStyle w:val="Hipervnculo"/>
+            <w:rFonts w:ascii="Times New Roman" w:eastAsia="Times New Roman" w:hAnsi="Times New Roman" w:cs="Times New Roman"/>
+            <w:sz w:val="24"/>
+            <w:szCs w:val="24"/>
+            <w:lang w:eastAsia="es-MX"/>
+          </w:rPr>
+          <w:t>https://free3d.com/3d-model/christmas-tree-v1--828771.html</w:t>
+        </w:r>
+      </w:hyperlink>
+      <w:r>
+        <w:rPr>
+          <w:rFonts w:ascii="Times New Roman" w:eastAsia="Times New Roman" w:hAnsi="Times New Roman" w:cs="Times New Roman"/>
+          <w:sz w:val="24"/>
+          <w:szCs w:val="24"/>
+          <w:lang w:eastAsia="es-MX"/>
+        </w:rPr>
+        <w:t xml:space="preserve"> Licencia de uso personal. Árbol de navidad</w:t>
+      </w:r>
+    </w:p>
+    <w:p>
+      <w:pPr>
+        <w:spacing w:after="0" w:line="276" w:lineRule="auto"/>
+        <w:ind w:left="720" w:hanging="720"/>
+        <w:rPr>
+          <w:rFonts w:ascii="Times New Roman" w:eastAsia="Times New Roman" w:hAnsi="Times New Roman" w:cs="Times New Roman"/>
+          <w:sz w:val="24"/>
+          <w:szCs w:val="24"/>
+          <w:lang w:eastAsia="es-MX"/>
+        </w:rPr>
+      </w:pPr>
+    </w:p>
+    <w:p>
+      <w:pPr>
+        <w:spacing w:after="0" w:line="276" w:lineRule="auto"/>
+        <w:ind w:left="720" w:hanging="720"/>
+        <w:rPr>
+          <w:rFonts w:ascii="Times New Roman" w:eastAsia="Times New Roman" w:hAnsi="Times New Roman" w:cs="Times New Roman"/>
+          <w:sz w:val="24"/>
+          <w:szCs w:val="24"/>
+          <w:lang w:eastAsia="es-MX"/>
+        </w:rPr>
+      </w:pPr>
+      <w:r>
+        <w:rPr>
+          <w:rFonts w:ascii="Times New Roman" w:eastAsia="Times New Roman" w:hAnsi="Times New Roman" w:cs="Times New Roman"/>
+          <w:sz w:val="24"/>
+          <w:szCs w:val="24"/>
+          <w:lang w:val="en-US" w:eastAsia="es-MX"/>
+        </w:rPr>
+        <w:t xml:space="preserve">slvpnk. (2021, 25 agosto). </w:t>
+      </w:r>
+      <w:r>
+        <w:rPr>
+          <w:rFonts w:ascii="Times New Roman" w:eastAsia="Times New Roman" w:hAnsi="Times New Roman" w:cs="Times New Roman"/>
+          <w:i/>
+          <w:iCs/>
+          <w:sz w:val="24"/>
+          <w:szCs w:val="24"/>
+          <w:lang w:val="en-US" w:eastAsia="es-MX"/>
+        </w:rPr>
+        <w:t>Free 3D model Stylized Cartoon Car Free Free - TurboSquid 1778654</w:t>
+      </w:r>
+      <w:r>
+        <w:rPr>
+          <w:rFonts w:ascii="Times New Roman" w:eastAsia="Times New Roman" w:hAnsi="Times New Roman" w:cs="Times New Roman"/>
+          <w:sz w:val="24"/>
+          <w:szCs w:val="24"/>
+          <w:lang w:val="en-US" w:eastAsia="es-MX"/>
+        </w:rPr>
+        <w:t xml:space="preserve">. </w:t>
+      </w:r>
+      <w:r>
+        <w:rPr>
+          <w:rFonts w:ascii="Times New Roman" w:eastAsia="Times New Roman" w:hAnsi="Times New Roman" w:cs="Times New Roman"/>
+          <w:sz w:val="24"/>
+          <w:szCs w:val="24"/>
+          <w:lang w:eastAsia="es-MX"/>
+        </w:rPr>
+        <w:t xml:space="preserve">TurboSquid. Recuperado 25 de noviembre de 2021, de </w:t>
+      </w:r>
+      <w:hyperlink r:id="rId25" w:history="1">
+        <w:r>
+          <w:rPr>
+            <w:rStyle w:val="Hipervnculo"/>
+            <w:rFonts w:ascii="Times New Roman" w:eastAsia="Times New Roman" w:hAnsi="Times New Roman" w:cs="Times New Roman"/>
+            <w:sz w:val="24"/>
+            <w:szCs w:val="24"/>
+            <w:lang w:eastAsia="es-MX"/>
+          </w:rPr>
+          <w:t>https://www.turbosquid.com/3d-models/3d-model-stylized-cartoon-car-free-free-1778654</w:t>
+        </w:r>
+      </w:hyperlink>
+      <w:r>
+        <w:rPr>
+          <w:rFonts w:ascii="Times New Roman" w:eastAsia="Times New Roman" w:hAnsi="Times New Roman" w:cs="Times New Roman"/>
+          <w:sz w:val="24"/>
+          <w:szCs w:val="24"/>
+          <w:lang w:eastAsia="es-MX"/>
+        </w:rPr>
+        <w:t xml:space="preserve"> Licencia estándar. Automóvil</w:t>
+      </w:r>
+    </w:p>
+    <w:p>
+      <w:pPr>
+        <w:spacing w:after="0" w:line="276" w:lineRule="auto"/>
+        <w:ind w:left="720" w:hanging="720"/>
+        <w:rPr>
+          <w:rFonts w:ascii="Times New Roman" w:eastAsia="Times New Roman" w:hAnsi="Times New Roman" w:cs="Times New Roman"/>
+          <w:sz w:val="24"/>
+          <w:szCs w:val="24"/>
+          <w:lang w:eastAsia="es-MX"/>
+        </w:rPr>
+      </w:pPr>
+    </w:p>
+    <w:p>
+      <w:pPr>
+        <w:pStyle w:val="NormalWeb"/>
+        <w:spacing w:before="0" w:beforeAutospacing="0" w:after="0" w:afterAutospacing="0" w:line="276" w:lineRule="auto"/>
+        <w:ind w:left="720" w:hanging="720"/>
+      </w:pPr>
+      <w:r>
+        <w:t xml:space="preserve">torytrae. (2021, 19 marzo). </w:t>
+      </w:r>
+      <w:r>
+        <w:rPr>
+          <w:i/>
+          <w:iCs/>
+        </w:rPr>
+        <w:t>3D 2te116 diesel - TurboSquid 1707447</w:t>
+      </w:r>
+      <w:r>
+        <w:t xml:space="preserve">. TurboSquid. Recuperado 25 de noviembre de 2021, de </w:t>
+      </w:r>
+      <w:hyperlink r:id="rId26" w:history="1">
+        <w:r>
+          <w:rPr>
+            <w:rStyle w:val="Hipervnculo"/>
+          </w:rPr>
+          <w:t>https://www.turbosquid.com/3d-models/3d-2te116-diesel-1707447</w:t>
+        </w:r>
+      </w:hyperlink>
+      <w:r>
+        <w:t xml:space="preserve"> </w:t>
+      </w:r>
+      <w:r>
+        <w:t xml:space="preserve">Licencia estándar, restricciones de uso editorial. </w:t>
+      </w:r>
+      <w:r>
+        <w:t>Tren</w:t>
+      </w:r>
+    </w:p>
+    <w:p>
+      <w:pPr>
+        <w:pStyle w:val="NormalWeb"/>
+        <w:spacing w:before="0" w:beforeAutospacing="0" w:after="0" w:afterAutospacing="0" w:line="276" w:lineRule="auto"/>
+        <w:ind w:left="720" w:hanging="720"/>
+      </w:pPr>
+    </w:p>
+    <w:p>
+      <w:pPr>
+        <w:spacing w:after="0" w:line="276" w:lineRule="auto"/>
+        <w:ind w:left="720" w:hanging="720"/>
+        <w:rPr>
+          <w:rFonts w:ascii="Times New Roman" w:eastAsia="Times New Roman" w:hAnsi="Times New Roman" w:cs="Times New Roman"/>
+          <w:sz w:val="24"/>
+          <w:szCs w:val="24"/>
+          <w:lang w:eastAsia="es-MX"/>
+        </w:rPr>
+      </w:pPr>
+      <w:r>
+        <w:rPr>
+          <w:rFonts w:ascii="Times New Roman" w:eastAsia="Times New Roman" w:hAnsi="Times New Roman" w:cs="Times New Roman"/>
+          <w:sz w:val="24"/>
+          <w:szCs w:val="24"/>
+          <w:lang w:val="en-US" w:eastAsia="es-MX"/>
+        </w:rPr>
+        <w:t xml:space="preserve">Biglari. (2008, 10 enero). </w:t>
+      </w:r>
+      <w:r>
+        <w:rPr>
+          <w:rFonts w:ascii="Times New Roman" w:eastAsia="Times New Roman" w:hAnsi="Times New Roman" w:cs="Times New Roman"/>
+          <w:i/>
+          <w:iCs/>
+          <w:sz w:val="24"/>
+          <w:szCs w:val="24"/>
+          <w:lang w:val="en-US" w:eastAsia="es-MX"/>
+        </w:rPr>
+        <w:t>Texture PNG roof shingles tilable</w:t>
+      </w:r>
+      <w:r>
+        <w:rPr>
+          <w:rFonts w:ascii="Times New Roman" w:eastAsia="Times New Roman" w:hAnsi="Times New Roman" w:cs="Times New Roman"/>
+          <w:sz w:val="24"/>
+          <w:szCs w:val="24"/>
+          <w:lang w:val="en-US" w:eastAsia="es-MX"/>
+        </w:rPr>
+        <w:t xml:space="preserve">. </w:t>
+      </w:r>
+      <w:r>
+        <w:rPr>
+          <w:rFonts w:ascii="Times New Roman" w:eastAsia="Times New Roman" w:hAnsi="Times New Roman" w:cs="Times New Roman"/>
+          <w:sz w:val="24"/>
+          <w:szCs w:val="24"/>
+          <w:lang w:eastAsia="es-MX"/>
+        </w:rPr>
+        <w:t xml:space="preserve">TurboSquid. Recuperado 25 de noviembre de 2021, de </w:t>
+      </w:r>
+      <w:hyperlink r:id="rId27" w:history="1">
+        <w:r>
+          <w:rPr>
+            <w:rStyle w:val="Hipervnculo"/>
+            <w:rFonts w:ascii="Times New Roman" w:eastAsia="Times New Roman" w:hAnsi="Times New Roman" w:cs="Times New Roman"/>
+            <w:sz w:val="24"/>
+            <w:szCs w:val="24"/>
+            <w:lang w:eastAsia="es-MX"/>
+          </w:rPr>
+          <w:t>https://www.turbosquid.com/FullPreview/Index.cfm/ID/384995</w:t>
+        </w:r>
+      </w:hyperlink>
+      <w:r>
+        <w:rPr>
+          <w:rFonts w:ascii="Times New Roman" w:eastAsia="Times New Roman" w:hAnsi="Times New Roman" w:cs="Times New Roman"/>
+          <w:sz w:val="24"/>
+          <w:szCs w:val="24"/>
+          <w:lang w:eastAsia="es-MX"/>
+        </w:rPr>
+        <w:t xml:space="preserve"> Licencia libre de derechos. Textura de tejado</w:t>
+      </w:r>
+    </w:p>
+    <w:p>
+      <w:pPr>
+        <w:spacing w:after="0" w:line="276" w:lineRule="auto"/>
+        <w:ind w:left="720" w:hanging="720"/>
+        <w:rPr>
+          <w:rFonts w:ascii="Times New Roman" w:eastAsia="Times New Roman" w:hAnsi="Times New Roman" w:cs="Times New Roman"/>
+          <w:sz w:val="24"/>
+          <w:szCs w:val="24"/>
+          <w:lang w:eastAsia="es-MX"/>
+        </w:rPr>
+      </w:pPr>
+    </w:p>
+    <w:p>
+      <w:pPr>
+        <w:spacing w:after="0" w:line="276" w:lineRule="auto"/>
+        <w:ind w:left="720" w:hanging="720"/>
+        <w:rPr>
+          <w:rFonts w:ascii="Times New Roman" w:eastAsia="Times New Roman" w:hAnsi="Times New Roman" w:cs="Times New Roman"/>
+          <w:sz w:val="24"/>
+          <w:szCs w:val="24"/>
+          <w:lang w:eastAsia="es-MX"/>
+        </w:rPr>
+      </w:pPr>
+      <w:r>
+        <w:rPr>
+          <w:rFonts w:ascii="Times New Roman" w:eastAsia="Times New Roman" w:hAnsi="Times New Roman" w:cs="Times New Roman"/>
+          <w:sz w:val="24"/>
+          <w:szCs w:val="24"/>
+          <w:lang w:val="en-US" w:eastAsia="es-MX"/>
+        </w:rPr>
+        <w:t xml:space="preserve">obiliskx. (2015, 28 agosto). </w:t>
+      </w:r>
+      <w:r>
+        <w:rPr>
+          <w:rFonts w:ascii="Times New Roman" w:eastAsia="Times New Roman" w:hAnsi="Times New Roman" w:cs="Times New Roman"/>
+          <w:i/>
+          <w:iCs/>
+          <w:sz w:val="24"/>
+          <w:szCs w:val="24"/>
+          <w:lang w:val="en-US" w:eastAsia="es-MX"/>
+        </w:rPr>
+        <w:t>basic door handle obj free</w:t>
+      </w:r>
+      <w:r>
+        <w:rPr>
+          <w:rFonts w:ascii="Times New Roman" w:eastAsia="Times New Roman" w:hAnsi="Times New Roman" w:cs="Times New Roman"/>
+          <w:sz w:val="24"/>
+          <w:szCs w:val="24"/>
+          <w:lang w:val="en-US" w:eastAsia="es-MX"/>
+        </w:rPr>
+        <w:t xml:space="preserve">. </w:t>
+      </w:r>
+      <w:r>
+        <w:rPr>
+          <w:rFonts w:ascii="Times New Roman" w:eastAsia="Times New Roman" w:hAnsi="Times New Roman" w:cs="Times New Roman"/>
+          <w:sz w:val="24"/>
+          <w:szCs w:val="24"/>
+          <w:lang w:eastAsia="es-MX"/>
+        </w:rPr>
+        <w:t xml:space="preserve">TurboSquid. Recuperado 25 de noviembre de 2021, de </w:t>
+      </w:r>
+      <w:hyperlink r:id="rId28" w:history="1">
+        <w:r>
+          <w:rPr>
+            <w:rStyle w:val="Hipervnculo"/>
+            <w:rFonts w:ascii="Times New Roman" w:eastAsia="Times New Roman" w:hAnsi="Times New Roman" w:cs="Times New Roman"/>
+            <w:sz w:val="24"/>
+            <w:szCs w:val="24"/>
+            <w:lang w:eastAsia="es-MX"/>
+          </w:rPr>
+          <w:t>https://www.turbosquid.com/3d-models/basic-door-handle-obj-free/955632</w:t>
+        </w:r>
+      </w:hyperlink>
+      <w:r>
+        <w:rPr>
+          <w:rFonts w:ascii="Times New Roman" w:eastAsia="Times New Roman" w:hAnsi="Times New Roman" w:cs="Times New Roman"/>
+          <w:sz w:val="24"/>
+          <w:szCs w:val="24"/>
+          <w:lang w:eastAsia="es-MX"/>
+        </w:rPr>
+        <w:t xml:space="preserve"> Licencia estándar. Puerta con perilla</w:t>
+      </w:r>
+    </w:p>
+    <w:p>
+      <w:pPr>
+        <w:spacing w:after="0" w:line="276" w:lineRule="auto"/>
+        <w:ind w:left="720" w:hanging="720"/>
+        <w:rPr>
+          <w:rFonts w:ascii="Times New Roman" w:eastAsia="Times New Roman" w:hAnsi="Times New Roman" w:cs="Times New Roman"/>
+          <w:sz w:val="24"/>
+          <w:szCs w:val="24"/>
+          <w:lang w:eastAsia="es-MX"/>
+        </w:rPr>
+      </w:pPr>
+    </w:p>
+    <w:p>
+      <w:pPr>
+        <w:spacing w:after="0" w:line="276" w:lineRule="auto"/>
+        <w:ind w:left="720" w:hanging="720"/>
+        <w:rPr>
+          <w:rFonts w:ascii="Times New Roman" w:eastAsia="Times New Roman" w:hAnsi="Times New Roman" w:cs="Times New Roman"/>
+          <w:sz w:val="24"/>
+          <w:szCs w:val="24"/>
+          <w:lang w:eastAsia="es-MX"/>
+        </w:rPr>
+      </w:pPr>
+      <w:r>
+        <w:rPr>
+          <w:rFonts w:ascii="Times New Roman" w:eastAsia="Times New Roman" w:hAnsi="Times New Roman" w:cs="Times New Roman"/>
+          <w:sz w:val="24"/>
+          <w:szCs w:val="24"/>
+          <w:lang w:eastAsia="es-MX"/>
+        </w:rPr>
+        <w:t xml:space="preserve">Konstantine Vervenko. (2015, 5 septiembre). </w:t>
+      </w:r>
+      <w:r>
+        <w:rPr>
+          <w:rFonts w:ascii="Times New Roman" w:eastAsia="Times New Roman" w:hAnsi="Times New Roman" w:cs="Times New Roman"/>
+          <w:i/>
+          <w:iCs/>
+          <w:sz w:val="24"/>
+          <w:szCs w:val="24"/>
+          <w:lang w:eastAsia="es-MX"/>
+        </w:rPr>
+        <w:t>max damaged table</w:t>
+      </w:r>
+      <w:r>
+        <w:rPr>
+          <w:rFonts w:ascii="Times New Roman" w:eastAsia="Times New Roman" w:hAnsi="Times New Roman" w:cs="Times New Roman"/>
+          <w:sz w:val="24"/>
+          <w:szCs w:val="24"/>
+          <w:lang w:eastAsia="es-MX"/>
+        </w:rPr>
+        <w:t xml:space="preserve">. TurboSquid. Recuperado 25 de noviembre de 2021, de </w:t>
+      </w:r>
+      <w:hyperlink r:id="rId29" w:history="1">
+        <w:r>
+          <w:rPr>
+            <w:rStyle w:val="Hipervnculo"/>
+            <w:rFonts w:ascii="Times New Roman" w:eastAsia="Times New Roman" w:hAnsi="Times New Roman" w:cs="Times New Roman"/>
+            <w:sz w:val="24"/>
+            <w:szCs w:val="24"/>
+            <w:lang w:eastAsia="es-MX"/>
+          </w:rPr>
+          <w:t>https://www.turbosquid.com/3d-models/max-damaged-table/957882</w:t>
+        </w:r>
+      </w:hyperlink>
+      <w:r>
+        <w:rPr>
+          <w:rFonts w:ascii="Times New Roman" w:eastAsia="Times New Roman" w:hAnsi="Times New Roman" w:cs="Times New Roman"/>
+          <w:sz w:val="24"/>
+          <w:szCs w:val="24"/>
+          <w:lang w:eastAsia="es-MX"/>
+        </w:rPr>
+        <w:t xml:space="preserve"> Licencia estándar. Cajonera vieja</w:t>
+      </w:r>
+    </w:p>
+    <w:p>
+      <w:pPr>
+        <w:spacing w:after="0" w:line="276" w:lineRule="auto"/>
+        <w:ind w:left="720" w:hanging="720"/>
+        <w:rPr>
+          <w:rFonts w:ascii="Times New Roman" w:eastAsia="Times New Roman" w:hAnsi="Times New Roman" w:cs="Times New Roman"/>
+          <w:sz w:val="24"/>
+          <w:szCs w:val="24"/>
+          <w:lang w:eastAsia="es-MX"/>
+        </w:rPr>
+      </w:pPr>
+    </w:p>
+    <w:p>
+      <w:pPr>
+        <w:spacing w:after="0" w:line="276" w:lineRule="auto"/>
+        <w:ind w:left="720" w:hanging="720"/>
+        <w:rPr>
+          <w:rFonts w:ascii="Times New Roman" w:hAnsi="Times New Roman" w:cs="Times New Roman"/>
+          <w:sz w:val="24"/>
+          <w:szCs w:val="24"/>
+        </w:rPr>
+      </w:pPr>
+      <w:r>
+        <w:rPr>
+          <w:rFonts w:ascii="Times New Roman" w:eastAsia="Times New Roman" w:hAnsi="Times New Roman" w:cs="Times New Roman"/>
+          <w:sz w:val="24"/>
+          <w:szCs w:val="24"/>
+          <w:lang w:eastAsia="es-MX"/>
+        </w:rPr>
+        <w:t xml:space="preserve">thikhothikho. (2021, 16 agosto). </w:t>
+      </w:r>
+      <w:r>
+        <w:rPr>
+          <w:rFonts w:ascii="Times New Roman" w:eastAsia="Times New Roman" w:hAnsi="Times New Roman" w:cs="Times New Roman"/>
+          <w:i/>
+          <w:iCs/>
+          <w:sz w:val="24"/>
+          <w:szCs w:val="24"/>
+          <w:lang w:eastAsia="es-MX"/>
+        </w:rPr>
+        <w:t>Cabinets 3D model - TurboSquid 1774377</w:t>
+      </w:r>
+      <w:r>
+        <w:rPr>
+          <w:rFonts w:ascii="Times New Roman" w:eastAsia="Times New Roman" w:hAnsi="Times New Roman" w:cs="Times New Roman"/>
+          <w:sz w:val="24"/>
+          <w:szCs w:val="24"/>
+          <w:lang w:eastAsia="es-MX"/>
+        </w:rPr>
+        <w:t xml:space="preserve">. TurboSquid. Recuperado 25 de noviembre de 2021, de </w:t>
+      </w:r>
+      <w:hyperlink r:id="rId30" w:history="1">
+        <w:r>
+          <w:rPr>
+            <w:rStyle w:val="Hipervnculo"/>
+            <w:rFonts w:ascii="Times New Roman" w:eastAsia="Times New Roman" w:hAnsi="Times New Roman" w:cs="Times New Roman"/>
+            <w:sz w:val="24"/>
+            <w:szCs w:val="24"/>
+            <w:lang w:eastAsia="es-MX"/>
+          </w:rPr>
+          <w:t>https://www.turbosquid.com/3d-models/cabinets-3d-model-1774377</w:t>
+        </w:r>
+      </w:hyperlink>
+      <w:r>
+        <w:t xml:space="preserve"> </w:t>
+      </w:r>
+      <w:r>
+        <w:rPr>
+          <w:rFonts w:ascii="Times New Roman" w:hAnsi="Times New Roman" w:cs="Times New Roman"/>
+          <w:sz w:val="24"/>
+          <w:szCs w:val="24"/>
+        </w:rPr>
+        <w:t>Licencia estándar, restricciones de uso editorial.</w:t>
+      </w:r>
+      <w:r>
+        <w:rPr>
+          <w:rFonts w:ascii="Times New Roman" w:hAnsi="Times New Roman" w:cs="Times New Roman"/>
+          <w:sz w:val="24"/>
+          <w:szCs w:val="24"/>
+        </w:rPr>
+        <w:t xml:space="preserve"> Gabinetes</w:t>
+      </w:r>
+    </w:p>
+    <w:p>
+      <w:pPr>
+        <w:spacing w:after="0" w:line="276" w:lineRule="auto"/>
+        <w:ind w:left="720" w:hanging="720"/>
+        <w:rPr>
+          <w:rFonts w:ascii="Times New Roman" w:hAnsi="Times New Roman" w:cs="Times New Roman"/>
+          <w:sz w:val="24"/>
+          <w:szCs w:val="24"/>
+        </w:rPr>
+      </w:pPr>
+    </w:p>
+    <w:p>
+      <w:pPr>
+        <w:spacing w:after="0" w:line="276" w:lineRule="auto"/>
+        <w:ind w:left="720" w:hanging="720"/>
+        <w:rPr>
+          <w:rFonts w:ascii="Times New Roman" w:eastAsia="Times New Roman" w:hAnsi="Times New Roman" w:cs="Times New Roman"/>
+          <w:sz w:val="24"/>
+          <w:szCs w:val="24"/>
+          <w:lang w:eastAsia="es-MX"/>
+        </w:rPr>
+      </w:pPr>
+      <w:r>
+        <w:rPr>
+          <w:rFonts w:ascii="Times New Roman" w:eastAsia="Times New Roman" w:hAnsi="Times New Roman" w:cs="Times New Roman"/>
+          <w:sz w:val="24"/>
+          <w:szCs w:val="24"/>
+          <w:lang w:val="en-US" w:eastAsia="es-MX"/>
+        </w:rPr>
+        <w:lastRenderedPageBreak/>
+        <w:t xml:space="preserve">ultraplex. (2013, 7 mayo). </w:t>
+      </w:r>
+      <w:r>
+        <w:rPr>
+          <w:rFonts w:ascii="Times New Roman" w:eastAsia="Times New Roman" w:hAnsi="Times New Roman" w:cs="Times New Roman"/>
+          <w:i/>
+          <w:iCs/>
+          <w:sz w:val="24"/>
+          <w:szCs w:val="24"/>
+          <w:lang w:val="en-US" w:eastAsia="es-MX"/>
+        </w:rPr>
+        <w:t>fitted kitchen cooker 3ds free</w:t>
+      </w:r>
+      <w:r>
+        <w:rPr>
+          <w:rFonts w:ascii="Times New Roman" w:eastAsia="Times New Roman" w:hAnsi="Times New Roman" w:cs="Times New Roman"/>
+          <w:sz w:val="24"/>
+          <w:szCs w:val="24"/>
+          <w:lang w:val="en-US" w:eastAsia="es-MX"/>
+        </w:rPr>
+        <w:t xml:space="preserve">. </w:t>
+      </w:r>
+      <w:r>
+        <w:rPr>
+          <w:rFonts w:ascii="Times New Roman" w:eastAsia="Times New Roman" w:hAnsi="Times New Roman" w:cs="Times New Roman"/>
+          <w:sz w:val="24"/>
+          <w:szCs w:val="24"/>
+          <w:lang w:eastAsia="es-MX"/>
+        </w:rPr>
+        <w:t xml:space="preserve">TurboSquid. Recuperado 25 de noviembre de 2021, de </w:t>
+      </w:r>
+      <w:hyperlink r:id="rId31" w:history="1">
+        <w:r>
+          <w:rPr>
+            <w:rStyle w:val="Hipervnculo"/>
+            <w:rFonts w:ascii="Times New Roman" w:eastAsia="Times New Roman" w:hAnsi="Times New Roman" w:cs="Times New Roman"/>
+            <w:sz w:val="24"/>
+            <w:szCs w:val="24"/>
+            <w:lang w:eastAsia="es-MX"/>
+          </w:rPr>
+          <w:t>https://www.turbosquid.com/3d-models/fitted-kitchen-cooker-3ds-free/740604</w:t>
+        </w:r>
+      </w:hyperlink>
+      <w:r>
+        <w:rPr>
+          <w:rFonts w:ascii="Times New Roman" w:eastAsia="Times New Roman" w:hAnsi="Times New Roman" w:cs="Times New Roman"/>
+          <w:sz w:val="24"/>
+          <w:szCs w:val="24"/>
+          <w:lang w:eastAsia="es-MX"/>
+        </w:rPr>
+        <w:t xml:space="preserve"> Licencia estándar. Estufa</w:t>
+      </w:r>
+    </w:p>
+    <w:p>
+      <w:pPr>
+        <w:spacing w:after="0" w:line="276" w:lineRule="auto"/>
+        <w:ind w:left="720" w:hanging="720"/>
+        <w:rPr>
+          <w:rFonts w:ascii="Times New Roman" w:eastAsia="Times New Roman" w:hAnsi="Times New Roman" w:cs="Times New Roman"/>
+          <w:sz w:val="24"/>
+          <w:szCs w:val="24"/>
+          <w:lang w:eastAsia="es-MX"/>
+        </w:rPr>
+      </w:pPr>
+    </w:p>
+    <w:p>
+      <w:pPr>
+        <w:spacing w:after="0" w:line="276" w:lineRule="auto"/>
+        <w:ind w:left="720" w:hanging="720"/>
+        <w:rPr>
+          <w:rFonts w:ascii="Times New Roman" w:hAnsi="Times New Roman" w:cs="Times New Roman"/>
+          <w:sz w:val="24"/>
+          <w:szCs w:val="24"/>
+        </w:rPr>
+      </w:pPr>
+      <w:r>
+        <w:rPr>
+          <w:rFonts w:ascii="Times New Roman" w:eastAsia="Times New Roman" w:hAnsi="Times New Roman" w:cs="Times New Roman"/>
+          <w:sz w:val="24"/>
+          <w:szCs w:val="24"/>
+          <w:lang w:eastAsia="es-MX"/>
+        </w:rPr>
+        <w:t xml:space="preserve">Tomoplace. (2020, 6 febrero). </w:t>
+      </w:r>
+      <w:r>
+        <w:rPr>
+          <w:rFonts w:ascii="Times New Roman" w:eastAsia="Times New Roman" w:hAnsi="Times New Roman" w:cs="Times New Roman"/>
+          <w:i/>
+          <w:iCs/>
+          <w:sz w:val="24"/>
+          <w:szCs w:val="24"/>
+          <w:lang w:eastAsia="es-MX"/>
+        </w:rPr>
+        <w:t>Free 3D refrigerator - TurboSquid 1506717</w:t>
+      </w:r>
+      <w:r>
+        <w:rPr>
+          <w:rFonts w:ascii="Times New Roman" w:eastAsia="Times New Roman" w:hAnsi="Times New Roman" w:cs="Times New Roman"/>
+          <w:sz w:val="24"/>
+          <w:szCs w:val="24"/>
+          <w:lang w:eastAsia="es-MX"/>
+        </w:rPr>
+        <w:t xml:space="preserve">. TurboSquid. Recuperado 25 de noviembre de 2021, de </w:t>
+      </w:r>
+      <w:hyperlink r:id="rId32" w:history="1">
+        <w:r>
+          <w:rPr>
+            <w:rStyle w:val="Hipervnculo"/>
+            <w:rFonts w:ascii="Times New Roman" w:eastAsia="Times New Roman" w:hAnsi="Times New Roman" w:cs="Times New Roman"/>
+            <w:sz w:val="24"/>
+            <w:szCs w:val="24"/>
+            <w:lang w:eastAsia="es-MX"/>
+          </w:rPr>
+          <w:t>https://www.turbosquid.com/3d-models/3d-refrigerator-1506717</w:t>
+        </w:r>
+      </w:hyperlink>
+      <w:r>
+        <w:rPr>
+          <w:rFonts w:ascii="Times New Roman" w:eastAsia="Times New Roman" w:hAnsi="Times New Roman" w:cs="Times New Roman"/>
+          <w:sz w:val="24"/>
+          <w:szCs w:val="24"/>
+          <w:lang w:eastAsia="es-MX"/>
+        </w:rPr>
+        <w:t xml:space="preserve"> </w:t>
+      </w:r>
+      <w:r>
+        <w:rPr>
+          <w:rFonts w:ascii="Times New Roman" w:hAnsi="Times New Roman" w:cs="Times New Roman"/>
+          <w:sz w:val="24"/>
+          <w:szCs w:val="24"/>
+        </w:rPr>
+        <w:t>Licencia estándar, restricciones de uso editorial.</w:t>
+      </w:r>
+      <w:r>
+        <w:rPr>
+          <w:rFonts w:ascii="Times New Roman" w:hAnsi="Times New Roman" w:cs="Times New Roman"/>
+          <w:sz w:val="24"/>
+          <w:szCs w:val="24"/>
+        </w:rPr>
+        <w:t xml:space="preserve"> </w:t>
+      </w:r>
+      <w:r>
+        <w:rPr>
+          <w:rFonts w:ascii="Times New Roman" w:hAnsi="Times New Roman" w:cs="Times New Roman"/>
+          <w:sz w:val="24"/>
+          <w:szCs w:val="24"/>
+        </w:rPr>
+        <w:t>Refrigerador</w:t>
+      </w:r>
+    </w:p>
+    <w:p>
+      <w:pPr>
+        <w:spacing w:after="0" w:line="276" w:lineRule="auto"/>
+        <w:ind w:left="720" w:hanging="720"/>
+        <w:rPr>
+          <w:rFonts w:ascii="Times New Roman" w:hAnsi="Times New Roman" w:cs="Times New Roman"/>
+          <w:sz w:val="24"/>
+          <w:szCs w:val="24"/>
+        </w:rPr>
+      </w:pPr>
+    </w:p>
+    <w:p>
+      <w:pPr>
+        <w:spacing w:after="0" w:line="276" w:lineRule="auto"/>
+        <w:ind w:left="720" w:hanging="720"/>
+        <w:rPr>
+          <w:rFonts w:ascii="Times New Roman" w:eastAsia="Times New Roman" w:hAnsi="Times New Roman" w:cs="Times New Roman"/>
+          <w:sz w:val="24"/>
+          <w:szCs w:val="24"/>
+          <w:lang w:eastAsia="es-MX"/>
+        </w:rPr>
+      </w:pPr>
+      <w:r>
+        <w:rPr>
+          <w:rFonts w:ascii="Times New Roman" w:eastAsia="Times New Roman" w:hAnsi="Times New Roman" w:cs="Times New Roman"/>
+          <w:sz w:val="24"/>
+          <w:szCs w:val="24"/>
+          <w:lang w:val="en-US" w:eastAsia="es-MX"/>
+        </w:rPr>
+        <w:t xml:space="preserve">Row Video Games. (2015, 25 julio). </w:t>
+      </w:r>
+      <w:r>
+        <w:rPr>
+          <w:rFonts w:ascii="Times New Roman" w:eastAsia="Times New Roman" w:hAnsi="Times New Roman" w:cs="Times New Roman"/>
+          <w:i/>
+          <w:iCs/>
+          <w:sz w:val="24"/>
+          <w:szCs w:val="24"/>
+          <w:lang w:val="en-US" w:eastAsia="es-MX"/>
+        </w:rPr>
+        <w:t>3d model new old armchair</w:t>
+      </w:r>
+      <w:r>
+        <w:rPr>
+          <w:rFonts w:ascii="Times New Roman" w:eastAsia="Times New Roman" w:hAnsi="Times New Roman" w:cs="Times New Roman"/>
+          <w:sz w:val="24"/>
+          <w:szCs w:val="24"/>
+          <w:lang w:val="en-US" w:eastAsia="es-MX"/>
+        </w:rPr>
+        <w:t xml:space="preserve">. </w:t>
+      </w:r>
+      <w:r>
+        <w:rPr>
+          <w:rFonts w:ascii="Times New Roman" w:eastAsia="Times New Roman" w:hAnsi="Times New Roman" w:cs="Times New Roman"/>
+          <w:sz w:val="24"/>
+          <w:szCs w:val="24"/>
+          <w:lang w:eastAsia="es-MX"/>
+        </w:rPr>
+        <w:t xml:space="preserve">TurboSquid. Recuperado 25 de noviembre de 2021, de </w:t>
+      </w:r>
+      <w:hyperlink r:id="rId33" w:history="1">
+        <w:r>
+          <w:rPr>
+            <w:rStyle w:val="Hipervnculo"/>
+            <w:rFonts w:ascii="Times New Roman" w:eastAsia="Times New Roman" w:hAnsi="Times New Roman" w:cs="Times New Roman"/>
+            <w:sz w:val="24"/>
+            <w:szCs w:val="24"/>
+            <w:lang w:eastAsia="es-MX"/>
+          </w:rPr>
+          <w:t>https://www.turbosquid.com/3d-models/3d-model-new-old-armchair/946725</w:t>
+        </w:r>
+      </w:hyperlink>
+      <w:r>
+        <w:rPr>
+          <w:rFonts w:ascii="Times New Roman" w:eastAsia="Times New Roman" w:hAnsi="Times New Roman" w:cs="Times New Roman"/>
+          <w:sz w:val="24"/>
+          <w:szCs w:val="24"/>
+          <w:lang w:eastAsia="es-MX"/>
+        </w:rPr>
+        <w:t xml:space="preserve"> Licencia estándar. Silla sofá</w:t>
+      </w:r>
+    </w:p>
+    <w:p>
+      <w:pPr>
+        <w:spacing w:after="0" w:line="276" w:lineRule="auto"/>
+        <w:ind w:left="720" w:hanging="720"/>
+        <w:rPr>
+          <w:rFonts w:ascii="Times New Roman" w:eastAsia="Times New Roman" w:hAnsi="Times New Roman" w:cs="Times New Roman"/>
+          <w:sz w:val="24"/>
+          <w:szCs w:val="24"/>
+          <w:lang w:eastAsia="es-MX"/>
+        </w:rPr>
+      </w:pPr>
+    </w:p>
+    <w:p>
+      <w:pPr>
+        <w:spacing w:after="0" w:line="276" w:lineRule="auto"/>
+        <w:ind w:left="720" w:hanging="720"/>
+        <w:rPr>
+          <w:rFonts w:ascii="Times New Roman" w:hAnsi="Times New Roman" w:cs="Times New Roman"/>
+          <w:sz w:val="24"/>
+          <w:szCs w:val="24"/>
+        </w:rPr>
+      </w:pPr>
+      <w:r>
+        <w:rPr>
+          <w:rFonts w:ascii="Times New Roman" w:eastAsia="Times New Roman" w:hAnsi="Times New Roman" w:cs="Times New Roman"/>
+          <w:sz w:val="24"/>
+          <w:szCs w:val="24"/>
+          <w:lang w:eastAsia="es-MX"/>
+        </w:rPr>
+        <w:t xml:space="preserve">RDIZ. (2021, 11 julio). </w:t>
+      </w:r>
+      <w:r>
+        <w:rPr>
+          <w:rFonts w:ascii="Times New Roman" w:eastAsia="Times New Roman" w:hAnsi="Times New Roman" w:cs="Times New Roman"/>
+          <w:i/>
+          <w:iCs/>
+          <w:sz w:val="24"/>
+          <w:szCs w:val="24"/>
+          <w:lang w:eastAsia="es-MX"/>
+        </w:rPr>
+        <w:t>Free 3D model Conte LG1 - TurboSquid 1758641</w:t>
+      </w:r>
+      <w:r>
+        <w:rPr>
+          <w:rFonts w:ascii="Times New Roman" w:eastAsia="Times New Roman" w:hAnsi="Times New Roman" w:cs="Times New Roman"/>
+          <w:sz w:val="24"/>
+          <w:szCs w:val="24"/>
+          <w:lang w:eastAsia="es-MX"/>
+        </w:rPr>
+        <w:t xml:space="preserve">. TurboSquid. Recuperado 25 de noviembre de 2021, de </w:t>
+      </w:r>
+      <w:hyperlink r:id="rId34" w:history="1">
+        <w:r>
+          <w:rPr>
+            <w:rStyle w:val="Hipervnculo"/>
+            <w:rFonts w:ascii="Times New Roman" w:eastAsia="Times New Roman" w:hAnsi="Times New Roman" w:cs="Times New Roman"/>
+            <w:sz w:val="24"/>
+            <w:szCs w:val="24"/>
+            <w:lang w:eastAsia="es-MX"/>
+          </w:rPr>
+          <w:t>https://www.turbosquid.com/3d-models/3d-model-conte-lg1-1758641</w:t>
+        </w:r>
+      </w:hyperlink>
+      <w:r>
+        <w:rPr>
+          <w:rFonts w:ascii="Times New Roman" w:eastAsia="Times New Roman" w:hAnsi="Times New Roman" w:cs="Times New Roman"/>
+          <w:sz w:val="24"/>
+          <w:szCs w:val="24"/>
+          <w:lang w:eastAsia="es-MX"/>
+        </w:rPr>
+        <w:t xml:space="preserve"> </w:t>
+      </w:r>
+      <w:r>
+        <w:rPr>
+          <w:rFonts w:ascii="Times New Roman" w:hAnsi="Times New Roman" w:cs="Times New Roman"/>
+          <w:sz w:val="24"/>
+          <w:szCs w:val="24"/>
+        </w:rPr>
+        <w:t>Licencia estándar, restricciones de uso editorial.</w:t>
+      </w:r>
+      <w:r>
+        <w:rPr>
+          <w:rFonts w:ascii="Times New Roman" w:hAnsi="Times New Roman" w:cs="Times New Roman"/>
+          <w:sz w:val="24"/>
+          <w:szCs w:val="24"/>
+        </w:rPr>
+        <w:t xml:space="preserve"> </w:t>
+      </w:r>
+      <w:r>
+        <w:rPr>
+          <w:rFonts w:ascii="Times New Roman" w:hAnsi="Times New Roman" w:cs="Times New Roman"/>
+          <w:sz w:val="24"/>
+          <w:szCs w:val="24"/>
+        </w:rPr>
+        <w:t>Lámpara</w:t>
+      </w:r>
+    </w:p>
+    <w:p>
+      <w:pPr>
+        <w:spacing w:after="0" w:line="276" w:lineRule="auto"/>
+        <w:ind w:left="720" w:hanging="720"/>
+        <w:rPr>
+          <w:rFonts w:ascii="Times New Roman" w:hAnsi="Times New Roman" w:cs="Times New Roman"/>
+          <w:sz w:val="24"/>
+          <w:szCs w:val="24"/>
+        </w:rPr>
+      </w:pPr>
+    </w:p>
+    <w:p>
+      <w:pPr>
+        <w:spacing w:after="0" w:line="276" w:lineRule="auto"/>
+        <w:ind w:left="720" w:hanging="720"/>
+        <w:rPr>
+          <w:rFonts w:ascii="Times New Roman" w:eastAsia="Times New Roman" w:hAnsi="Times New Roman" w:cs="Times New Roman"/>
+          <w:sz w:val="24"/>
+          <w:szCs w:val="24"/>
+          <w:lang w:eastAsia="es-MX"/>
+        </w:rPr>
+      </w:pPr>
+      <w:r>
+        <w:rPr>
+          <w:rFonts w:ascii="Times New Roman" w:eastAsia="Times New Roman" w:hAnsi="Times New Roman" w:cs="Times New Roman"/>
+          <w:sz w:val="24"/>
+          <w:szCs w:val="24"/>
+          <w:lang w:eastAsia="es-MX"/>
+        </w:rPr>
+        <w:t xml:space="preserve">Mikhail85. (2020, 7 junio). </w:t>
+      </w:r>
+      <w:r>
+        <w:rPr>
+          <w:rFonts w:ascii="Times New Roman" w:eastAsia="Times New Roman" w:hAnsi="Times New Roman" w:cs="Times New Roman"/>
+          <w:i/>
+          <w:iCs/>
+          <w:sz w:val="24"/>
+          <w:szCs w:val="24"/>
+          <w:lang w:eastAsia="es-MX"/>
+        </w:rPr>
+        <w:t>Furniture sofa 3D model - TurboSquid 1572924</w:t>
+      </w:r>
+      <w:r>
+        <w:rPr>
+          <w:rFonts w:ascii="Times New Roman" w:eastAsia="Times New Roman" w:hAnsi="Times New Roman" w:cs="Times New Roman"/>
+          <w:sz w:val="24"/>
+          <w:szCs w:val="24"/>
+          <w:lang w:eastAsia="es-MX"/>
+        </w:rPr>
+        <w:t xml:space="preserve">. TurboSquid. Recuperado 25 de noviembre de 2021, de </w:t>
+      </w:r>
+      <w:hyperlink r:id="rId35" w:history="1">
+        <w:r>
+          <w:rPr>
+            <w:rStyle w:val="Hipervnculo"/>
+            <w:rFonts w:ascii="Times New Roman" w:eastAsia="Times New Roman" w:hAnsi="Times New Roman" w:cs="Times New Roman"/>
+            <w:sz w:val="24"/>
+            <w:szCs w:val="24"/>
+            <w:lang w:eastAsia="es-MX"/>
+          </w:rPr>
+          <w:t>https://www.turbosquid.com/3d-models/furniture-sofa-3d-model-1572924</w:t>
+        </w:r>
+      </w:hyperlink>
+      <w:r>
+        <w:rPr>
+          <w:rFonts w:ascii="Times New Roman" w:eastAsia="Times New Roman" w:hAnsi="Times New Roman" w:cs="Times New Roman"/>
+          <w:sz w:val="24"/>
+          <w:szCs w:val="24"/>
+          <w:lang w:eastAsia="es-MX"/>
+        </w:rPr>
+        <w:t xml:space="preserve"> Licencia estándar. Sofá</w:t>
+      </w:r>
+    </w:p>
+    <w:p>
+      <w:pPr>
+        <w:spacing w:after="0" w:line="276" w:lineRule="auto"/>
+        <w:ind w:left="720" w:hanging="720"/>
+        <w:rPr>
+          <w:rFonts w:ascii="Times New Roman" w:eastAsia="Times New Roman" w:hAnsi="Times New Roman" w:cs="Times New Roman"/>
+          <w:sz w:val="24"/>
+          <w:szCs w:val="24"/>
+          <w:lang w:eastAsia="es-MX"/>
+        </w:rPr>
+      </w:pPr>
+    </w:p>
+    <w:p>
+      <w:pPr>
+        <w:spacing w:after="0" w:line="276" w:lineRule="auto"/>
+        <w:ind w:left="720" w:hanging="720"/>
+        <w:rPr>
+          <w:rFonts w:ascii="Times New Roman" w:eastAsia="Times New Roman" w:hAnsi="Times New Roman" w:cs="Times New Roman"/>
+          <w:sz w:val="24"/>
+          <w:szCs w:val="24"/>
+          <w:lang w:eastAsia="es-MX"/>
+        </w:rPr>
+      </w:pPr>
+      <w:r>
+        <w:rPr>
+          <w:rFonts w:ascii="Times New Roman" w:eastAsia="Times New Roman" w:hAnsi="Times New Roman" w:cs="Times New Roman"/>
+          <w:sz w:val="24"/>
+          <w:szCs w:val="24"/>
+          <w:lang w:val="en-US" w:eastAsia="es-MX"/>
+        </w:rPr>
+        <w:t xml:space="preserve">khalidsrri. (2013, 26 agosto). </w:t>
+      </w:r>
+      <w:r>
+        <w:rPr>
+          <w:rFonts w:ascii="Times New Roman" w:eastAsia="Times New Roman" w:hAnsi="Times New Roman" w:cs="Times New Roman"/>
+          <w:i/>
+          <w:iCs/>
+          <w:sz w:val="24"/>
+          <w:szCs w:val="24"/>
+          <w:lang w:val="en-US" w:eastAsia="es-MX"/>
+        </w:rPr>
+        <w:t>free 3ds mode kitchen wardrobe</w:t>
+      </w:r>
+      <w:r>
+        <w:rPr>
+          <w:rFonts w:ascii="Times New Roman" w:eastAsia="Times New Roman" w:hAnsi="Times New Roman" w:cs="Times New Roman"/>
+          <w:sz w:val="24"/>
+          <w:szCs w:val="24"/>
+          <w:lang w:val="en-US" w:eastAsia="es-MX"/>
+        </w:rPr>
+        <w:t xml:space="preserve">. </w:t>
+      </w:r>
+      <w:r>
+        <w:rPr>
+          <w:rFonts w:ascii="Times New Roman" w:eastAsia="Times New Roman" w:hAnsi="Times New Roman" w:cs="Times New Roman"/>
+          <w:sz w:val="24"/>
+          <w:szCs w:val="24"/>
+          <w:lang w:eastAsia="es-MX"/>
+        </w:rPr>
+        <w:t xml:space="preserve">TurboSquid. Recuperado 25 de noviembre de 2021, de </w:t>
+      </w:r>
+      <w:hyperlink r:id="rId36" w:history="1">
+        <w:r>
+          <w:rPr>
+            <w:rStyle w:val="Hipervnculo"/>
+            <w:rFonts w:ascii="Times New Roman" w:eastAsia="Times New Roman" w:hAnsi="Times New Roman" w:cs="Times New Roman"/>
+            <w:sz w:val="24"/>
+            <w:szCs w:val="24"/>
+            <w:lang w:eastAsia="es-MX"/>
+          </w:rPr>
+          <w:t>https://www.turbosquid.com/3d-models/free-3ds-mode-kitchen-wardrobe/763178</w:t>
+        </w:r>
+      </w:hyperlink>
+      <w:r>
+        <w:rPr>
+          <w:rFonts w:ascii="Times New Roman" w:eastAsia="Times New Roman" w:hAnsi="Times New Roman" w:cs="Times New Roman"/>
+          <w:sz w:val="24"/>
+          <w:szCs w:val="24"/>
+          <w:lang w:eastAsia="es-MX"/>
+        </w:rPr>
+        <w:t xml:space="preserve"> Licencia estándar. Alacena</w:t>
+      </w:r>
+    </w:p>
+    <w:p>
+      <w:pPr>
+        <w:spacing w:after="0" w:line="276" w:lineRule="auto"/>
+        <w:ind w:left="720" w:hanging="720"/>
+        <w:rPr>
+          <w:rFonts w:ascii="Times New Roman" w:eastAsia="Times New Roman" w:hAnsi="Times New Roman" w:cs="Times New Roman"/>
+          <w:sz w:val="24"/>
+          <w:szCs w:val="24"/>
+          <w:lang w:eastAsia="es-MX"/>
+        </w:rPr>
+      </w:pPr>
+    </w:p>
+    <w:p>
+      <w:pPr>
+        <w:spacing w:after="0" w:line="276" w:lineRule="auto"/>
+        <w:ind w:left="720" w:hanging="720"/>
+        <w:rPr>
+          <w:rFonts w:ascii="Times New Roman" w:eastAsia="Times New Roman" w:hAnsi="Times New Roman" w:cs="Times New Roman"/>
+          <w:sz w:val="24"/>
+          <w:szCs w:val="24"/>
+          <w:lang w:eastAsia="es-MX"/>
+        </w:rPr>
+      </w:pPr>
+      <w:r>
+        <w:rPr>
+          <w:rFonts w:ascii="Times New Roman" w:eastAsia="Times New Roman" w:hAnsi="Times New Roman" w:cs="Times New Roman"/>
+          <w:sz w:val="24"/>
+          <w:szCs w:val="24"/>
+          <w:lang w:val="en-US" w:eastAsia="es-MX"/>
+        </w:rPr>
+        <w:t xml:space="preserve">gabrielq. (2019, 10 agosto). </w:t>
+      </w:r>
+      <w:r>
+        <w:rPr>
+          <w:rFonts w:ascii="Times New Roman" w:eastAsia="Times New Roman" w:hAnsi="Times New Roman" w:cs="Times New Roman"/>
+          <w:i/>
+          <w:iCs/>
+          <w:sz w:val="24"/>
+          <w:szCs w:val="24"/>
+          <w:lang w:val="en-US" w:eastAsia="es-MX"/>
+        </w:rPr>
+        <w:t>Kitchen auxiliary wood table 3D - TurboSquid 1435329</w:t>
+      </w:r>
+      <w:r>
+        <w:rPr>
+          <w:rFonts w:ascii="Times New Roman" w:eastAsia="Times New Roman" w:hAnsi="Times New Roman" w:cs="Times New Roman"/>
+          <w:sz w:val="24"/>
+          <w:szCs w:val="24"/>
+          <w:lang w:val="en-US" w:eastAsia="es-MX"/>
+        </w:rPr>
+        <w:t xml:space="preserve">. </w:t>
+      </w:r>
+      <w:r>
+        <w:rPr>
+          <w:rFonts w:ascii="Times New Roman" w:eastAsia="Times New Roman" w:hAnsi="Times New Roman" w:cs="Times New Roman"/>
+          <w:sz w:val="24"/>
+          <w:szCs w:val="24"/>
+          <w:lang w:eastAsia="es-MX"/>
+        </w:rPr>
+        <w:t xml:space="preserve">TurboSquid. Recuperado 25 de noviembre de 2021, de </w:t>
+      </w:r>
+      <w:hyperlink r:id="rId37" w:history="1">
+        <w:r>
+          <w:rPr>
+            <w:rStyle w:val="Hipervnculo"/>
+            <w:rFonts w:ascii="Times New Roman" w:eastAsia="Times New Roman" w:hAnsi="Times New Roman" w:cs="Times New Roman"/>
+            <w:sz w:val="24"/>
+            <w:szCs w:val="24"/>
+            <w:lang w:eastAsia="es-MX"/>
+          </w:rPr>
+          <w:t>https://www.turbosquid.com/3d-models/kitchen-auxiliary-wood-table-3d-1435329</w:t>
+        </w:r>
+      </w:hyperlink>
+      <w:r>
+        <w:rPr>
+          <w:rFonts w:ascii="Times New Roman" w:eastAsia="Times New Roman" w:hAnsi="Times New Roman" w:cs="Times New Roman"/>
+          <w:sz w:val="24"/>
+          <w:szCs w:val="24"/>
+          <w:lang w:eastAsia="es-MX"/>
+        </w:rPr>
+        <w:t xml:space="preserve"> Licencia estándar. Mesa de cocina</w:t>
+      </w:r>
+    </w:p>
+    <w:p>
+      <w:pPr>
+        <w:spacing w:after="0" w:line="276" w:lineRule="auto"/>
+        <w:ind w:left="720" w:hanging="720"/>
+        <w:rPr>
+          <w:rFonts w:ascii="Times New Roman" w:eastAsia="Times New Roman" w:hAnsi="Times New Roman" w:cs="Times New Roman"/>
+          <w:sz w:val="24"/>
+          <w:szCs w:val="24"/>
+          <w:lang w:eastAsia="es-MX"/>
+        </w:rPr>
+      </w:pPr>
+    </w:p>
+    <w:p>
+      <w:pPr>
+        <w:spacing w:after="0" w:line="276" w:lineRule="auto"/>
+        <w:ind w:left="720" w:hanging="720"/>
+        <w:rPr>
+          <w:rFonts w:ascii="Times New Roman" w:eastAsia="Times New Roman" w:hAnsi="Times New Roman" w:cs="Times New Roman"/>
+          <w:sz w:val="24"/>
+          <w:szCs w:val="24"/>
+          <w:lang w:eastAsia="es-MX"/>
+        </w:rPr>
+      </w:pPr>
+      <w:r>
+        <w:rPr>
+          <w:rFonts w:ascii="Times New Roman" w:eastAsia="Times New Roman" w:hAnsi="Times New Roman" w:cs="Times New Roman"/>
+          <w:sz w:val="24"/>
+          <w:szCs w:val="24"/>
+          <w:lang w:val="en-US" w:eastAsia="es-MX"/>
+        </w:rPr>
+        <w:t xml:space="preserve">nestofgames. (2019, 22 mayo). </w:t>
+      </w:r>
+      <w:r>
+        <w:rPr>
+          <w:rFonts w:ascii="Times New Roman" w:eastAsia="Times New Roman" w:hAnsi="Times New Roman" w:cs="Times New Roman"/>
+          <w:i/>
+          <w:iCs/>
+          <w:sz w:val="24"/>
+          <w:szCs w:val="24"/>
+          <w:lang w:val="en-US" w:eastAsia="es-MX"/>
+        </w:rPr>
+        <w:t>Old bed pillows 3D model - TurboSquid 1409056</w:t>
+      </w:r>
+      <w:r>
+        <w:rPr>
+          <w:rFonts w:ascii="Times New Roman" w:eastAsia="Times New Roman" w:hAnsi="Times New Roman" w:cs="Times New Roman"/>
+          <w:sz w:val="24"/>
+          <w:szCs w:val="24"/>
+          <w:lang w:val="en-US" w:eastAsia="es-MX"/>
+        </w:rPr>
+        <w:t xml:space="preserve">. </w:t>
+      </w:r>
+      <w:r>
+        <w:rPr>
+          <w:rFonts w:ascii="Times New Roman" w:eastAsia="Times New Roman" w:hAnsi="Times New Roman" w:cs="Times New Roman"/>
+          <w:sz w:val="24"/>
+          <w:szCs w:val="24"/>
+          <w:lang w:eastAsia="es-MX"/>
+        </w:rPr>
+        <w:t xml:space="preserve">TurboSquid. Recuperado 25 de noviembre de 2021, de </w:t>
+      </w:r>
+      <w:hyperlink r:id="rId38" w:history="1">
+        <w:r>
+          <w:rPr>
+            <w:rStyle w:val="Hipervnculo"/>
+            <w:rFonts w:ascii="Times New Roman" w:eastAsia="Times New Roman" w:hAnsi="Times New Roman" w:cs="Times New Roman"/>
+            <w:sz w:val="24"/>
+            <w:szCs w:val="24"/>
+            <w:lang w:eastAsia="es-MX"/>
+          </w:rPr>
+          <w:t>https://www.turbosquid.com/3d-models/old-bed-pillows-3d-model-1409056</w:t>
+        </w:r>
+      </w:hyperlink>
+      <w:r>
+        <w:rPr>
+          <w:rFonts w:ascii="Times New Roman" w:eastAsia="Times New Roman" w:hAnsi="Times New Roman" w:cs="Times New Roman"/>
+          <w:sz w:val="24"/>
+          <w:szCs w:val="24"/>
+          <w:lang w:eastAsia="es-MX"/>
+        </w:rPr>
+        <w:t xml:space="preserve"> Licencia estándar. Cama vieja</w:t>
+      </w:r>
+    </w:p>
+    <w:p>
+      <w:pPr>
+        <w:spacing w:after="0" w:line="276" w:lineRule="auto"/>
+        <w:ind w:left="720" w:hanging="720"/>
+        <w:rPr>
+          <w:rFonts w:ascii="Times New Roman" w:eastAsia="Times New Roman" w:hAnsi="Times New Roman" w:cs="Times New Roman"/>
+          <w:sz w:val="24"/>
+          <w:szCs w:val="24"/>
+          <w:lang w:eastAsia="es-MX"/>
+        </w:rPr>
+      </w:pPr>
+    </w:p>
+    <w:p>
+      <w:pPr>
+        <w:spacing w:after="0" w:line="276" w:lineRule="auto"/>
+        <w:ind w:left="720" w:hanging="720"/>
+        <w:rPr>
+          <w:rFonts w:ascii="Times New Roman" w:eastAsia="Times New Roman" w:hAnsi="Times New Roman" w:cs="Times New Roman"/>
+          <w:sz w:val="24"/>
+          <w:szCs w:val="24"/>
+          <w:lang w:eastAsia="es-MX"/>
+        </w:rPr>
+      </w:pPr>
+      <w:r>
+        <w:rPr>
+          <w:rFonts w:ascii="Times New Roman" w:eastAsia="Times New Roman" w:hAnsi="Times New Roman" w:cs="Times New Roman"/>
+          <w:sz w:val="24"/>
+          <w:szCs w:val="24"/>
+          <w:lang w:val="en-US" w:eastAsia="es-MX"/>
+        </w:rPr>
+        <w:t xml:space="preserve">Lobah. (2014, 15 noviembre). </w:t>
+      </w:r>
+      <w:r>
+        <w:rPr>
+          <w:rFonts w:ascii="Times New Roman" w:eastAsia="Times New Roman" w:hAnsi="Times New Roman" w:cs="Times New Roman"/>
+          <w:i/>
+          <w:iCs/>
+          <w:sz w:val="24"/>
+          <w:szCs w:val="24"/>
+          <w:lang w:val="en-US" w:eastAsia="es-MX"/>
+        </w:rPr>
+        <w:t>dark wardrobe fbx free</w:t>
+      </w:r>
+      <w:r>
+        <w:rPr>
+          <w:rFonts w:ascii="Times New Roman" w:eastAsia="Times New Roman" w:hAnsi="Times New Roman" w:cs="Times New Roman"/>
+          <w:sz w:val="24"/>
+          <w:szCs w:val="24"/>
+          <w:lang w:val="en-US" w:eastAsia="es-MX"/>
+        </w:rPr>
+        <w:t xml:space="preserve">. </w:t>
+      </w:r>
+      <w:r>
+        <w:rPr>
+          <w:rFonts w:ascii="Times New Roman" w:eastAsia="Times New Roman" w:hAnsi="Times New Roman" w:cs="Times New Roman"/>
+          <w:sz w:val="24"/>
+          <w:szCs w:val="24"/>
+          <w:lang w:eastAsia="es-MX"/>
+        </w:rPr>
+        <w:t xml:space="preserve">TurboSquid. Recuperado 25 de noviembre de 2021, de </w:t>
+      </w:r>
+      <w:hyperlink r:id="rId39" w:history="1">
+        <w:r>
+          <w:rPr>
+            <w:rStyle w:val="Hipervnculo"/>
+            <w:rFonts w:ascii="Times New Roman" w:eastAsia="Times New Roman" w:hAnsi="Times New Roman" w:cs="Times New Roman"/>
+            <w:sz w:val="24"/>
+            <w:szCs w:val="24"/>
+            <w:lang w:eastAsia="es-MX"/>
+          </w:rPr>
+          <w:t>https://www.turbosquid.com/3d-models/dark-wardrobe-fbx-free/867710</w:t>
+        </w:r>
+      </w:hyperlink>
+      <w:r>
+        <w:rPr>
+          <w:rFonts w:ascii="Times New Roman" w:eastAsia="Times New Roman" w:hAnsi="Times New Roman" w:cs="Times New Roman"/>
+          <w:sz w:val="24"/>
+          <w:szCs w:val="24"/>
+          <w:lang w:eastAsia="es-MX"/>
+        </w:rPr>
+        <w:t xml:space="preserve"> Licencia estándar. Guardarropa</w:t>
+      </w:r>
+    </w:p>
+    <w:p>
+      <w:pPr>
+        <w:spacing w:after="0" w:line="276" w:lineRule="auto"/>
+        <w:ind w:left="720" w:hanging="720"/>
+        <w:rPr>
+          <w:rFonts w:ascii="Times New Roman" w:eastAsia="Times New Roman" w:hAnsi="Times New Roman" w:cs="Times New Roman"/>
+          <w:sz w:val="24"/>
+          <w:szCs w:val="24"/>
+          <w:lang w:eastAsia="es-MX"/>
+        </w:rPr>
+      </w:pPr>
+    </w:p>
+    <w:p>
+      <w:pPr>
+        <w:spacing w:after="0" w:line="276" w:lineRule="auto"/>
+        <w:ind w:left="720" w:hanging="720"/>
+        <w:rPr>
+          <w:rFonts w:ascii="Times New Roman" w:eastAsia="Times New Roman" w:hAnsi="Times New Roman" w:cs="Times New Roman"/>
+          <w:sz w:val="24"/>
+          <w:szCs w:val="24"/>
+          <w:lang w:eastAsia="es-MX"/>
+        </w:rPr>
+      </w:pPr>
+      <w:r>
+        <w:rPr>
+          <w:rFonts w:ascii="Times New Roman" w:eastAsia="Times New Roman" w:hAnsi="Times New Roman" w:cs="Times New Roman"/>
+          <w:sz w:val="24"/>
+          <w:szCs w:val="24"/>
+          <w:lang w:eastAsia="es-MX"/>
+        </w:rPr>
+        <w:lastRenderedPageBreak/>
+        <w:t xml:space="preserve">AlirezaSadeghi. (2011, 23 junio). </w:t>
+      </w:r>
+      <w:r>
+        <w:rPr>
+          <w:rFonts w:ascii="Times New Roman" w:eastAsia="Times New Roman" w:hAnsi="Times New Roman" w:cs="Times New Roman"/>
+          <w:i/>
+          <w:iCs/>
+          <w:sz w:val="24"/>
+          <w:szCs w:val="24"/>
+          <w:lang w:eastAsia="es-MX"/>
+        </w:rPr>
+        <w:t>free max model interior door</w:t>
+      </w:r>
+      <w:r>
+        <w:rPr>
+          <w:rFonts w:ascii="Times New Roman" w:eastAsia="Times New Roman" w:hAnsi="Times New Roman" w:cs="Times New Roman"/>
+          <w:sz w:val="24"/>
+          <w:szCs w:val="24"/>
+          <w:lang w:eastAsia="es-MX"/>
+        </w:rPr>
+        <w:t xml:space="preserve">. TurboSquid. Recuperado 25 de noviembre de 2021, de </w:t>
+      </w:r>
+      <w:hyperlink r:id="rId40" w:history="1">
+        <w:r>
+          <w:rPr>
+            <w:rStyle w:val="Hipervnculo"/>
+            <w:rFonts w:ascii="Times New Roman" w:eastAsia="Times New Roman" w:hAnsi="Times New Roman" w:cs="Times New Roman"/>
+            <w:sz w:val="24"/>
+            <w:szCs w:val="24"/>
+            <w:lang w:eastAsia="es-MX"/>
+          </w:rPr>
+          <w:t>https://www.turbosquid.com/3d-models/free-max-model-interior-door/612776</w:t>
+        </w:r>
+      </w:hyperlink>
+      <w:r>
+        <w:rPr>
+          <w:rFonts w:ascii="Times New Roman" w:eastAsia="Times New Roman" w:hAnsi="Times New Roman" w:cs="Times New Roman"/>
+          <w:sz w:val="24"/>
+          <w:szCs w:val="24"/>
+          <w:lang w:eastAsia="es-MX"/>
+        </w:rPr>
+        <w:t xml:space="preserve"> Licencia estándar. Puerta de cuartos</w:t>
+      </w:r>
+    </w:p>
+    <w:p>
+      <w:pPr>
+        <w:spacing w:after="0" w:line="276" w:lineRule="auto"/>
+        <w:ind w:left="720" w:hanging="720"/>
+        <w:rPr>
+          <w:rFonts w:ascii="Times New Roman" w:eastAsia="Times New Roman" w:hAnsi="Times New Roman" w:cs="Times New Roman"/>
+          <w:sz w:val="24"/>
+          <w:szCs w:val="24"/>
+          <w:lang w:eastAsia="es-MX"/>
+        </w:rPr>
+      </w:pPr>
+    </w:p>
+    <w:p>
+      <w:pPr>
+        <w:spacing w:after="0" w:line="276" w:lineRule="auto"/>
+        <w:ind w:left="720" w:hanging="720"/>
+        <w:rPr>
+          <w:rFonts w:ascii="Times New Roman" w:eastAsia="Times New Roman" w:hAnsi="Times New Roman" w:cs="Times New Roman"/>
+          <w:sz w:val="24"/>
+          <w:szCs w:val="24"/>
+          <w:lang w:eastAsia="es-MX"/>
+        </w:rPr>
+      </w:pPr>
+      <w:r>
+        <w:rPr>
+          <w:rFonts w:ascii="Times New Roman" w:eastAsia="Times New Roman" w:hAnsi="Times New Roman" w:cs="Times New Roman"/>
+          <w:sz w:val="24"/>
+          <w:szCs w:val="24"/>
+          <w:lang w:val="en-US" w:eastAsia="es-MX"/>
+        </w:rPr>
+        <w:t xml:space="preserve">TripRay company. (2009, 14 febrero). </w:t>
+      </w:r>
+      <w:r>
+        <w:rPr>
+          <w:rFonts w:ascii="Times New Roman" w:eastAsia="Times New Roman" w:hAnsi="Times New Roman" w:cs="Times New Roman"/>
+          <w:i/>
+          <w:iCs/>
+          <w:sz w:val="24"/>
+          <w:szCs w:val="24"/>
+          <w:lang w:val="en-US" w:eastAsia="es-MX"/>
+        </w:rPr>
+        <w:t>free max mode jamb door</w:t>
+      </w:r>
+      <w:r>
+        <w:rPr>
+          <w:rFonts w:ascii="Times New Roman" w:eastAsia="Times New Roman" w:hAnsi="Times New Roman" w:cs="Times New Roman"/>
+          <w:sz w:val="24"/>
+          <w:szCs w:val="24"/>
+          <w:lang w:val="en-US" w:eastAsia="es-MX"/>
+        </w:rPr>
+        <w:t xml:space="preserve">. </w:t>
+      </w:r>
+      <w:r>
+        <w:rPr>
+          <w:rFonts w:ascii="Times New Roman" w:eastAsia="Times New Roman" w:hAnsi="Times New Roman" w:cs="Times New Roman"/>
+          <w:sz w:val="24"/>
+          <w:szCs w:val="24"/>
+          <w:lang w:eastAsia="es-MX"/>
+        </w:rPr>
+        <w:t xml:space="preserve">TurboSquid. Recuperado 25 de noviembre de 2021, de </w:t>
+      </w:r>
+      <w:hyperlink r:id="rId41" w:history="1">
+        <w:r>
+          <w:rPr>
+            <w:rStyle w:val="Hipervnculo"/>
+            <w:rFonts w:ascii="Times New Roman" w:eastAsia="Times New Roman" w:hAnsi="Times New Roman" w:cs="Times New Roman"/>
+            <w:sz w:val="24"/>
+            <w:szCs w:val="24"/>
+            <w:lang w:eastAsia="es-MX"/>
+          </w:rPr>
+          <w:t>https://www.turbosquid.com/3d-models/free-max-mode-jamb-door/444413</w:t>
+        </w:r>
+      </w:hyperlink>
+      <w:r>
+        <w:rPr>
+          <w:rFonts w:ascii="Times New Roman" w:eastAsia="Times New Roman" w:hAnsi="Times New Roman" w:cs="Times New Roman"/>
+          <w:sz w:val="24"/>
+          <w:szCs w:val="24"/>
+          <w:lang w:eastAsia="es-MX"/>
+        </w:rPr>
+        <w:t xml:space="preserve"> Licencia estándar. Textura puerta</w:t>
+      </w:r>
+    </w:p>
+    <w:p>
+      <w:pPr>
+        <w:spacing w:after="0" w:line="276" w:lineRule="auto"/>
+        <w:ind w:left="720" w:hanging="720"/>
+        <w:rPr>
+          <w:rFonts w:ascii="Times New Roman" w:eastAsia="Times New Roman" w:hAnsi="Times New Roman" w:cs="Times New Roman"/>
+          <w:sz w:val="24"/>
+          <w:szCs w:val="24"/>
+          <w:lang w:eastAsia="es-MX"/>
+        </w:rPr>
+      </w:pPr>
+    </w:p>
+    <w:p>
+      <w:pPr>
+        <w:spacing w:after="0" w:line="276" w:lineRule="auto"/>
+        <w:ind w:left="720" w:hanging="720"/>
+        <w:rPr>
+          <w:rFonts w:ascii="Times New Roman" w:eastAsia="Times New Roman" w:hAnsi="Times New Roman" w:cs="Times New Roman"/>
+          <w:sz w:val="24"/>
+          <w:szCs w:val="24"/>
+          <w:lang w:eastAsia="es-MX"/>
+        </w:rPr>
+      </w:pPr>
+      <w:r>
+        <w:rPr>
+          <w:rFonts w:ascii="Times New Roman" w:eastAsia="Times New Roman" w:hAnsi="Times New Roman" w:cs="Times New Roman"/>
+          <w:sz w:val="24"/>
+          <w:szCs w:val="24"/>
+          <w:lang w:val="en-US" w:eastAsia="es-MX"/>
+        </w:rPr>
+        <w:t xml:space="preserve">SpecterArts. (2009, 27 noviembre). </w:t>
+      </w:r>
+      <w:r>
+        <w:rPr>
+          <w:rFonts w:ascii="Times New Roman" w:eastAsia="Times New Roman" w:hAnsi="Times New Roman" w:cs="Times New Roman"/>
+          <w:i/>
+          <w:iCs/>
+          <w:sz w:val="24"/>
+          <w:szCs w:val="24"/>
+          <w:lang w:val="en-US" w:eastAsia="es-MX"/>
+        </w:rPr>
+        <w:t>toilet plunger 3d model</w:t>
+      </w:r>
+      <w:r>
+        <w:rPr>
+          <w:rFonts w:ascii="Times New Roman" w:eastAsia="Times New Roman" w:hAnsi="Times New Roman" w:cs="Times New Roman"/>
+          <w:sz w:val="24"/>
+          <w:szCs w:val="24"/>
+          <w:lang w:val="en-US" w:eastAsia="es-MX"/>
+        </w:rPr>
+        <w:t xml:space="preserve">. </w:t>
+      </w:r>
+      <w:r>
+        <w:rPr>
+          <w:rFonts w:ascii="Times New Roman" w:eastAsia="Times New Roman" w:hAnsi="Times New Roman" w:cs="Times New Roman"/>
+          <w:sz w:val="24"/>
+          <w:szCs w:val="24"/>
+          <w:lang w:eastAsia="es-MX"/>
+        </w:rPr>
+        <w:t xml:space="preserve">TurboSquid. Recuperado 25 de noviembre de 2021, de </w:t>
+      </w:r>
+      <w:hyperlink r:id="rId42" w:history="1">
+        <w:r>
+          <w:rPr>
+            <w:rStyle w:val="Hipervnculo"/>
+            <w:rFonts w:ascii="Times New Roman" w:eastAsia="Times New Roman" w:hAnsi="Times New Roman" w:cs="Times New Roman"/>
+            <w:sz w:val="24"/>
+            <w:szCs w:val="24"/>
+            <w:lang w:eastAsia="es-MX"/>
+          </w:rPr>
+          <w:t>https://www.turbosquid.com/3d-models/toilet-plunger-3d-model/501150</w:t>
+        </w:r>
+      </w:hyperlink>
+      <w:r>
+        <w:rPr>
+          <w:rFonts w:ascii="Times New Roman" w:eastAsia="Times New Roman" w:hAnsi="Times New Roman" w:cs="Times New Roman"/>
+          <w:sz w:val="24"/>
+          <w:szCs w:val="24"/>
+          <w:lang w:eastAsia="es-MX"/>
+        </w:rPr>
+        <w:t xml:space="preserve"> Licencia estándar. Taza de baño</w:t>
+      </w:r>
+    </w:p>
+    <w:p>
+      <w:pPr>
+        <w:spacing w:after="0" w:line="276" w:lineRule="auto"/>
+        <w:ind w:left="720" w:hanging="720"/>
+        <w:rPr>
+          <w:rFonts w:ascii="Times New Roman" w:eastAsia="Times New Roman" w:hAnsi="Times New Roman" w:cs="Times New Roman"/>
+          <w:sz w:val="24"/>
+          <w:szCs w:val="24"/>
+          <w:lang w:eastAsia="es-MX"/>
+        </w:rPr>
+      </w:pPr>
+      <w:r>
+        <w:rPr>
+          <w:rFonts w:ascii="Times New Roman" w:eastAsia="Times New Roman" w:hAnsi="Times New Roman" w:cs="Times New Roman"/>
+          <w:sz w:val="24"/>
+          <w:szCs w:val="24"/>
+          <w:lang w:eastAsia="es-MX"/>
+        </w:rPr>
+        <w:t xml:space="preserve"> </w:t>
+      </w:r>
+    </w:p>
+    <w:p>
+      <w:pPr>
+        <w:rPr>
+          <w:rFonts w:ascii="Times New Roman" w:eastAsia="Times New Roman" w:hAnsi="Times New Roman" w:cs="Times New Roman"/>
+          <w:sz w:val="24"/>
+          <w:szCs w:val="24"/>
+          <w:lang w:eastAsia="es-MX"/>
+        </w:rPr>
+      </w:pPr>
+    </w:p>
+    <w:p>
+      <w:pPr>
         <w:rPr>
           <w:rFonts w:ascii="Arial Nova" w:hAnsi="Arial Nova"/>
           <w:sz w:val="24"/>
@@ -7103,7 +8828,7 @@
         </w:rPr>
         <w:t xml:space="preserve">licencias consulte </w:t>
       </w:r>
-      <w:hyperlink r:id="rId22" w:history="1">
+      <w:hyperlink r:id="rId43" w:history="1">
         <w:r>
           <w:rPr>
             <w:rStyle w:val="Hipervnculo"/>

</xml_diff>

<commit_message>
Modificando animaciones y modelos
</commit_message>
<xml_diff>
--- a/Manual_Usuario.docx
+++ b/Manual_Usuario.docx
@@ -6871,9 +6871,6 @@
         <w:ind w:left="720" w:hanging="720"/>
       </w:pPr>
       <w:r>
-        <w:rPr>
-          <w:lang w:val="en-US"/>
-        </w:rPr>
         <w:t xml:space="preserve">karwanit. </w:t>
       </w:r>
       <w:r>
@@ -7119,10 +7116,95 @@
     </w:p>
     <w:p>
       <w:pPr>
+        <w:spacing w:after="0" w:line="276" w:lineRule="auto"/>
+        <w:ind w:left="720" w:hanging="720"/>
+        <w:rPr>
+          <w:rFonts w:ascii="Times New Roman" w:eastAsia="Times New Roman" w:hAnsi="Times New Roman" w:cs="Times New Roman"/>
+          <w:sz w:val="24"/>
+          <w:szCs w:val="24"/>
+          <w:lang w:eastAsia="es-MX"/>
+        </w:rPr>
+      </w:pPr>
+      <w:r>
+        <w:rPr>
+          <w:rFonts w:ascii="Times New Roman" w:eastAsia="Times New Roman" w:hAnsi="Times New Roman" w:cs="Times New Roman"/>
+          <w:sz w:val="24"/>
+          <w:szCs w:val="24"/>
+          <w:lang w:val="en-US" w:eastAsia="es-MX"/>
+        </w:rPr>
+        <w:t xml:space="preserve">printable_models. (2018, 27 julio). </w:t>
+      </w:r>
+      <w:r>
+        <w:rPr>
+          <w:rFonts w:ascii="Times New Roman" w:eastAsia="Times New Roman" w:hAnsi="Times New Roman" w:cs="Times New Roman"/>
+          <w:i/>
+          <w:iCs/>
+          <w:sz w:val="24"/>
+          <w:szCs w:val="24"/>
+          <w:lang w:val="en-US" w:eastAsia="es-MX"/>
+        </w:rPr>
+        <w:t>Basketball V2 Free 3D Model - .obj .stl - Free3D</w:t>
+      </w:r>
+      <w:r>
+        <w:rPr>
+          <w:rFonts w:ascii="Times New Roman" w:eastAsia="Times New Roman" w:hAnsi="Times New Roman" w:cs="Times New Roman"/>
+          <w:sz w:val="24"/>
+          <w:szCs w:val="24"/>
+          <w:lang w:val="en-US" w:eastAsia="es-MX"/>
+        </w:rPr>
+        <w:t xml:space="preserve">. </w:t>
+      </w:r>
+      <w:r>
+        <w:rPr>
+          <w:rFonts w:ascii="Times New Roman" w:eastAsia="Times New Roman" w:hAnsi="Times New Roman" w:cs="Times New Roman"/>
+          <w:sz w:val="24"/>
+          <w:szCs w:val="24"/>
+          <w:lang w:eastAsia="es-MX"/>
+        </w:rPr>
+        <w:t xml:space="preserve">Free3D. Recuperado 5 de diciembre de 2021, de </w:t>
+      </w:r>
+      <w:hyperlink r:id="rId13" w:history="1">
+        <w:r>
+          <w:rPr>
+            <w:rStyle w:val="Hipervnculo"/>
+            <w:rFonts w:ascii="Times New Roman" w:eastAsia="Times New Roman" w:hAnsi="Times New Roman" w:cs="Times New Roman"/>
+            <w:sz w:val="24"/>
+            <w:szCs w:val="24"/>
+            <w:lang w:eastAsia="es-MX"/>
+          </w:rPr>
+          <w:t>https://free3d.com/3d-model/-basketball-v2--226524.html</w:t>
+        </w:r>
+      </w:hyperlink>
+      <w:r>
+        <w:rPr>
+          <w:rFonts w:ascii="Times New Roman" w:eastAsia="Times New Roman" w:hAnsi="Times New Roman" w:cs="Times New Roman"/>
+          <w:sz w:val="24"/>
+          <w:szCs w:val="24"/>
+          <w:lang w:eastAsia="es-MX"/>
+        </w:rPr>
+        <w:t xml:space="preserve"> Licencia de uso personal. Balón</w:t>
+      </w:r>
+    </w:p>
+    <w:p>
+      <w:pPr>
         <w:pStyle w:val="NormalWeb"/>
         <w:spacing w:before="0" w:beforeAutospacing="0" w:after="0" w:afterAutospacing="0" w:line="276" w:lineRule="auto"/>
         <w:ind w:left="720" w:hanging="720"/>
       </w:pPr>
+    </w:p>
+    <w:p>
+      <w:pPr>
+        <w:pStyle w:val="NormalWeb"/>
+        <w:spacing w:before="0" w:beforeAutospacing="0" w:after="0" w:afterAutospacing="0" w:line="276" w:lineRule="auto"/>
+        <w:ind w:left="720" w:hanging="720"/>
+      </w:pPr>
+    </w:p>
+    <w:p>
+      <w:pPr>
+        <w:pStyle w:val="NormalWeb"/>
+        <w:spacing w:before="0" w:beforeAutospacing="0" w:after="0" w:afterAutospacing="0" w:line="276" w:lineRule="auto"/>
+        <w:ind w:left="720" w:hanging="720"/>
+      </w:pPr>
       <w:r>
         <w:t xml:space="preserve">Indeedesign. (2021, 6 abril). </w:t>
       </w:r>
@@ -7139,7 +7221,7 @@
       <w:r>
         <w:t xml:space="preserve">TurboSquid. Recuperado 23 de noviembre de 2021, de </w:t>
       </w:r>
-      <w:hyperlink r:id="rId13" w:history="1">
+      <w:hyperlink r:id="rId14" w:history="1">
         <w:r>
           <w:rPr>
             <w:rStyle w:val="Hipervnculo"/>
@@ -7180,7 +7262,7 @@
       <w:r>
         <w:t xml:space="preserve">Free 3D. Recuperado 23 de noviembre de 2021, de </w:t>
       </w:r>
-      <w:hyperlink r:id="rId14" w:history="1">
+      <w:hyperlink r:id="rId15" w:history="1">
         <w:r>
           <w:rPr>
             <w:rStyle w:val="Hipervnculo"/>
@@ -7218,7 +7300,7 @@
       <w:r>
         <w:t xml:space="preserve">. TurboSquid. Recuperado 23 de noviembre de 2021, de </w:t>
       </w:r>
-      <w:hyperlink r:id="rId15" w:history="1">
+      <w:hyperlink r:id="rId16" w:history="1">
         <w:r>
           <w:rPr>
             <w:rStyle w:val="Hipervnculo"/>
@@ -7256,7 +7338,7 @@
       <w:r>
         <w:t xml:space="preserve">. TurboSquid. Recuperado 23 de noviembre de 2021, de </w:t>
       </w:r>
-      <w:hyperlink r:id="rId16" w:history="1">
+      <w:hyperlink r:id="rId17" w:history="1">
         <w:r>
           <w:rPr>
             <w:rStyle w:val="Hipervnculo"/>
@@ -7294,7 +7376,7 @@
       <w:r>
         <w:t xml:space="preserve">. Recuperado 23 de noviembre de 2021, de </w:t>
       </w:r>
-      <w:hyperlink r:id="rId17" w:history="1">
+      <w:hyperlink r:id="rId18" w:history="1">
         <w:r>
           <w:rPr>
             <w:rStyle w:val="Hipervnculo"/>
@@ -7332,7 +7414,7 @@
       <w:r>
         <w:t xml:space="preserve">. Recuperado 23 de noviembre de 2021, de </w:t>
       </w:r>
-      <w:hyperlink r:id="rId18" w:history="1">
+      <w:hyperlink r:id="rId19" w:history="1">
         <w:r>
           <w:rPr>
             <w:rStyle w:val="Hipervnculo"/>
@@ -7380,7 +7462,7 @@
       <w:r>
         <w:t xml:space="preserve">Recuperado 23 de noviembre de 2021, de </w:t>
       </w:r>
-      <w:hyperlink r:id="rId19" w:history="1">
+      <w:hyperlink r:id="rId20" w:history="1">
         <w:r>
           <w:rPr>
             <w:rStyle w:val="Hipervnculo"/>
@@ -7448,7 +7530,7 @@
         </w:rPr>
         <w:t xml:space="preserve">Recuperado 25 de noviembre de 2021, de </w:t>
       </w:r>
-      <w:hyperlink r:id="rId20" w:anchor="/?genres=Dance&amp;page=1&amp;query=" w:history="1">
+      <w:hyperlink r:id="rId21" w:anchor="/?genres=Dance&amp;page=1&amp;query=" w:history="1">
         <w:r>
           <w:rPr>
             <w:rStyle w:val="Hipervnculo"/>
@@ -7540,7 +7622,7 @@
         </w:rPr>
         <w:t xml:space="preserve">Free3D. Recuperado 25 de noviembre de 2021, de </w:t>
       </w:r>
-      <w:hyperlink r:id="rId21" w:history="1">
+      <w:hyperlink r:id="rId22" w:history="1">
         <w:r>
           <w:rPr>
             <w:rStyle w:val="Hipervnculo"/>
@@ -7632,7 +7714,7 @@
         </w:rPr>
         <w:t xml:space="preserve">TurboSquid. Recuperado 25 de noviembre de 2021, de </w:t>
       </w:r>
-      <w:hyperlink r:id="rId22" w:history="1">
+      <w:hyperlink r:id="rId23" w:history="1">
         <w:r>
           <w:rPr>
             <w:rStyle w:val="Hipervnculo"/>
@@ -7715,7 +7797,7 @@
         </w:rPr>
         <w:t xml:space="preserve">Free3D. Recuperado 25 de noviembre de 2021, de </w:t>
       </w:r>
-      <w:hyperlink r:id="rId23" w:history="1">
+      <w:hyperlink r:id="rId24" w:history="1">
         <w:r>
           <w:rPr>
             <w:rStyle w:val="Hipervnculo"/>
@@ -7798,7 +7880,7 @@
         </w:rPr>
         <w:t xml:space="preserve">Free3D. Recuperado 25 de noviembre de 2021, de </w:t>
       </w:r>
-      <w:hyperlink r:id="rId24" w:history="1">
+      <w:hyperlink r:id="rId25" w:history="1">
         <w:r>
           <w:rPr>
             <w:rStyle w:val="Hipervnculo"/>
@@ -7807,7 +7889,18 @@
             <w:szCs w:val="24"/>
             <w:lang w:eastAsia="es-MX"/>
           </w:rPr>
-          <w:t>https://free3d.com/3d-model/-armless-dinner-chair-v2--309282.html</w:t>
+          <w:t>https://free3d.com/3d-</w:t>
+        </w:r>
+        <w:r>
+          <w:rPr>
+            <w:rStyle w:val="Hipervnculo"/>
+            <w:rFonts w:ascii="Times New Roman" w:eastAsia="Times New Roman" w:hAnsi="Times New Roman" w:cs="Times New Roman"/>
+            <w:sz w:val="24"/>
+            <w:szCs w:val="24"/>
+            <w:lang w:eastAsia="es-MX"/>
+          </w:rPr>
+          <w:lastRenderedPageBreak/>
+          <w:t>model/-armless-dinner-chair-v2--309282.html</w:t>
         </w:r>
       </w:hyperlink>
       <w:r>
@@ -7850,7 +7943,6 @@
           <w:szCs w:val="24"/>
           <w:lang w:eastAsia="es-MX"/>
         </w:rPr>
-        <w:lastRenderedPageBreak/>
         <w:t xml:space="preserve">printable_models. (2018b, septiembre 6). </w:t>
       </w:r>
       <w:r>
@@ -7882,7 +7974,7 @@
         </w:rPr>
         <w:t xml:space="preserve">Free3D. Recuperado 25 de noviembre de 2021, de </w:t>
       </w:r>
-      <w:hyperlink r:id="rId25" w:history="1">
+      <w:hyperlink r:id="rId26" w:history="1">
         <w:r>
           <w:rPr>
             <w:rStyle w:val="Hipervnculo"/>
@@ -7974,7 +8066,7 @@
         </w:rPr>
         <w:t xml:space="preserve">TurboSquid. Recuperado 25 de noviembre de 2021, de </w:t>
       </w:r>
-      <w:hyperlink r:id="rId26" w:history="1">
+      <w:hyperlink r:id="rId27" w:history="1">
         <w:r>
           <w:rPr>
             <w:rStyle w:val="Hipervnculo"/>
@@ -8027,7 +8119,7 @@
       <w:r>
         <w:t xml:space="preserve">. TurboSquid. Recuperado 25 de noviembre de 2021, de </w:t>
       </w:r>
-      <w:hyperlink r:id="rId27" w:history="1">
+      <w:hyperlink r:id="rId28" w:history="1">
         <w:r>
           <w:rPr>
             <w:rStyle w:val="Hipervnculo"/>
@@ -8095,7 +8187,7 @@
         </w:rPr>
         <w:t xml:space="preserve">TurboSquid. Recuperado 25 de noviembre de 2021, de </w:t>
       </w:r>
-      <w:hyperlink r:id="rId28" w:history="1">
+      <w:hyperlink r:id="rId29" w:history="1">
         <w:r>
           <w:rPr>
             <w:rStyle w:val="Hipervnculo"/>
@@ -8178,7 +8270,7 @@
         </w:rPr>
         <w:t xml:space="preserve">TurboSquid. Recuperado 25 de noviembre de 2021, de </w:t>
       </w:r>
-      <w:hyperlink r:id="rId29" w:history="1">
+      <w:hyperlink r:id="rId30" w:history="1">
         <w:r>
           <w:rPr>
             <w:rStyle w:val="Hipervnculo"/>
@@ -8252,7 +8344,7 @@
         </w:rPr>
         <w:t xml:space="preserve">. TurboSquid. Recuperado 25 de noviembre de 2021, de </w:t>
       </w:r>
-      <w:hyperlink r:id="rId30" w:history="1">
+      <w:hyperlink r:id="rId31" w:history="1">
         <w:r>
           <w:rPr>
             <w:rStyle w:val="Hipervnculo"/>
@@ -8325,7 +8417,7 @@
         </w:rPr>
         <w:t xml:space="preserve">. TurboSquid. Recuperado 25 de noviembre de 2021, de </w:t>
       </w:r>
-      <w:hyperlink r:id="rId31" w:history="1">
+      <w:hyperlink r:id="rId32" w:history="1">
         <w:r>
           <w:rPr>
             <w:rStyle w:val="Hipervnculo"/>
@@ -8417,7 +8509,7 @@
         </w:rPr>
         <w:t xml:space="preserve">TurboSquid. Recuperado 25 de noviembre de 2021, de </w:t>
       </w:r>
-      <w:hyperlink r:id="rId32" w:history="1">
+      <w:hyperlink r:id="rId33" w:history="1">
         <w:r>
           <w:rPr>
             <w:rStyle w:val="Hipervnculo"/>
@@ -8491,7 +8583,7 @@
         </w:rPr>
         <w:t xml:space="preserve">. TurboSquid. Recuperado 25 de noviembre de 2021, de </w:t>
       </w:r>
-      <w:hyperlink r:id="rId33" w:history="1">
+      <w:hyperlink r:id="rId34" w:history="1">
         <w:r>
           <w:rPr>
             <w:rStyle w:val="Hipervnculo"/>
@@ -8500,7 +8592,18 @@
             <w:szCs w:val="24"/>
             <w:lang w:eastAsia="es-MX"/>
           </w:rPr>
-          <w:t>https://www.turbosquid.com/3d-models/3d-refrigerator-1506717</w:t>
+          <w:t>https://www.turbosquid.com/3d-</w:t>
+        </w:r>
+        <w:r>
+          <w:rPr>
+            <w:rStyle w:val="Hipervnculo"/>
+            <w:rFonts w:ascii="Times New Roman" w:eastAsia="Times New Roman" w:hAnsi="Times New Roman" w:cs="Times New Roman"/>
+            <w:sz w:val="24"/>
+            <w:szCs w:val="24"/>
+            <w:lang w:eastAsia="es-MX"/>
+          </w:rPr>
+          <w:lastRenderedPageBreak/>
+          <w:t>models/3d-refrigerator-1506717</w:t>
         </w:r>
       </w:hyperlink>
       <w:r>
@@ -8568,7 +8671,6 @@
           <w:szCs w:val="24"/>
           <w:lang w:val="en-US" w:eastAsia="es-MX"/>
         </w:rPr>
-        <w:lastRenderedPageBreak/>
         <w:t xml:space="preserve">Row Video Games. (2015, 25 julio). </w:t>
       </w:r>
       <w:r>
@@ -8600,7 +8702,7 @@
         </w:rPr>
         <w:t xml:space="preserve">TurboSquid. Recuperado 25 de noviembre de 2021, de </w:t>
       </w:r>
-      <w:hyperlink r:id="rId34" w:history="1">
+      <w:hyperlink r:id="rId35" w:history="1">
         <w:r>
           <w:rPr>
             <w:rStyle w:val="Hipervnculo"/>
@@ -8673,7 +8775,7 @@
         </w:rPr>
         <w:t xml:space="preserve">. TurboSquid. Recuperado 25 de noviembre de 2021, de </w:t>
       </w:r>
-      <w:hyperlink r:id="rId35" w:history="1">
+      <w:hyperlink r:id="rId36" w:history="1">
         <w:r>
           <w:rPr>
             <w:rStyle w:val="Hipervnculo"/>
@@ -8762,7 +8864,7 @@
         </w:rPr>
         <w:t xml:space="preserve">. TurboSquid. Recuperado 25 de noviembre de 2021, de </w:t>
       </w:r>
-      <w:hyperlink r:id="rId36" w:history="1">
+      <w:hyperlink r:id="rId37" w:history="1">
         <w:r>
           <w:rPr>
             <w:rStyle w:val="Hipervnculo"/>
@@ -8845,7 +8947,7 @@
         </w:rPr>
         <w:t xml:space="preserve">TurboSquid. Recuperado 25 de noviembre de 2021, de </w:t>
       </w:r>
-      <w:hyperlink r:id="rId37" w:history="1">
+      <w:hyperlink r:id="rId38" w:history="1">
         <w:r>
           <w:rPr>
             <w:rStyle w:val="Hipervnculo"/>
@@ -8946,7 +9048,7 @@
         </w:rPr>
         <w:t xml:space="preserve">Recuperado 25 de noviembre de 2021, de </w:t>
       </w:r>
-      <w:hyperlink r:id="rId38" w:history="1">
+      <w:hyperlink r:id="rId39" w:history="1">
         <w:r>
           <w:rPr>
             <w:rStyle w:val="Hipervnculo"/>
@@ -9029,7 +9131,7 @@
         </w:rPr>
         <w:t xml:space="preserve">TurboSquid. Recuperado 25 de noviembre de 2021, de </w:t>
       </w:r>
-      <w:hyperlink r:id="rId39" w:history="1">
+      <w:hyperlink r:id="rId40" w:history="1">
         <w:r>
           <w:rPr>
             <w:rStyle w:val="Hipervnculo"/>
@@ -9112,7 +9214,7 @@
         </w:rPr>
         <w:t xml:space="preserve">TurboSquid. Recuperado 25 de noviembre de 2021, de </w:t>
       </w:r>
-      <w:hyperlink r:id="rId40" w:history="1">
+      <w:hyperlink r:id="rId41" w:history="1">
         <w:r>
           <w:rPr>
             <w:rStyle w:val="Hipervnculo"/>
@@ -9186,7 +9288,7 @@
         </w:rPr>
         <w:t xml:space="preserve">. TurboSquid. Recuperado 25 de noviembre de 2021, de </w:t>
       </w:r>
-      <w:hyperlink r:id="rId41" w:history="1">
+      <w:hyperlink r:id="rId42" w:history="1">
         <w:r>
           <w:rPr>
             <w:rStyle w:val="Hipervnculo"/>
@@ -9269,7 +9371,7 @@
         </w:rPr>
         <w:t xml:space="preserve">TurboSquid. Recuperado 25 de noviembre de 2021, de </w:t>
       </w:r>
-      <w:hyperlink r:id="rId42" w:history="1">
+      <w:hyperlink r:id="rId43" w:history="1">
         <w:r>
           <w:rPr>
             <w:rStyle w:val="Hipervnculo"/>
@@ -9321,7 +9423,6 @@
           <w:szCs w:val="24"/>
           <w:lang w:eastAsia="es-MX"/>
         </w:rPr>
-        <w:lastRenderedPageBreak/>
         <w:t xml:space="preserve">SpecterArts. (2009, 27 noviembre). </w:t>
       </w:r>
       <w:r>
@@ -9353,7 +9454,7 @@
         </w:rPr>
         <w:t xml:space="preserve">TurboSquid. Recuperado 25 de noviembre de 2021, de </w:t>
       </w:r>
-      <w:hyperlink r:id="rId43" w:history="1">
+      <w:hyperlink r:id="rId44" w:history="1">
         <w:r>
           <w:rPr>
             <w:rStyle w:val="Hipervnculo"/>
@@ -9438,7 +9539,7 @@
         </w:rPr>
         <w:t xml:space="preserve">licencias consulte </w:t>
       </w:r>
-      <w:hyperlink r:id="rId44" w:history="1">
+      <w:hyperlink r:id="rId45" w:history="1">
         <w:r>
           <w:rPr>
             <w:rStyle w:val="Hipervnculo"/>

</xml_diff>